<commit_message>
Fisrt Pseudocodigo, counting temporal complexity
</commit_message>
<xml_diff>
--- a/Doc/reports/Analysis_Report.docx
+++ b/Doc/reports/Analysis_Report.docx
@@ -18304,51 +18304,4083 @@
         </w:rPr>
         <w:t xml:space="preserve"> Una vez el usuario haya especificado todos los criterios, el sistema le generara los elementos deseados y se los mostrara por el sistemas.</w:t>
       </w:r>
+    </w:p>
+    <w:p>
+      <w:pPr>
+        <w:spacing w:before="240"/>
+        <w:ind w:left="0" w:firstLine="0"/>
+        <w:rPr>
+          <w:b/>
+          <w:sz w:val="24"/>
+          <w:szCs w:val="24"/>
+          <w:lang w:val="es-CO"/>
+        </w:rPr>
+      </w:pPr>
+      <w:r>
+        <w:rPr>
+          <w:b/>
+          <w:sz w:val="24"/>
+          <w:szCs w:val="24"/>
+          <w:lang w:val="es-CO"/>
+        </w:rPr>
+        <w:t>Fase 8.</w:t>
+      </w:r>
+      <w:r>
+        <w:rPr>
+          <w:b/>
+          <w:sz w:val="24"/>
+          <w:szCs w:val="24"/>
+          <w:lang w:val="es-CO"/>
+        </w:rPr>
+        <w:t xml:space="preserve"> </w:t>
+      </w:r>
+      <w:r>
+        <w:rPr>
+          <w:b/>
+          <w:sz w:val="24"/>
+          <w:szCs w:val="24"/>
+          <w:lang w:val="es-CO"/>
+        </w:rPr>
+        <w:t>Preparación de Informes y Especificaciones</w:t>
+      </w:r>
+    </w:p>
+    <w:p>
+      <w:pPr>
+        <w:spacing w:before="240"/>
+        <w:ind w:left="0" w:firstLine="0"/>
+        <w:rPr>
+          <w:sz w:val="24"/>
+          <w:szCs w:val="24"/>
+          <w:lang w:val="es-CO"/>
+        </w:rPr>
+      </w:pPr>
+      <w:r>
+        <w:rPr>
+          <w:sz w:val="24"/>
+          <w:szCs w:val="24"/>
+          <w:lang w:val="es-CO"/>
+        </w:rPr>
+        <w:t>Selección</w:t>
+      </w:r>
+    </w:p>
+    <w:p>
+      <w:pPr>
+        <w:spacing w:before="240"/>
+        <w:ind w:left="0" w:firstLine="0"/>
+        <w:rPr>
+          <w:sz w:val="24"/>
+          <w:szCs w:val="24"/>
+          <w:lang w:val="es-CO"/>
+        </w:rPr>
+      </w:pPr>
+      <w:r>
+        <w:rPr>
+          <w:sz w:val="24"/>
+          <w:szCs w:val="24"/>
+          <w:lang w:val="es-CO"/>
+        </w:rPr>
+        <w:t xml:space="preserve">De acuerdo con la evaluación anterior se debe seleccionar la Alternativa </w:t>
+      </w:r>
+      <w:r>
+        <w:rPr>
+          <w:sz w:val="24"/>
+          <w:szCs w:val="24"/>
+          <w:lang w:val="es-CO"/>
+        </w:rPr>
+        <w:t>7</w:t>
+      </w:r>
+      <w:r>
+        <w:rPr>
+          <w:sz w:val="24"/>
+          <w:szCs w:val="24"/>
+          <w:lang w:val="es-CO"/>
+        </w:rPr>
+        <w:t>, ya que obtuvo la mayor puntuación</w:t>
+      </w:r>
+      <w:r>
+        <w:rPr>
+          <w:sz w:val="24"/>
+          <w:szCs w:val="24"/>
+          <w:lang w:val="es-CO"/>
+        </w:rPr>
+        <w:t xml:space="preserve"> </w:t>
+      </w:r>
+      <w:r>
+        <w:rPr>
+          <w:sz w:val="24"/>
+          <w:szCs w:val="24"/>
+          <w:lang w:val="es-CO"/>
+        </w:rPr>
+        <w:t>de acuerdo con los criterios definidos. Se debe tener en cuenta que hay que hacer un manejo adecuado del</w:t>
+      </w:r>
+      <w:r>
+        <w:rPr>
+          <w:sz w:val="24"/>
+          <w:szCs w:val="24"/>
+          <w:lang w:val="es-CO"/>
+        </w:rPr>
+        <w:t xml:space="preserve"> </w:t>
+      </w:r>
+      <w:r>
+        <w:rPr>
+          <w:sz w:val="24"/>
+          <w:szCs w:val="24"/>
+          <w:lang w:val="es-CO"/>
+        </w:rPr>
+        <w:t>criterio en el cual la alternativa fue peor evaluada que la otra alternativa.</w:t>
+      </w:r>
+    </w:p>
+    <w:p>
+      <w:pPr>
+        <w:spacing w:before="240"/>
+        <w:ind w:left="0" w:firstLine="0"/>
+        <w:rPr>
+          <w:sz w:val="24"/>
+          <w:szCs w:val="24"/>
+          <w:lang w:val="es-CO"/>
+        </w:rPr>
+      </w:pPr>
+      <w:r>
+        <w:rPr>
+          <w:sz w:val="24"/>
+          <w:szCs w:val="24"/>
+          <w:lang w:val="es-CO"/>
+        </w:rPr>
+        <w:t xml:space="preserve"> </w:t>
+      </w:r>
+    </w:p>
+    <w:p>
+      <w:pPr>
+        <w:spacing w:before="240"/>
+        <w:ind w:left="0" w:firstLine="0"/>
+        <w:rPr>
+          <w:sz w:val="24"/>
+          <w:szCs w:val="24"/>
+          <w:lang w:val="es-CO"/>
+        </w:rPr>
+      </w:pPr>
+      <w:r>
+        <w:rPr>
+          <w:sz w:val="24"/>
+          <w:szCs w:val="24"/>
+          <w:lang w:val="es-CO"/>
+        </w:rPr>
+        <w:lastRenderedPageBreak/>
+        <w:t>Especificación del Problema (en términos de entrada/salida)</w:t>
+      </w:r>
+    </w:p>
+    <w:p>
+      <w:pPr>
+        <w:spacing w:before="240"/>
+        <w:ind w:left="0" w:firstLine="0"/>
+        <w:rPr>
+          <w:sz w:val="24"/>
+          <w:szCs w:val="24"/>
+          <w:lang w:val="es-CO"/>
+        </w:rPr>
+      </w:pPr>
+      <w:r>
+        <w:rPr>
+          <w:sz w:val="24"/>
+          <w:szCs w:val="24"/>
+          <w:lang w:val="es-CO"/>
+        </w:rPr>
+        <w:t xml:space="preserve">Problema: </w:t>
+      </w:r>
+      <w:r>
+        <w:rPr>
+          <w:sz w:val="24"/>
+          <w:szCs w:val="24"/>
+          <w:lang w:val="es-CO"/>
+        </w:rPr>
+        <w:t>Ordenamiento de elementos ya sean enteros o de coma flotante.</w:t>
+      </w:r>
+    </w:p>
+    <w:p>
+      <w:pPr>
+        <w:spacing w:before="240"/>
+        <w:ind w:left="0" w:firstLine="0"/>
+        <w:rPr>
+          <w:sz w:val="24"/>
+          <w:szCs w:val="24"/>
+          <w:lang w:val="es-CO"/>
+        </w:rPr>
+      </w:pPr>
+      <w:r>
+        <w:rPr>
+          <w:sz w:val="24"/>
+          <w:szCs w:val="24"/>
+          <w:lang w:val="es-CO"/>
+        </w:rPr>
+        <w:t xml:space="preserve">Entradas: </w:t>
+      </w:r>
+    </w:p>
+    <w:p>
+      <w:pPr>
+        <w:spacing w:before="240"/>
+        <w:ind w:left="0" w:firstLine="0"/>
+        <w:rPr>
+          <w:sz w:val="24"/>
+          <w:szCs w:val="24"/>
+          <w:lang w:val="es-CO"/>
+        </w:rPr>
+      </w:pPr>
+      <w:r>
+        <w:rPr>
+          <w:sz w:val="24"/>
+          <w:szCs w:val="24"/>
+          <w:lang w:val="es-CO"/>
+        </w:rPr>
+        <w:t xml:space="preserve">Salida: </w:t>
+      </w:r>
+    </w:p>
+    <w:p>
+      <w:pPr>
+        <w:spacing w:before="240"/>
+        <w:ind w:left="0" w:firstLine="0"/>
+        <w:rPr>
+          <w:sz w:val="24"/>
+          <w:szCs w:val="24"/>
+          <w:lang w:val="es-CO"/>
+        </w:rPr>
+      </w:pPr>
+    </w:p>
+    <w:p>
+      <w:pPr>
+        <w:spacing w:before="240"/>
+        <w:ind w:left="0" w:firstLine="0"/>
+        <w:rPr>
+          <w:sz w:val="24"/>
+          <w:szCs w:val="24"/>
+          <w:lang w:val="es-CO"/>
+        </w:rPr>
+      </w:pPr>
+      <w:r>
+        <w:rPr>
+          <w:sz w:val="24"/>
+          <w:szCs w:val="24"/>
+          <w:lang w:val="es-CO"/>
+        </w:rPr>
+        <w:t xml:space="preserve">//es el </w:t>
+      </w:r>
+      <w:proofErr w:type="spellStart"/>
+      <w:r>
+        <w:rPr>
+          <w:sz w:val="24"/>
+          <w:szCs w:val="24"/>
+          <w:lang w:val="es-CO"/>
+        </w:rPr>
+        <w:t>metodo</w:t>
+      </w:r>
+      <w:proofErr w:type="spellEnd"/>
+      <w:r>
+        <w:rPr>
+          <w:sz w:val="24"/>
+          <w:szCs w:val="24"/>
+          <w:lang w:val="es-CO"/>
+        </w:rPr>
+        <w:t xml:space="preserve"> principal del ordenamiento</w:t>
+      </w:r>
+    </w:p>
+    <w:p>
+      <w:pPr>
+        <w:spacing w:before="240"/>
+        <w:ind w:left="0" w:firstLine="0"/>
+        <w:rPr>
+          <w:sz w:val="24"/>
+          <w:szCs w:val="24"/>
+          <w:lang w:val="es-CO"/>
+        </w:rPr>
+      </w:pPr>
+      <w:proofErr w:type="spellStart"/>
+      <w:r>
+        <w:rPr>
+          <w:sz w:val="24"/>
+          <w:szCs w:val="24"/>
+          <w:lang w:val="es-CO"/>
+        </w:rPr>
+        <w:t>Funcion</w:t>
+      </w:r>
+      <w:proofErr w:type="spellEnd"/>
+      <w:r>
+        <w:rPr>
+          <w:sz w:val="24"/>
+          <w:szCs w:val="24"/>
+          <w:lang w:val="es-CO"/>
+        </w:rPr>
+        <w:t xml:space="preserve"> </w:t>
+      </w:r>
+      <w:proofErr w:type="spellStart"/>
+      <w:r>
+        <w:rPr>
+          <w:sz w:val="24"/>
+          <w:szCs w:val="24"/>
+          <w:lang w:val="es-CO"/>
+        </w:rPr>
+        <w:t>arr</w:t>
+      </w:r>
+      <w:proofErr w:type="spellEnd"/>
+      <w:r>
+        <w:rPr>
+          <w:sz w:val="24"/>
+          <w:szCs w:val="24"/>
+          <w:lang w:val="es-CO"/>
+        </w:rPr>
+        <w:t xml:space="preserve"> &lt;- </w:t>
+      </w:r>
+      <w:proofErr w:type="spellStart"/>
+      <w:r>
+        <w:rPr>
+          <w:sz w:val="24"/>
+          <w:szCs w:val="24"/>
+          <w:lang w:val="es-CO"/>
+        </w:rPr>
+        <w:t>radixSort</w:t>
+      </w:r>
+      <w:proofErr w:type="spellEnd"/>
+      <w:r>
+        <w:rPr>
+          <w:sz w:val="24"/>
+          <w:szCs w:val="24"/>
+          <w:lang w:val="es-CO"/>
+        </w:rPr>
+        <w:t xml:space="preserve"> </w:t>
+      </w:r>
+      <w:proofErr w:type="gramStart"/>
+      <w:r>
+        <w:rPr>
+          <w:sz w:val="24"/>
+          <w:szCs w:val="24"/>
+          <w:lang w:val="es-CO"/>
+        </w:rPr>
+        <w:t xml:space="preserve">( </w:t>
+      </w:r>
+      <w:proofErr w:type="spellStart"/>
+      <w:r>
+        <w:rPr>
+          <w:sz w:val="24"/>
+          <w:szCs w:val="24"/>
+          <w:lang w:val="es-CO"/>
+        </w:rPr>
+        <w:t>arr</w:t>
+      </w:r>
+      <w:proofErr w:type="spellEnd"/>
+      <w:proofErr w:type="gramEnd"/>
+      <w:r>
+        <w:rPr>
+          <w:sz w:val="24"/>
+          <w:szCs w:val="24"/>
+          <w:lang w:val="es-CO"/>
+        </w:rPr>
+        <w:t>, n )</w:t>
+      </w:r>
+    </w:p>
+    <w:p>
+      <w:pPr>
+        <w:spacing w:before="240"/>
+        <w:ind w:left="0" w:firstLine="0"/>
+        <w:rPr>
+          <w:sz w:val="24"/>
+          <w:szCs w:val="24"/>
+          <w:lang w:val="es-CO"/>
+        </w:rPr>
+      </w:pPr>
+      <w:r>
+        <w:rPr>
+          <w:sz w:val="24"/>
+          <w:szCs w:val="24"/>
+          <w:lang w:val="es-CO"/>
+        </w:rPr>
+        <w:tab/>
+      </w:r>
+      <w:proofErr w:type="gramStart"/>
+      <w:r>
+        <w:rPr>
+          <w:sz w:val="24"/>
+          <w:szCs w:val="24"/>
+          <w:lang w:val="es-CO"/>
+        </w:rPr>
+        <w:t xml:space="preserve">Definir  </w:t>
+      </w:r>
+      <w:proofErr w:type="spellStart"/>
+      <w:r>
+        <w:rPr>
+          <w:sz w:val="24"/>
+          <w:szCs w:val="24"/>
+          <w:lang w:val="es-CO"/>
+        </w:rPr>
+        <w:t>max</w:t>
+      </w:r>
+      <w:proofErr w:type="spellEnd"/>
+      <w:proofErr w:type="gramEnd"/>
+      <w:r>
+        <w:rPr>
+          <w:sz w:val="24"/>
+          <w:szCs w:val="24"/>
+          <w:lang w:val="es-CO"/>
+        </w:rPr>
+        <w:t xml:space="preserve"> como Entero</w:t>
+      </w:r>
+    </w:p>
+    <w:p>
+      <w:pPr>
+        <w:spacing w:before="240"/>
+        <w:ind w:left="0" w:firstLine="0"/>
+        <w:rPr>
+          <w:sz w:val="24"/>
+          <w:szCs w:val="24"/>
+          <w:lang w:val="es-CO"/>
+        </w:rPr>
+      </w:pPr>
+      <w:r>
+        <w:rPr>
+          <w:sz w:val="24"/>
+          <w:szCs w:val="24"/>
+          <w:lang w:val="es-CO"/>
+        </w:rPr>
+        <w:tab/>
+      </w:r>
+      <w:proofErr w:type="spellStart"/>
+      <w:r>
+        <w:rPr>
+          <w:sz w:val="24"/>
+          <w:szCs w:val="24"/>
+          <w:lang w:val="es-CO"/>
+        </w:rPr>
+        <w:t>max</w:t>
+      </w:r>
+      <w:proofErr w:type="spellEnd"/>
+      <w:r>
+        <w:rPr>
+          <w:sz w:val="24"/>
+          <w:szCs w:val="24"/>
+          <w:lang w:val="es-CO"/>
+        </w:rPr>
+        <w:t xml:space="preserve"> &lt;- </w:t>
+      </w:r>
+      <w:proofErr w:type="spellStart"/>
+      <w:r>
+        <w:rPr>
+          <w:sz w:val="24"/>
+          <w:szCs w:val="24"/>
+          <w:lang w:val="es-CO"/>
+        </w:rPr>
+        <w:t>getMax</w:t>
+      </w:r>
+      <w:proofErr w:type="spellEnd"/>
+      <w:r>
+        <w:rPr>
+          <w:sz w:val="24"/>
+          <w:szCs w:val="24"/>
+          <w:lang w:val="es-CO"/>
+        </w:rPr>
+        <w:t>(</w:t>
+      </w:r>
+      <w:proofErr w:type="spellStart"/>
+      <w:proofErr w:type="gramStart"/>
+      <w:r>
+        <w:rPr>
+          <w:sz w:val="24"/>
+          <w:szCs w:val="24"/>
+          <w:lang w:val="es-CO"/>
+        </w:rPr>
+        <w:t>arr,n</w:t>
+      </w:r>
+      <w:proofErr w:type="spellEnd"/>
+      <w:proofErr w:type="gramEnd"/>
+      <w:r>
+        <w:rPr>
+          <w:sz w:val="24"/>
+          <w:szCs w:val="24"/>
+          <w:lang w:val="es-CO"/>
+        </w:rPr>
+        <w:t xml:space="preserve">); </w:t>
+      </w:r>
+    </w:p>
+    <w:p>
+      <w:pPr>
+        <w:spacing w:before="240"/>
+        <w:ind w:left="0" w:firstLine="0"/>
+        <w:rPr>
+          <w:sz w:val="24"/>
+          <w:szCs w:val="24"/>
+          <w:lang w:val="es-CO"/>
+        </w:rPr>
+      </w:pPr>
+      <w:r>
+        <w:rPr>
+          <w:sz w:val="24"/>
+          <w:szCs w:val="24"/>
+          <w:lang w:val="es-CO"/>
+        </w:rPr>
+        <w:tab/>
+        <w:t>Definir expo como entero</w:t>
+      </w:r>
+    </w:p>
+    <w:p>
+      <w:pPr>
+        <w:spacing w:before="240"/>
+        <w:ind w:left="0" w:firstLine="0"/>
+        <w:rPr>
+          <w:sz w:val="24"/>
+          <w:szCs w:val="24"/>
+          <w:lang w:val="es-CO"/>
+        </w:rPr>
+      </w:pPr>
+      <w:r>
+        <w:rPr>
+          <w:sz w:val="24"/>
+          <w:szCs w:val="24"/>
+          <w:lang w:val="es-CO"/>
+        </w:rPr>
+        <w:tab/>
+        <w:t>expo&lt;-1</w:t>
+      </w:r>
+    </w:p>
+    <w:p>
+      <w:pPr>
+        <w:spacing w:before="240"/>
+        <w:ind w:left="0" w:firstLine="0"/>
+        <w:rPr>
+          <w:sz w:val="24"/>
+          <w:szCs w:val="24"/>
+          <w:lang w:val="es-CO"/>
+        </w:rPr>
+      </w:pPr>
+      <w:r>
+        <w:rPr>
+          <w:sz w:val="24"/>
+          <w:szCs w:val="24"/>
+          <w:lang w:val="es-CO"/>
+        </w:rPr>
+        <w:tab/>
+        <w:t>Repetir</w:t>
+      </w:r>
+    </w:p>
+    <w:p>
+      <w:pPr>
+        <w:spacing w:before="240"/>
+        <w:ind w:left="0" w:firstLine="0"/>
+        <w:rPr>
+          <w:sz w:val="24"/>
+          <w:szCs w:val="24"/>
+          <w:lang w:val="es-CO"/>
+        </w:rPr>
+      </w:pPr>
+      <w:r>
+        <w:rPr>
+          <w:sz w:val="24"/>
+          <w:szCs w:val="24"/>
+          <w:lang w:val="es-CO"/>
+        </w:rPr>
+        <w:tab/>
+      </w:r>
+      <w:r>
+        <w:rPr>
+          <w:sz w:val="24"/>
+          <w:szCs w:val="24"/>
+          <w:lang w:val="es-CO"/>
+        </w:rPr>
+        <w:t xml:space="preserve">         </w:t>
+      </w:r>
+      <w:proofErr w:type="spellStart"/>
+      <w:r>
+        <w:rPr>
+          <w:sz w:val="24"/>
+          <w:szCs w:val="24"/>
+          <w:lang w:val="es-CO"/>
+        </w:rPr>
+        <w:t>countSort</w:t>
+      </w:r>
+      <w:proofErr w:type="spellEnd"/>
+      <w:r>
+        <w:rPr>
+          <w:sz w:val="24"/>
+          <w:szCs w:val="24"/>
+          <w:lang w:val="es-CO"/>
+        </w:rPr>
+        <w:t>(</w:t>
+      </w:r>
+      <w:proofErr w:type="spellStart"/>
+      <w:proofErr w:type="gramStart"/>
+      <w:r>
+        <w:rPr>
+          <w:sz w:val="24"/>
+          <w:szCs w:val="24"/>
+          <w:lang w:val="es-CO"/>
+        </w:rPr>
+        <w:t>arr,n</w:t>
+      </w:r>
+      <w:proofErr w:type="gramEnd"/>
+      <w:r>
+        <w:rPr>
+          <w:sz w:val="24"/>
+          <w:szCs w:val="24"/>
+          <w:lang w:val="es-CO"/>
+        </w:rPr>
+        <w:t>,expo</w:t>
+      </w:r>
+      <w:proofErr w:type="spellEnd"/>
+      <w:r>
+        <w:rPr>
+          <w:sz w:val="24"/>
+          <w:szCs w:val="24"/>
+          <w:lang w:val="es-CO"/>
+        </w:rPr>
+        <w:t>)</w:t>
+      </w:r>
+    </w:p>
+    <w:p>
+      <w:pPr>
+        <w:spacing w:before="240"/>
+        <w:ind w:left="0" w:firstLine="0"/>
+        <w:rPr>
+          <w:sz w:val="24"/>
+          <w:szCs w:val="24"/>
+          <w:lang w:val="es-CO"/>
+        </w:rPr>
+      </w:pPr>
+      <w:r>
+        <w:rPr>
+          <w:sz w:val="24"/>
+          <w:szCs w:val="24"/>
+          <w:lang w:val="es-CO"/>
+        </w:rPr>
+        <w:tab/>
+      </w:r>
+      <w:r>
+        <w:rPr>
+          <w:sz w:val="24"/>
+          <w:szCs w:val="24"/>
+          <w:lang w:val="es-CO"/>
+        </w:rPr>
+        <w:tab/>
+        <w:t>expo&lt;- expo*10</w:t>
+      </w:r>
+    </w:p>
+    <w:p>
+      <w:pPr>
+        <w:spacing w:before="240"/>
+        <w:ind w:left="0" w:firstLine="0"/>
+        <w:rPr>
+          <w:sz w:val="24"/>
+          <w:szCs w:val="24"/>
+          <w:lang w:val="es-CO"/>
+        </w:rPr>
+      </w:pPr>
+      <w:r>
+        <w:rPr>
+          <w:sz w:val="24"/>
+          <w:szCs w:val="24"/>
+          <w:lang w:val="es-CO"/>
+        </w:rPr>
+        <w:tab/>
+        <w:t xml:space="preserve">Hasta Que </w:t>
+      </w:r>
+      <w:proofErr w:type="spellStart"/>
+      <w:r>
+        <w:rPr>
+          <w:sz w:val="24"/>
+          <w:szCs w:val="24"/>
+          <w:lang w:val="es-CO"/>
+        </w:rPr>
+        <w:t>max</w:t>
+      </w:r>
+      <w:proofErr w:type="spellEnd"/>
+      <w:r>
+        <w:rPr>
+          <w:sz w:val="24"/>
+          <w:szCs w:val="24"/>
+          <w:lang w:val="es-CO"/>
+        </w:rPr>
+        <w:t>/expo&lt;0</w:t>
+      </w:r>
+    </w:p>
+    <w:p>
+      <w:pPr>
+        <w:spacing w:before="240"/>
+        <w:ind w:left="0" w:firstLine="0"/>
+        <w:rPr>
+          <w:sz w:val="24"/>
+          <w:szCs w:val="24"/>
+          <w:lang w:val="es-CO"/>
+        </w:rPr>
+      </w:pPr>
+      <w:r>
+        <w:rPr>
+          <w:sz w:val="24"/>
+          <w:szCs w:val="24"/>
+          <w:lang w:val="es-CO"/>
+        </w:rPr>
+        <w:tab/>
+        <w:t xml:space="preserve">Fin </w:t>
+      </w:r>
+      <w:proofErr w:type="spellStart"/>
+      <w:r>
+        <w:rPr>
+          <w:sz w:val="24"/>
+          <w:szCs w:val="24"/>
+          <w:lang w:val="es-CO"/>
+        </w:rPr>
+        <w:t>Funcion</w:t>
+      </w:r>
+      <w:proofErr w:type="spellEnd"/>
+    </w:p>
+    <w:p>
+      <w:pPr>
+        <w:spacing w:before="240"/>
+        <w:ind w:left="0" w:firstLine="0"/>
+        <w:rPr>
+          <w:sz w:val="24"/>
+          <w:szCs w:val="24"/>
+          <w:lang w:val="es-CO"/>
+        </w:rPr>
+      </w:pPr>
+      <w:proofErr w:type="spellStart"/>
+      <w:r>
+        <w:rPr>
+          <w:sz w:val="24"/>
+          <w:szCs w:val="24"/>
+          <w:lang w:val="es-CO"/>
+        </w:rPr>
+        <w:t>Funcion</w:t>
+      </w:r>
+      <w:proofErr w:type="spellEnd"/>
+      <w:r>
+        <w:rPr>
+          <w:sz w:val="24"/>
+          <w:szCs w:val="24"/>
+          <w:lang w:val="es-CO"/>
+        </w:rPr>
+        <w:t xml:space="preserve"> </w:t>
+      </w:r>
+      <w:proofErr w:type="spellStart"/>
+      <w:r>
+        <w:rPr>
+          <w:sz w:val="24"/>
+          <w:szCs w:val="24"/>
+          <w:lang w:val="es-CO"/>
+        </w:rPr>
+        <w:t>float</w:t>
+      </w:r>
+      <w:proofErr w:type="spellEnd"/>
+      <w:r>
+        <w:rPr>
+          <w:sz w:val="24"/>
+          <w:szCs w:val="24"/>
+          <w:lang w:val="es-CO"/>
+        </w:rPr>
+        <w:t xml:space="preserve"> &lt;- </w:t>
+      </w:r>
+      <w:proofErr w:type="spellStart"/>
+      <w:r>
+        <w:rPr>
+          <w:sz w:val="24"/>
+          <w:szCs w:val="24"/>
+          <w:lang w:val="es-CO"/>
+        </w:rPr>
+        <w:t>intBitsToFloat</w:t>
+      </w:r>
+      <w:proofErr w:type="spellEnd"/>
+      <w:r>
+        <w:rPr>
+          <w:sz w:val="24"/>
+          <w:szCs w:val="24"/>
+          <w:lang w:val="es-CO"/>
+        </w:rPr>
+        <w:t xml:space="preserve"> </w:t>
+      </w:r>
+      <w:proofErr w:type="gramStart"/>
+      <w:r>
+        <w:rPr>
+          <w:sz w:val="24"/>
+          <w:szCs w:val="24"/>
+          <w:lang w:val="es-CO"/>
+        </w:rPr>
+        <w:t xml:space="preserve">( </w:t>
+      </w:r>
+      <w:proofErr w:type="spellStart"/>
+      <w:r>
+        <w:rPr>
+          <w:sz w:val="24"/>
+          <w:szCs w:val="24"/>
+          <w:lang w:val="es-CO"/>
+        </w:rPr>
+        <w:t>int</w:t>
+      </w:r>
+      <w:proofErr w:type="spellEnd"/>
+      <w:proofErr w:type="gramEnd"/>
+      <w:r>
+        <w:rPr>
+          <w:sz w:val="24"/>
+          <w:szCs w:val="24"/>
+          <w:lang w:val="es-CO"/>
+        </w:rPr>
+        <w:t xml:space="preserve"> )</w:t>
+      </w:r>
+    </w:p>
+    <w:p>
+      <w:pPr>
+        <w:spacing w:before="240"/>
+        <w:ind w:left="0" w:firstLine="0"/>
+        <w:rPr>
+          <w:sz w:val="24"/>
+          <w:szCs w:val="24"/>
+          <w:lang w:val="es-CO"/>
+        </w:rPr>
+      </w:pPr>
+      <w:r>
+        <w:rPr>
+          <w:sz w:val="24"/>
+          <w:szCs w:val="24"/>
+          <w:lang w:val="es-CO"/>
+        </w:rPr>
+        <w:t xml:space="preserve">Fin </w:t>
+      </w:r>
+      <w:proofErr w:type="spellStart"/>
+      <w:r>
+        <w:rPr>
+          <w:sz w:val="24"/>
+          <w:szCs w:val="24"/>
+          <w:lang w:val="es-CO"/>
+        </w:rPr>
+        <w:t>Funcion</w:t>
+      </w:r>
+      <w:proofErr w:type="spellEnd"/>
+    </w:p>
+    <w:p>
+      <w:pPr>
+        <w:spacing w:before="240"/>
+        <w:ind w:left="0" w:firstLine="0"/>
+        <w:rPr>
+          <w:sz w:val="24"/>
+          <w:szCs w:val="24"/>
+          <w:lang w:val="es-CO"/>
+        </w:rPr>
+      </w:pPr>
+      <w:r>
+        <w:rPr>
+          <w:sz w:val="24"/>
+          <w:szCs w:val="24"/>
+          <w:lang w:val="es-CO"/>
+        </w:rPr>
+        <w:t xml:space="preserve">//Este </w:t>
+      </w:r>
+      <w:proofErr w:type="spellStart"/>
+      <w:r>
+        <w:rPr>
+          <w:sz w:val="24"/>
+          <w:szCs w:val="24"/>
+          <w:lang w:val="es-CO"/>
+        </w:rPr>
+        <w:t>metodo</w:t>
+      </w:r>
+      <w:proofErr w:type="spellEnd"/>
+      <w:r>
+        <w:rPr>
+          <w:sz w:val="24"/>
+          <w:szCs w:val="24"/>
+          <w:lang w:val="es-CO"/>
+        </w:rPr>
+        <w:t xml:space="preserve"> convierte un </w:t>
+      </w:r>
+      <w:proofErr w:type="spellStart"/>
+      <w:r>
+        <w:rPr>
+          <w:sz w:val="24"/>
+          <w:szCs w:val="24"/>
+          <w:lang w:val="es-CO"/>
+        </w:rPr>
+        <w:t>float</w:t>
+      </w:r>
+      <w:proofErr w:type="spellEnd"/>
+    </w:p>
+    <w:p>
+      <w:pPr>
+        <w:spacing w:before="240"/>
+        <w:ind w:left="0" w:firstLine="0"/>
+        <w:rPr>
+          <w:sz w:val="24"/>
+          <w:szCs w:val="24"/>
+          <w:lang w:val="es-CO"/>
+        </w:rPr>
+      </w:pPr>
+      <w:r>
+        <w:rPr>
+          <w:sz w:val="24"/>
+          <w:szCs w:val="24"/>
+          <w:lang w:val="es-CO"/>
+        </w:rPr>
+        <w:t>//en un entero que representa su estado en bits</w:t>
+      </w:r>
+    </w:p>
+    <w:p>
+      <w:pPr>
+        <w:spacing w:before="240"/>
+        <w:ind w:left="0" w:firstLine="0"/>
+        <w:rPr>
+          <w:sz w:val="24"/>
+          <w:szCs w:val="24"/>
+          <w:lang w:val="es-CO"/>
+        </w:rPr>
+      </w:pPr>
+      <w:proofErr w:type="spellStart"/>
+      <w:r>
+        <w:rPr>
+          <w:sz w:val="24"/>
+          <w:szCs w:val="24"/>
+          <w:lang w:val="es-CO"/>
+        </w:rPr>
+        <w:t>Funcion</w:t>
+      </w:r>
+      <w:proofErr w:type="spellEnd"/>
+      <w:r>
+        <w:rPr>
+          <w:sz w:val="24"/>
+          <w:szCs w:val="24"/>
+          <w:lang w:val="es-CO"/>
+        </w:rPr>
+        <w:t xml:space="preserve"> </w:t>
+      </w:r>
+      <w:proofErr w:type="spellStart"/>
+      <w:r>
+        <w:rPr>
+          <w:sz w:val="24"/>
+          <w:szCs w:val="24"/>
+          <w:lang w:val="es-CO"/>
+        </w:rPr>
+        <w:t>int</w:t>
+      </w:r>
+      <w:proofErr w:type="spellEnd"/>
+      <w:r>
+        <w:rPr>
+          <w:sz w:val="24"/>
+          <w:szCs w:val="24"/>
+          <w:lang w:val="es-CO"/>
+        </w:rPr>
+        <w:t xml:space="preserve"> &lt;- </w:t>
+      </w:r>
+      <w:proofErr w:type="spellStart"/>
+      <w:r>
+        <w:rPr>
+          <w:sz w:val="24"/>
+          <w:szCs w:val="24"/>
+          <w:lang w:val="es-CO"/>
+        </w:rPr>
+        <w:t>floatToIntBits</w:t>
+      </w:r>
+      <w:proofErr w:type="spellEnd"/>
+      <w:r>
+        <w:rPr>
+          <w:sz w:val="24"/>
+          <w:szCs w:val="24"/>
+          <w:lang w:val="es-CO"/>
+        </w:rPr>
+        <w:t>(</w:t>
+      </w:r>
+      <w:proofErr w:type="spellStart"/>
+      <w:r>
+        <w:rPr>
+          <w:sz w:val="24"/>
+          <w:szCs w:val="24"/>
+          <w:lang w:val="es-CO"/>
+        </w:rPr>
+        <w:t>float</w:t>
+      </w:r>
+      <w:proofErr w:type="spellEnd"/>
+      <w:r>
+        <w:rPr>
+          <w:sz w:val="24"/>
+          <w:szCs w:val="24"/>
+          <w:lang w:val="es-CO"/>
+        </w:rPr>
+        <w:t>)</w:t>
+      </w:r>
+    </w:p>
+    <w:p>
+      <w:pPr>
+        <w:spacing w:before="240"/>
+        <w:ind w:left="0" w:firstLine="0"/>
+        <w:rPr>
+          <w:sz w:val="24"/>
+          <w:szCs w:val="24"/>
+          <w:lang w:val="es-CO"/>
+        </w:rPr>
+      </w:pPr>
+      <w:proofErr w:type="spellStart"/>
+      <w:r>
+        <w:rPr>
+          <w:sz w:val="24"/>
+          <w:szCs w:val="24"/>
+          <w:lang w:val="es-CO"/>
+        </w:rPr>
+        <w:t>FinFuncion</w:t>
+      </w:r>
+      <w:proofErr w:type="spellEnd"/>
+    </w:p>
+    <w:p>
+      <w:pPr>
+        <w:spacing w:before="240"/>
+        <w:ind w:left="0" w:firstLine="0"/>
+        <w:rPr>
+          <w:sz w:val="24"/>
+          <w:szCs w:val="24"/>
+          <w:lang w:val="es-CO"/>
+        </w:rPr>
+      </w:pPr>
       <w:bookmarkStart w:id="0" w:name="_GoBack"/>
       <w:bookmarkEnd w:id="0"/>
+      <w:r>
+        <w:rPr>
+          <w:sz w:val="24"/>
+          <w:szCs w:val="24"/>
+          <w:lang w:val="es-CO"/>
+        </w:rPr>
+        <w:t xml:space="preserve">//este </w:t>
+      </w:r>
+      <w:proofErr w:type="spellStart"/>
+      <w:r>
+        <w:rPr>
+          <w:sz w:val="24"/>
+          <w:szCs w:val="24"/>
+          <w:lang w:val="es-CO"/>
+        </w:rPr>
+        <w:t>metodo</w:t>
+      </w:r>
+      <w:proofErr w:type="spellEnd"/>
+      <w:r>
+        <w:rPr>
+          <w:sz w:val="24"/>
+          <w:szCs w:val="24"/>
+          <w:lang w:val="es-CO"/>
+        </w:rPr>
+        <w:t xml:space="preserve"> busca el número mayor del arreglo</w:t>
+      </w:r>
     </w:p>
     <w:p>
       <w:pPr>
         <w:spacing w:before="240"/>
         <w:ind w:left="0" w:firstLine="0"/>
         <w:rPr>
-          <w:b/>
-          <w:sz w:val="24"/>
-          <w:szCs w:val="24"/>
-          <w:lang w:val="es-CO"/>
-        </w:rPr>
-      </w:pPr>
+          <w:sz w:val="24"/>
+          <w:szCs w:val="24"/>
+          <w:lang w:val="es-CO"/>
+        </w:rPr>
+      </w:pPr>
+      <w:r>
+        <w:rPr>
+          <w:sz w:val="24"/>
+          <w:szCs w:val="24"/>
+          <w:lang w:val="es-CO"/>
+        </w:rPr>
+        <w:t xml:space="preserve">//sea </w:t>
+      </w:r>
+      <w:proofErr w:type="spellStart"/>
+      <w:r>
+        <w:rPr>
+          <w:sz w:val="24"/>
+          <w:szCs w:val="24"/>
+          <w:lang w:val="es-CO"/>
+        </w:rPr>
+        <w:t>arr</w:t>
+      </w:r>
+      <w:proofErr w:type="spellEnd"/>
+      <w:r>
+        <w:rPr>
+          <w:sz w:val="24"/>
+          <w:szCs w:val="24"/>
+          <w:lang w:val="es-CO"/>
+        </w:rPr>
+        <w:t xml:space="preserve"> un arreglo de </w:t>
+      </w:r>
+      <w:proofErr w:type="spellStart"/>
+      <w:r>
+        <w:rPr>
+          <w:sz w:val="24"/>
+          <w:szCs w:val="24"/>
+          <w:lang w:val="es-CO"/>
+        </w:rPr>
+        <w:t>floats</w:t>
+      </w:r>
+      <w:proofErr w:type="spellEnd"/>
+      <w:r>
+        <w:rPr>
+          <w:sz w:val="24"/>
+          <w:szCs w:val="24"/>
+          <w:lang w:val="es-CO"/>
+        </w:rPr>
+        <w:t xml:space="preserve"> y n el </w:t>
+      </w:r>
+      <w:proofErr w:type="spellStart"/>
+      <w:r>
+        <w:rPr>
+          <w:sz w:val="24"/>
+          <w:szCs w:val="24"/>
+          <w:lang w:val="es-CO"/>
+        </w:rPr>
+        <w:t>numero</w:t>
+      </w:r>
+      <w:proofErr w:type="spellEnd"/>
+      <w:r>
+        <w:rPr>
+          <w:sz w:val="24"/>
+          <w:szCs w:val="24"/>
+          <w:lang w:val="es-CO"/>
+        </w:rPr>
+        <w:t xml:space="preserve"> de entradas</w:t>
+      </w:r>
     </w:p>
     <w:p>
       <w:pPr>
         <w:spacing w:before="240"/>
         <w:ind w:left="0" w:firstLine="0"/>
         <w:rPr>
-          <w:b/>
-          <w:sz w:val="24"/>
-          <w:szCs w:val="24"/>
-          <w:lang w:val="es-CO"/>
-        </w:rPr>
-      </w:pPr>
+          <w:sz w:val="24"/>
+          <w:szCs w:val="24"/>
+          <w:lang w:val="es-CO"/>
+        </w:rPr>
+      </w:pPr>
+      <w:proofErr w:type="spellStart"/>
+      <w:r>
+        <w:rPr>
+          <w:sz w:val="24"/>
+          <w:szCs w:val="24"/>
+          <w:lang w:val="es-CO"/>
+        </w:rPr>
+        <w:t>Funcion</w:t>
+      </w:r>
+      <w:proofErr w:type="spellEnd"/>
+      <w:r>
+        <w:rPr>
+          <w:sz w:val="24"/>
+          <w:szCs w:val="24"/>
+          <w:lang w:val="es-CO"/>
+        </w:rPr>
+        <w:t xml:space="preserve"> </w:t>
+      </w:r>
+      <w:proofErr w:type="spellStart"/>
+      <w:r>
+        <w:rPr>
+          <w:sz w:val="24"/>
+          <w:szCs w:val="24"/>
+          <w:lang w:val="es-CO"/>
+        </w:rPr>
+        <w:t>max</w:t>
+      </w:r>
+      <w:proofErr w:type="spellEnd"/>
+      <w:r>
+        <w:rPr>
+          <w:sz w:val="24"/>
+          <w:szCs w:val="24"/>
+          <w:lang w:val="es-CO"/>
+        </w:rPr>
+        <w:t xml:space="preserve"> &lt;- </w:t>
+      </w:r>
+      <w:proofErr w:type="spellStart"/>
+      <w:r>
+        <w:rPr>
+          <w:sz w:val="24"/>
+          <w:szCs w:val="24"/>
+          <w:lang w:val="es-CO"/>
+        </w:rPr>
+        <w:t>getMax</w:t>
+      </w:r>
+      <w:proofErr w:type="spellEnd"/>
+      <w:r>
+        <w:rPr>
+          <w:sz w:val="24"/>
+          <w:szCs w:val="24"/>
+          <w:lang w:val="es-CO"/>
+        </w:rPr>
+        <w:t xml:space="preserve"> </w:t>
+      </w:r>
+      <w:proofErr w:type="gramStart"/>
+      <w:r>
+        <w:rPr>
+          <w:sz w:val="24"/>
+          <w:szCs w:val="24"/>
+          <w:lang w:val="es-CO"/>
+        </w:rPr>
+        <w:t xml:space="preserve">( </w:t>
+      </w:r>
+      <w:proofErr w:type="spellStart"/>
+      <w:r>
+        <w:rPr>
+          <w:sz w:val="24"/>
+          <w:szCs w:val="24"/>
+          <w:lang w:val="es-CO"/>
+        </w:rPr>
+        <w:t>arr</w:t>
+      </w:r>
+      <w:proofErr w:type="spellEnd"/>
+      <w:proofErr w:type="gramEnd"/>
+      <w:r>
+        <w:rPr>
+          <w:sz w:val="24"/>
+          <w:szCs w:val="24"/>
+          <w:lang w:val="es-CO"/>
+        </w:rPr>
+        <w:t>, n )</w:t>
+      </w:r>
     </w:p>
     <w:p>
       <w:pPr>
         <w:spacing w:before="240"/>
         <w:ind w:left="0" w:firstLine="0"/>
         <w:rPr>
-          <w:b/>
-          <w:sz w:val="24"/>
-          <w:szCs w:val="24"/>
-          <w:lang w:val="es-CO"/>
-        </w:rPr>
-      </w:pPr>
+          <w:sz w:val="24"/>
+          <w:szCs w:val="24"/>
+          <w:lang w:val="es-CO"/>
+        </w:rPr>
+      </w:pPr>
+      <w:r>
+        <w:rPr>
+          <w:sz w:val="24"/>
+          <w:szCs w:val="24"/>
+          <w:lang w:val="es-CO"/>
+        </w:rPr>
+        <w:tab/>
+        <w:t xml:space="preserve">Definir </w:t>
+      </w:r>
+      <w:proofErr w:type="spellStart"/>
+      <w:r>
+        <w:rPr>
+          <w:sz w:val="24"/>
+          <w:szCs w:val="24"/>
+          <w:lang w:val="es-CO"/>
+        </w:rPr>
+        <w:t>bitMax</w:t>
+      </w:r>
+      <w:proofErr w:type="spellEnd"/>
+      <w:r>
+        <w:rPr>
+          <w:sz w:val="24"/>
+          <w:szCs w:val="24"/>
+          <w:lang w:val="es-CO"/>
+        </w:rPr>
+        <w:t xml:space="preserve"> Como Entero</w:t>
+      </w:r>
     </w:p>
     <w:p>
       <w:pPr>
         <w:spacing w:before="240"/>
         <w:ind w:left="0" w:firstLine="0"/>
         <w:rPr>
-          <w:b/>
+          <w:sz w:val="24"/>
+          <w:szCs w:val="24"/>
+          <w:lang w:val="es-CO"/>
+        </w:rPr>
+      </w:pPr>
+      <w:r>
+        <w:rPr>
+          <w:sz w:val="24"/>
+          <w:szCs w:val="24"/>
+          <w:lang w:val="es-CO"/>
+        </w:rPr>
+        <w:lastRenderedPageBreak/>
+        <w:tab/>
+      </w:r>
+      <w:proofErr w:type="spellStart"/>
+      <w:r>
+        <w:rPr>
+          <w:sz w:val="24"/>
+          <w:szCs w:val="24"/>
+          <w:lang w:val="es-CO"/>
+        </w:rPr>
+        <w:t>bitMax</w:t>
+      </w:r>
+      <w:proofErr w:type="spellEnd"/>
+      <w:r>
+        <w:rPr>
+          <w:sz w:val="24"/>
+          <w:szCs w:val="24"/>
+          <w:lang w:val="es-CO"/>
+        </w:rPr>
+        <w:t xml:space="preserve"> &lt;- </w:t>
+      </w:r>
+      <w:proofErr w:type="spellStart"/>
+      <w:r>
+        <w:rPr>
+          <w:sz w:val="24"/>
+          <w:szCs w:val="24"/>
+          <w:lang w:val="es-CO"/>
+        </w:rPr>
+        <w:t>floatToIntBits</w:t>
+      </w:r>
+      <w:proofErr w:type="spellEnd"/>
+      <w:r>
+        <w:rPr>
+          <w:sz w:val="24"/>
+          <w:szCs w:val="24"/>
+          <w:lang w:val="es-CO"/>
+        </w:rPr>
+        <w:t>(</w:t>
+      </w:r>
+      <w:proofErr w:type="spellStart"/>
+      <w:proofErr w:type="gramStart"/>
+      <w:r>
+        <w:rPr>
+          <w:sz w:val="24"/>
+          <w:szCs w:val="24"/>
+          <w:lang w:val="es-CO"/>
+        </w:rPr>
+        <w:t>arr</w:t>
+      </w:r>
+      <w:proofErr w:type="spellEnd"/>
+      <w:r>
+        <w:rPr>
+          <w:sz w:val="24"/>
+          <w:szCs w:val="24"/>
+          <w:lang w:val="es-CO"/>
+        </w:rPr>
+        <w:t>[</w:t>
+      </w:r>
+      <w:proofErr w:type="gramEnd"/>
+      <w:r>
+        <w:rPr>
+          <w:sz w:val="24"/>
+          <w:szCs w:val="24"/>
+          <w:lang w:val="es-CO"/>
+        </w:rPr>
+        <w:t>0])</w:t>
+      </w:r>
+    </w:p>
+    <w:p>
+      <w:pPr>
+        <w:spacing w:before="240"/>
+        <w:ind w:left="0" w:firstLine="0"/>
+        <w:rPr>
+          <w:sz w:val="24"/>
+          <w:szCs w:val="24"/>
+          <w:lang w:val="es-CO"/>
+        </w:rPr>
+      </w:pPr>
+      <w:r>
+        <w:rPr>
+          <w:sz w:val="24"/>
+          <w:szCs w:val="24"/>
+          <w:lang w:val="es-CO"/>
+        </w:rPr>
+        <w:tab/>
+        <w:t>Para i&lt;-1 Hasta n-</w:t>
+      </w:r>
+      <w:proofErr w:type="gramStart"/>
+      <w:r>
+        <w:rPr>
+          <w:sz w:val="24"/>
+          <w:szCs w:val="24"/>
+          <w:lang w:val="es-CO"/>
+        </w:rPr>
+        <w:t>1  Con</w:t>
+      </w:r>
+      <w:proofErr w:type="gramEnd"/>
+      <w:r>
+        <w:rPr>
+          <w:sz w:val="24"/>
+          <w:szCs w:val="24"/>
+          <w:lang w:val="es-CO"/>
+        </w:rPr>
+        <w:t xml:space="preserve"> Paso 1  Hacer</w:t>
+      </w:r>
+    </w:p>
+    <w:p>
+      <w:pPr>
+        <w:spacing w:before="240"/>
+        <w:ind w:left="0" w:firstLine="0"/>
+        <w:rPr>
+          <w:sz w:val="24"/>
+          <w:szCs w:val="24"/>
+          <w:lang w:val="es-CO"/>
+        </w:rPr>
+      </w:pPr>
+      <w:r>
+        <w:rPr>
+          <w:sz w:val="24"/>
+          <w:szCs w:val="24"/>
+          <w:lang w:val="es-CO"/>
+        </w:rPr>
+        <w:tab/>
+      </w:r>
+      <w:r>
+        <w:rPr>
+          <w:sz w:val="24"/>
+          <w:szCs w:val="24"/>
+          <w:lang w:val="es-CO"/>
+        </w:rPr>
+        <w:tab/>
+        <w:t xml:space="preserve">Definir </w:t>
+      </w:r>
+      <w:proofErr w:type="spellStart"/>
+      <w:r>
+        <w:rPr>
+          <w:sz w:val="24"/>
+          <w:szCs w:val="24"/>
+          <w:lang w:val="es-CO"/>
+        </w:rPr>
+        <w:t>bitTemp</w:t>
+      </w:r>
+      <w:proofErr w:type="spellEnd"/>
+      <w:r>
+        <w:rPr>
+          <w:sz w:val="24"/>
+          <w:szCs w:val="24"/>
+          <w:lang w:val="es-CO"/>
+        </w:rPr>
+        <w:t xml:space="preserve"> como entero</w:t>
+      </w:r>
+    </w:p>
+    <w:p>
+      <w:pPr>
+        <w:spacing w:before="240"/>
+        <w:ind w:left="0" w:firstLine="0"/>
+        <w:rPr>
+          <w:sz w:val="24"/>
+          <w:szCs w:val="24"/>
+          <w:lang w:val="es-CO"/>
+        </w:rPr>
+      </w:pPr>
+      <w:r>
+        <w:rPr>
+          <w:sz w:val="24"/>
+          <w:szCs w:val="24"/>
+          <w:lang w:val="es-CO"/>
+        </w:rPr>
+        <w:tab/>
+      </w:r>
+      <w:r>
+        <w:rPr>
+          <w:sz w:val="24"/>
+          <w:szCs w:val="24"/>
+          <w:lang w:val="es-CO"/>
+        </w:rPr>
+        <w:tab/>
+      </w:r>
+      <w:proofErr w:type="spellStart"/>
+      <w:r>
+        <w:rPr>
+          <w:sz w:val="24"/>
+          <w:szCs w:val="24"/>
+          <w:lang w:val="es-CO"/>
+        </w:rPr>
+        <w:t>bitTemp</w:t>
+      </w:r>
+      <w:proofErr w:type="spellEnd"/>
+      <w:r>
+        <w:rPr>
+          <w:sz w:val="24"/>
+          <w:szCs w:val="24"/>
+          <w:lang w:val="es-CO"/>
+        </w:rPr>
+        <w:t xml:space="preserve"> &lt;- </w:t>
+      </w:r>
+      <w:proofErr w:type="spellStart"/>
+      <w:r>
+        <w:rPr>
+          <w:sz w:val="24"/>
+          <w:szCs w:val="24"/>
+          <w:lang w:val="es-CO"/>
+        </w:rPr>
+        <w:t>floatToIntBits</w:t>
+      </w:r>
+      <w:proofErr w:type="spellEnd"/>
+      <w:r>
+        <w:rPr>
+          <w:sz w:val="24"/>
+          <w:szCs w:val="24"/>
+          <w:lang w:val="es-CO"/>
+        </w:rPr>
+        <w:t>(</w:t>
+      </w:r>
+      <w:proofErr w:type="spellStart"/>
+      <w:r>
+        <w:rPr>
+          <w:sz w:val="24"/>
+          <w:szCs w:val="24"/>
+          <w:lang w:val="es-CO"/>
+        </w:rPr>
+        <w:t>arr</w:t>
+      </w:r>
+      <w:proofErr w:type="spellEnd"/>
+      <w:r>
+        <w:rPr>
+          <w:sz w:val="24"/>
+          <w:szCs w:val="24"/>
+          <w:lang w:val="es-CO"/>
+        </w:rPr>
+        <w:t>[i])</w:t>
+      </w:r>
+    </w:p>
+    <w:p>
+      <w:pPr>
+        <w:spacing w:before="240"/>
+        <w:ind w:left="0" w:firstLine="0"/>
+        <w:rPr>
+          <w:sz w:val="24"/>
+          <w:szCs w:val="24"/>
+          <w:lang w:val="es-CO"/>
+        </w:rPr>
+      </w:pPr>
+      <w:r>
+        <w:rPr>
+          <w:sz w:val="24"/>
+          <w:szCs w:val="24"/>
+          <w:lang w:val="es-CO"/>
+        </w:rPr>
+        <w:tab/>
+      </w:r>
+      <w:r>
+        <w:rPr>
+          <w:sz w:val="24"/>
+          <w:szCs w:val="24"/>
+          <w:lang w:val="es-CO"/>
+        </w:rPr>
+        <w:tab/>
+        <w:t xml:space="preserve">Si </w:t>
+      </w:r>
+      <w:proofErr w:type="spellStart"/>
+      <w:r>
+        <w:rPr>
+          <w:sz w:val="24"/>
+          <w:szCs w:val="24"/>
+          <w:lang w:val="es-CO"/>
+        </w:rPr>
+        <w:t>bitTemp</w:t>
+      </w:r>
+      <w:proofErr w:type="spellEnd"/>
+      <w:r>
+        <w:rPr>
+          <w:sz w:val="24"/>
+          <w:szCs w:val="24"/>
+          <w:lang w:val="es-CO"/>
+        </w:rPr>
+        <w:t xml:space="preserve">&gt; </w:t>
+      </w:r>
+      <w:proofErr w:type="spellStart"/>
+      <w:r>
+        <w:rPr>
+          <w:sz w:val="24"/>
+          <w:szCs w:val="24"/>
+          <w:lang w:val="es-CO"/>
+        </w:rPr>
+        <w:t>bitMax</w:t>
+      </w:r>
+      <w:proofErr w:type="spellEnd"/>
+      <w:r>
+        <w:rPr>
+          <w:sz w:val="24"/>
+          <w:szCs w:val="24"/>
+          <w:lang w:val="es-CO"/>
+        </w:rPr>
+        <w:t xml:space="preserve"> Entonces</w:t>
+      </w:r>
+    </w:p>
+    <w:p>
+      <w:pPr>
+        <w:spacing w:before="240"/>
+        <w:ind w:left="0" w:firstLine="0"/>
+        <w:rPr>
+          <w:sz w:val="24"/>
+          <w:szCs w:val="24"/>
+          <w:lang w:val="es-CO"/>
+        </w:rPr>
+      </w:pPr>
+      <w:r>
+        <w:rPr>
+          <w:sz w:val="24"/>
+          <w:szCs w:val="24"/>
+          <w:lang w:val="es-CO"/>
+        </w:rPr>
+        <w:tab/>
+      </w:r>
+      <w:r>
+        <w:rPr>
+          <w:sz w:val="24"/>
+          <w:szCs w:val="24"/>
+          <w:lang w:val="es-CO"/>
+        </w:rPr>
+        <w:tab/>
+      </w:r>
+      <w:r>
+        <w:rPr>
+          <w:sz w:val="24"/>
+          <w:szCs w:val="24"/>
+          <w:lang w:val="es-CO"/>
+        </w:rPr>
+        <w:tab/>
+      </w:r>
+      <w:proofErr w:type="spellStart"/>
+      <w:r>
+        <w:rPr>
+          <w:sz w:val="24"/>
+          <w:szCs w:val="24"/>
+          <w:lang w:val="es-CO"/>
+        </w:rPr>
+        <w:t>bitMax</w:t>
+      </w:r>
+      <w:proofErr w:type="spellEnd"/>
+      <w:r>
+        <w:rPr>
+          <w:sz w:val="24"/>
+          <w:szCs w:val="24"/>
+          <w:lang w:val="es-CO"/>
+        </w:rPr>
+        <w:t xml:space="preserve"> &lt;- </w:t>
+      </w:r>
+      <w:proofErr w:type="spellStart"/>
+      <w:r>
+        <w:rPr>
+          <w:sz w:val="24"/>
+          <w:szCs w:val="24"/>
+          <w:lang w:val="es-CO"/>
+        </w:rPr>
+        <w:t>bitTemp</w:t>
+      </w:r>
+      <w:proofErr w:type="spellEnd"/>
+    </w:p>
+    <w:p>
+      <w:pPr>
+        <w:spacing w:before="240"/>
+        <w:ind w:left="0" w:firstLine="0"/>
+        <w:rPr>
+          <w:sz w:val="24"/>
+          <w:szCs w:val="24"/>
+          <w:lang w:val="es-CO"/>
+        </w:rPr>
+      </w:pPr>
+      <w:r>
+        <w:rPr>
+          <w:sz w:val="24"/>
+          <w:szCs w:val="24"/>
+          <w:lang w:val="es-CO"/>
+        </w:rPr>
+        <w:tab/>
+      </w:r>
+      <w:r>
+        <w:rPr>
+          <w:sz w:val="24"/>
+          <w:szCs w:val="24"/>
+          <w:lang w:val="es-CO"/>
+        </w:rPr>
+        <w:tab/>
+        <w:t>Fin Si</w:t>
+      </w:r>
+    </w:p>
+    <w:p>
+      <w:pPr>
+        <w:spacing w:before="240"/>
+        <w:ind w:left="0" w:firstLine="0"/>
+        <w:rPr>
+          <w:sz w:val="24"/>
+          <w:szCs w:val="24"/>
+          <w:lang w:val="es-CO"/>
+        </w:rPr>
+      </w:pPr>
+      <w:r>
+        <w:rPr>
+          <w:sz w:val="24"/>
+          <w:szCs w:val="24"/>
+          <w:lang w:val="es-CO"/>
+        </w:rPr>
+        <w:tab/>
+      </w:r>
+      <w:r>
+        <w:rPr>
+          <w:sz w:val="24"/>
+          <w:szCs w:val="24"/>
+          <w:lang w:val="es-CO"/>
+        </w:rPr>
+        <w:tab/>
+        <w:t>Fin Para</w:t>
+      </w:r>
+    </w:p>
+    <w:p>
+      <w:pPr>
+        <w:spacing w:before="240"/>
+        <w:ind w:left="0" w:firstLine="0"/>
+        <w:rPr>
+          <w:sz w:val="24"/>
+          <w:szCs w:val="24"/>
+          <w:lang w:val="es-CO"/>
+        </w:rPr>
+      </w:pPr>
+      <w:r>
+        <w:rPr>
+          <w:sz w:val="24"/>
+          <w:szCs w:val="24"/>
+          <w:lang w:val="es-CO"/>
+        </w:rPr>
+        <w:tab/>
+      </w:r>
+      <w:proofErr w:type="spellStart"/>
+      <w:r>
+        <w:rPr>
+          <w:sz w:val="24"/>
+          <w:szCs w:val="24"/>
+          <w:lang w:val="es-CO"/>
+        </w:rPr>
+        <w:t>max</w:t>
+      </w:r>
+      <w:proofErr w:type="spellEnd"/>
+      <w:r>
+        <w:rPr>
+          <w:sz w:val="24"/>
+          <w:szCs w:val="24"/>
+          <w:lang w:val="es-CO"/>
+        </w:rPr>
+        <w:t xml:space="preserve"> &lt;- </w:t>
+      </w:r>
+      <w:proofErr w:type="spellStart"/>
+      <w:r>
+        <w:rPr>
+          <w:sz w:val="24"/>
+          <w:szCs w:val="24"/>
+          <w:lang w:val="es-CO"/>
+        </w:rPr>
+        <w:t>bitMax</w:t>
+      </w:r>
+      <w:proofErr w:type="spellEnd"/>
+      <w:r>
+        <w:rPr>
+          <w:sz w:val="24"/>
+          <w:szCs w:val="24"/>
+          <w:lang w:val="es-CO"/>
+        </w:rPr>
+        <w:t xml:space="preserve"> </w:t>
+      </w:r>
+    </w:p>
+    <w:p>
+      <w:pPr>
+        <w:spacing w:before="240"/>
+        <w:ind w:left="0" w:firstLine="0"/>
+        <w:rPr>
+          <w:sz w:val="24"/>
+          <w:szCs w:val="24"/>
+          <w:lang w:val="es-CO"/>
+        </w:rPr>
+      </w:pPr>
+      <w:r>
+        <w:rPr>
+          <w:sz w:val="24"/>
+          <w:szCs w:val="24"/>
+          <w:lang w:val="es-CO"/>
+        </w:rPr>
+        <w:t xml:space="preserve">Fin </w:t>
+      </w:r>
+      <w:proofErr w:type="spellStart"/>
+      <w:r>
+        <w:rPr>
+          <w:sz w:val="24"/>
+          <w:szCs w:val="24"/>
+          <w:lang w:val="es-CO"/>
+        </w:rPr>
+        <w:t>Funcion</w:t>
+      </w:r>
+      <w:proofErr w:type="spellEnd"/>
+    </w:p>
+    <w:p>
+      <w:pPr>
+        <w:spacing w:before="240"/>
+        <w:ind w:left="0" w:firstLine="0"/>
+        <w:rPr>
+          <w:sz w:val="24"/>
+          <w:szCs w:val="24"/>
+          <w:lang w:val="es-CO"/>
+        </w:rPr>
+      </w:pPr>
+      <w:r>
+        <w:rPr>
+          <w:sz w:val="24"/>
+          <w:szCs w:val="24"/>
+          <w:lang w:val="es-CO"/>
+        </w:rPr>
+        <w:t xml:space="preserve">//sea </w:t>
+      </w:r>
+      <w:proofErr w:type="spellStart"/>
+      <w:r>
+        <w:rPr>
+          <w:sz w:val="24"/>
+          <w:szCs w:val="24"/>
+          <w:lang w:val="es-CO"/>
+        </w:rPr>
+        <w:t>arr</w:t>
+      </w:r>
+      <w:proofErr w:type="spellEnd"/>
+      <w:r>
+        <w:rPr>
+          <w:sz w:val="24"/>
+          <w:szCs w:val="24"/>
+          <w:lang w:val="es-CO"/>
+        </w:rPr>
+        <w:t xml:space="preserve"> una lista de </w:t>
+      </w:r>
+      <w:proofErr w:type="spellStart"/>
+      <w:r>
+        <w:rPr>
+          <w:sz w:val="24"/>
+          <w:szCs w:val="24"/>
+          <w:lang w:val="es-CO"/>
+        </w:rPr>
+        <w:t>floats</w:t>
+      </w:r>
+      <w:proofErr w:type="spellEnd"/>
+      <w:r>
+        <w:rPr>
+          <w:sz w:val="24"/>
+          <w:szCs w:val="24"/>
+          <w:lang w:val="es-CO"/>
+        </w:rPr>
+        <w:t xml:space="preserve"> </w:t>
+      </w:r>
+    </w:p>
+    <w:p>
+      <w:pPr>
+        <w:spacing w:before="240"/>
+        <w:ind w:left="0" w:firstLine="0"/>
+        <w:rPr>
+          <w:sz w:val="24"/>
+          <w:szCs w:val="24"/>
+          <w:lang w:val="es-CO"/>
+        </w:rPr>
+      </w:pPr>
+      <w:r>
+        <w:rPr>
+          <w:sz w:val="24"/>
+          <w:szCs w:val="24"/>
+          <w:lang w:val="es-CO"/>
+        </w:rPr>
+        <w:t xml:space="preserve">//sea n el tamaño del arreglo </w:t>
+      </w:r>
+    </w:p>
+    <w:p>
+      <w:pPr>
+        <w:spacing w:before="240"/>
+        <w:ind w:left="0" w:firstLine="0"/>
+        <w:rPr>
+          <w:sz w:val="24"/>
+          <w:szCs w:val="24"/>
+          <w:lang w:val="es-CO"/>
+        </w:rPr>
+      </w:pPr>
+      <w:r>
+        <w:rPr>
+          <w:sz w:val="24"/>
+          <w:szCs w:val="24"/>
+          <w:lang w:val="es-CO"/>
+        </w:rPr>
+        <w:t xml:space="preserve">//sea </w:t>
+      </w:r>
+      <w:proofErr w:type="spellStart"/>
+      <w:r>
+        <w:rPr>
+          <w:sz w:val="24"/>
+          <w:szCs w:val="24"/>
+          <w:lang w:val="es-CO"/>
+        </w:rPr>
+        <w:t>exp</w:t>
+      </w:r>
+      <w:proofErr w:type="spellEnd"/>
+      <w:r>
+        <w:rPr>
+          <w:sz w:val="24"/>
+          <w:szCs w:val="24"/>
+          <w:lang w:val="es-CO"/>
+        </w:rPr>
+        <w:t xml:space="preserve"> el exponente que indica que digito se está evaluando</w:t>
+      </w:r>
+    </w:p>
+    <w:p>
+      <w:pPr>
+        <w:spacing w:before="240"/>
+        <w:ind w:left="0" w:firstLine="0"/>
+        <w:rPr>
+          <w:sz w:val="24"/>
+          <w:szCs w:val="24"/>
+          <w:lang w:val="es-CO"/>
+        </w:rPr>
+      </w:pPr>
+      <w:proofErr w:type="spellStart"/>
+      <w:r>
+        <w:rPr>
+          <w:sz w:val="24"/>
+          <w:szCs w:val="24"/>
+          <w:lang w:val="es-CO"/>
+        </w:rPr>
+        <w:t>Funcion</w:t>
+      </w:r>
+      <w:proofErr w:type="spellEnd"/>
+      <w:r>
+        <w:rPr>
+          <w:sz w:val="24"/>
+          <w:szCs w:val="24"/>
+          <w:lang w:val="es-CO"/>
+        </w:rPr>
+        <w:t xml:space="preserve"> </w:t>
+      </w:r>
+      <w:proofErr w:type="spellStart"/>
+      <w:r>
+        <w:rPr>
+          <w:sz w:val="24"/>
+          <w:szCs w:val="24"/>
+          <w:lang w:val="es-CO"/>
+        </w:rPr>
+        <w:t>countSort</w:t>
+      </w:r>
+      <w:proofErr w:type="spellEnd"/>
+      <w:r>
+        <w:rPr>
+          <w:sz w:val="24"/>
+          <w:szCs w:val="24"/>
+          <w:lang w:val="es-CO"/>
+        </w:rPr>
+        <w:t xml:space="preserve"> </w:t>
+      </w:r>
+      <w:proofErr w:type="gramStart"/>
+      <w:r>
+        <w:rPr>
+          <w:sz w:val="24"/>
+          <w:szCs w:val="24"/>
+          <w:lang w:val="es-CO"/>
+        </w:rPr>
+        <w:t xml:space="preserve">( </w:t>
+      </w:r>
+      <w:proofErr w:type="spellStart"/>
+      <w:r>
+        <w:rPr>
+          <w:sz w:val="24"/>
+          <w:szCs w:val="24"/>
+          <w:lang w:val="es-CO"/>
+        </w:rPr>
+        <w:t>arr</w:t>
+      </w:r>
+      <w:proofErr w:type="spellEnd"/>
+      <w:proofErr w:type="gramEnd"/>
+      <w:r>
+        <w:rPr>
+          <w:sz w:val="24"/>
+          <w:szCs w:val="24"/>
+          <w:lang w:val="es-CO"/>
+        </w:rPr>
+        <w:t>, n, expo, )</w:t>
+      </w:r>
+    </w:p>
+    <w:p>
+      <w:pPr>
+        <w:spacing w:before="240"/>
+        <w:ind w:left="0" w:firstLine="0"/>
+        <w:rPr>
+          <w:sz w:val="24"/>
+          <w:szCs w:val="24"/>
+          <w:lang w:val="es-CO"/>
+        </w:rPr>
+      </w:pPr>
+      <w:r>
+        <w:rPr>
+          <w:sz w:val="24"/>
+          <w:szCs w:val="24"/>
+          <w:lang w:val="es-CO"/>
+        </w:rPr>
+        <w:tab/>
+      </w:r>
+      <w:proofErr w:type="spellStart"/>
+      <w:r>
+        <w:rPr>
+          <w:sz w:val="24"/>
+          <w:szCs w:val="24"/>
+          <w:lang w:val="es-CO"/>
+        </w:rPr>
+        <w:t>Dimension</w:t>
+      </w:r>
+      <w:proofErr w:type="spellEnd"/>
+      <w:r>
+        <w:rPr>
+          <w:sz w:val="24"/>
+          <w:szCs w:val="24"/>
+          <w:lang w:val="es-CO"/>
+        </w:rPr>
+        <w:t xml:space="preserve"> output[n] //arreglo de salida</w:t>
+      </w:r>
+    </w:p>
+    <w:p>
+      <w:pPr>
+        <w:spacing w:before="240"/>
+        <w:ind w:left="0" w:firstLine="0"/>
+        <w:rPr>
+          <w:sz w:val="24"/>
+          <w:szCs w:val="24"/>
+          <w:lang w:val="es-CO"/>
+        </w:rPr>
+      </w:pPr>
+      <w:r>
+        <w:rPr>
+          <w:sz w:val="24"/>
+          <w:szCs w:val="24"/>
+          <w:lang w:val="es-CO"/>
+        </w:rPr>
+        <w:tab/>
+      </w:r>
+      <w:proofErr w:type="spellStart"/>
+      <w:r>
+        <w:rPr>
+          <w:sz w:val="24"/>
+          <w:szCs w:val="24"/>
+          <w:lang w:val="es-CO"/>
+        </w:rPr>
+        <w:t>Dimension</w:t>
+      </w:r>
+      <w:proofErr w:type="spellEnd"/>
+      <w:r>
+        <w:rPr>
+          <w:sz w:val="24"/>
+          <w:szCs w:val="24"/>
+          <w:lang w:val="es-CO"/>
+        </w:rPr>
+        <w:t xml:space="preserve"> </w:t>
+      </w:r>
+      <w:proofErr w:type="spellStart"/>
+      <w:proofErr w:type="gramStart"/>
+      <w:r>
+        <w:rPr>
+          <w:sz w:val="24"/>
+          <w:szCs w:val="24"/>
+          <w:lang w:val="es-CO"/>
+        </w:rPr>
+        <w:t>count</w:t>
+      </w:r>
+      <w:proofErr w:type="spellEnd"/>
+      <w:r>
+        <w:rPr>
+          <w:sz w:val="24"/>
+          <w:szCs w:val="24"/>
+          <w:lang w:val="es-CO"/>
+        </w:rPr>
+        <w:t>[</w:t>
+      </w:r>
+      <w:proofErr w:type="gramEnd"/>
+      <w:r>
+        <w:rPr>
+          <w:sz w:val="24"/>
+          <w:szCs w:val="24"/>
+          <w:lang w:val="es-CO"/>
+        </w:rPr>
+        <w:t>10]</w:t>
+      </w:r>
+    </w:p>
+    <w:p>
+      <w:pPr>
+        <w:spacing w:before="240"/>
+        <w:ind w:left="0" w:firstLine="0"/>
+        <w:rPr>
+          <w:sz w:val="24"/>
+          <w:szCs w:val="24"/>
+          <w:lang w:val="es-CO"/>
+        </w:rPr>
+      </w:pPr>
+      <w:r>
+        <w:rPr>
+          <w:sz w:val="24"/>
+          <w:szCs w:val="24"/>
+          <w:lang w:val="es-CO"/>
+        </w:rPr>
+        <w:tab/>
+        <w:t>Para i&lt;-0 Hasta 9 Con Paso 1 Hacer</w:t>
+      </w:r>
+    </w:p>
+    <w:p>
+      <w:pPr>
+        <w:spacing w:before="240"/>
+        <w:ind w:left="0" w:firstLine="0"/>
+        <w:rPr>
+          <w:sz w:val="24"/>
+          <w:szCs w:val="24"/>
+          <w:lang w:val="es-CO"/>
+        </w:rPr>
+      </w:pPr>
+      <w:r>
+        <w:rPr>
+          <w:sz w:val="24"/>
+          <w:szCs w:val="24"/>
+          <w:lang w:val="es-CO"/>
+        </w:rPr>
+        <w:tab/>
+      </w:r>
+      <w:proofErr w:type="spellStart"/>
+      <w:r>
+        <w:rPr>
+          <w:sz w:val="24"/>
+          <w:szCs w:val="24"/>
+          <w:lang w:val="es-CO"/>
+        </w:rPr>
+        <w:t>count</w:t>
+      </w:r>
+      <w:proofErr w:type="spellEnd"/>
+      <w:r>
+        <w:rPr>
+          <w:sz w:val="24"/>
+          <w:szCs w:val="24"/>
+          <w:lang w:val="es-CO"/>
+        </w:rPr>
+        <w:t>[i] = 0</w:t>
+      </w:r>
+    </w:p>
+    <w:p>
+      <w:pPr>
+        <w:spacing w:before="240"/>
+        <w:ind w:left="0" w:firstLine="0"/>
+        <w:rPr>
+          <w:sz w:val="24"/>
+          <w:szCs w:val="24"/>
+          <w:lang w:val="es-CO"/>
+        </w:rPr>
+      </w:pPr>
+      <w:r>
+        <w:rPr>
+          <w:sz w:val="24"/>
+          <w:szCs w:val="24"/>
+          <w:lang w:val="es-CO"/>
+        </w:rPr>
+        <w:tab/>
+        <w:t>Fin Para</w:t>
+      </w:r>
+    </w:p>
+    <w:p>
+      <w:pPr>
+        <w:spacing w:before="240"/>
+        <w:ind w:left="0" w:firstLine="0"/>
+        <w:rPr>
+          <w:sz w:val="24"/>
+          <w:szCs w:val="24"/>
+          <w:lang w:val="es-CO"/>
+        </w:rPr>
+      </w:pPr>
+      <w:r>
+        <w:rPr>
+          <w:sz w:val="24"/>
+          <w:szCs w:val="24"/>
+          <w:lang w:val="es-CO"/>
+        </w:rPr>
+        <w:tab/>
+        <w:t xml:space="preserve">//almacena la cuenta de ocurrencia en </w:t>
+      </w:r>
+      <w:proofErr w:type="spellStart"/>
+      <w:proofErr w:type="gramStart"/>
+      <w:r>
+        <w:rPr>
+          <w:sz w:val="24"/>
+          <w:szCs w:val="24"/>
+          <w:lang w:val="es-CO"/>
+        </w:rPr>
+        <w:t>count</w:t>
+      </w:r>
+      <w:proofErr w:type="spellEnd"/>
+      <w:r>
+        <w:rPr>
+          <w:sz w:val="24"/>
+          <w:szCs w:val="24"/>
+          <w:lang w:val="es-CO"/>
+        </w:rPr>
+        <w:t>[</w:t>
+      </w:r>
+      <w:proofErr w:type="gramEnd"/>
+      <w:r>
+        <w:rPr>
+          <w:sz w:val="24"/>
+          <w:szCs w:val="24"/>
+          <w:lang w:val="es-CO"/>
+        </w:rPr>
+        <w:t>]</w:t>
+      </w:r>
+    </w:p>
+    <w:p>
+      <w:pPr>
+        <w:spacing w:before="240"/>
+        <w:ind w:left="0" w:firstLine="0"/>
+        <w:rPr>
+          <w:sz w:val="24"/>
+          <w:szCs w:val="24"/>
+          <w:lang w:val="es-CO"/>
+        </w:rPr>
+      </w:pPr>
+      <w:r>
+        <w:rPr>
+          <w:sz w:val="24"/>
+          <w:szCs w:val="24"/>
+          <w:lang w:val="es-CO"/>
+        </w:rPr>
+        <w:tab/>
+        <w:t>Para i&lt;-0 Hasta n-1 Con Paso 1 Hacer</w:t>
+      </w:r>
+    </w:p>
+    <w:p>
+      <w:pPr>
+        <w:spacing w:before="240"/>
+        <w:ind w:left="0" w:firstLine="0"/>
+        <w:rPr>
+          <w:sz w:val="24"/>
+          <w:szCs w:val="24"/>
+          <w:lang w:val="es-CO"/>
+        </w:rPr>
+      </w:pPr>
+      <w:r>
+        <w:rPr>
+          <w:sz w:val="24"/>
+          <w:szCs w:val="24"/>
+          <w:lang w:val="es-CO"/>
+        </w:rPr>
+        <w:tab/>
+      </w:r>
+      <w:r>
+        <w:rPr>
+          <w:sz w:val="24"/>
+          <w:szCs w:val="24"/>
+          <w:lang w:val="es-CO"/>
+        </w:rPr>
+        <w:tab/>
+        <w:t xml:space="preserve">Definir </w:t>
+      </w:r>
+      <w:proofErr w:type="spellStart"/>
+      <w:r>
+        <w:rPr>
+          <w:sz w:val="24"/>
+          <w:szCs w:val="24"/>
+          <w:lang w:val="es-CO"/>
+        </w:rPr>
+        <w:t>bitRepre</w:t>
+      </w:r>
+      <w:proofErr w:type="spellEnd"/>
+      <w:r>
+        <w:rPr>
+          <w:sz w:val="24"/>
+          <w:szCs w:val="24"/>
+          <w:lang w:val="es-CO"/>
+        </w:rPr>
+        <w:t xml:space="preserve"> como Entero</w:t>
+      </w:r>
+    </w:p>
+    <w:p>
+      <w:pPr>
+        <w:spacing w:before="240"/>
+        <w:ind w:left="0" w:firstLine="0"/>
+        <w:rPr>
+          <w:sz w:val="24"/>
+          <w:szCs w:val="24"/>
+          <w:lang w:val="es-CO"/>
+        </w:rPr>
+      </w:pPr>
+      <w:r>
+        <w:rPr>
+          <w:sz w:val="24"/>
+          <w:szCs w:val="24"/>
+          <w:lang w:val="es-CO"/>
+        </w:rPr>
+        <w:tab/>
+      </w:r>
+      <w:r>
+        <w:rPr>
+          <w:sz w:val="24"/>
+          <w:szCs w:val="24"/>
+          <w:lang w:val="es-CO"/>
+        </w:rPr>
+        <w:tab/>
+      </w:r>
+      <w:proofErr w:type="spellStart"/>
+      <w:r>
+        <w:rPr>
+          <w:sz w:val="24"/>
+          <w:szCs w:val="24"/>
+          <w:lang w:val="es-CO"/>
+        </w:rPr>
+        <w:t>bitRepre</w:t>
+      </w:r>
+      <w:proofErr w:type="spellEnd"/>
+      <w:r>
+        <w:rPr>
+          <w:sz w:val="24"/>
+          <w:szCs w:val="24"/>
+          <w:lang w:val="es-CO"/>
+        </w:rPr>
+        <w:t xml:space="preserve"> &lt;- </w:t>
+      </w:r>
+      <w:proofErr w:type="spellStart"/>
+      <w:r>
+        <w:rPr>
+          <w:sz w:val="24"/>
+          <w:szCs w:val="24"/>
+          <w:lang w:val="es-CO"/>
+        </w:rPr>
+        <w:t>floatToIntBits</w:t>
+      </w:r>
+      <w:proofErr w:type="spellEnd"/>
+      <w:r>
+        <w:rPr>
+          <w:sz w:val="24"/>
+          <w:szCs w:val="24"/>
+          <w:lang w:val="es-CO"/>
+        </w:rPr>
+        <w:t>(</w:t>
+      </w:r>
+      <w:proofErr w:type="spellStart"/>
+      <w:r>
+        <w:rPr>
+          <w:sz w:val="24"/>
+          <w:szCs w:val="24"/>
+          <w:lang w:val="es-CO"/>
+        </w:rPr>
+        <w:t>arr</w:t>
+      </w:r>
+      <w:proofErr w:type="spellEnd"/>
+      <w:r>
+        <w:rPr>
+          <w:sz w:val="24"/>
+          <w:szCs w:val="24"/>
+          <w:lang w:val="es-CO"/>
+        </w:rPr>
+        <w:t>[i])</w:t>
+      </w:r>
+    </w:p>
+    <w:p>
+      <w:pPr>
+        <w:spacing w:before="240"/>
+        <w:ind w:left="0" w:firstLine="0"/>
+        <w:rPr>
+          <w:sz w:val="24"/>
+          <w:szCs w:val="24"/>
+          <w:lang w:val="es-CO"/>
+        </w:rPr>
+      </w:pPr>
+      <w:r>
+        <w:rPr>
+          <w:sz w:val="24"/>
+          <w:szCs w:val="24"/>
+          <w:lang w:val="es-CO"/>
+        </w:rPr>
+        <w:tab/>
+      </w:r>
+      <w:r>
+        <w:rPr>
+          <w:sz w:val="24"/>
+          <w:szCs w:val="24"/>
+          <w:lang w:val="es-CO"/>
+        </w:rPr>
+        <w:tab/>
+      </w:r>
+      <w:proofErr w:type="spellStart"/>
+      <w:r>
+        <w:rPr>
+          <w:sz w:val="24"/>
+          <w:szCs w:val="24"/>
+          <w:lang w:val="es-CO"/>
+        </w:rPr>
+        <w:t>count</w:t>
+      </w:r>
+      <w:proofErr w:type="spellEnd"/>
+      <w:r>
+        <w:rPr>
+          <w:sz w:val="24"/>
+          <w:szCs w:val="24"/>
+          <w:lang w:val="es-CO"/>
+        </w:rPr>
+        <w:t>[(</w:t>
+      </w:r>
+      <w:proofErr w:type="spellStart"/>
+      <w:r>
+        <w:rPr>
+          <w:sz w:val="24"/>
+          <w:szCs w:val="24"/>
+          <w:lang w:val="es-CO"/>
+        </w:rPr>
+        <w:t>bitRepre</w:t>
+      </w:r>
+      <w:proofErr w:type="spellEnd"/>
+      <w:r>
+        <w:rPr>
+          <w:sz w:val="24"/>
+          <w:szCs w:val="24"/>
+          <w:lang w:val="es-CO"/>
+        </w:rPr>
+        <w:t>/</w:t>
+      </w:r>
+      <w:proofErr w:type="gramStart"/>
+      <w:r>
+        <w:rPr>
+          <w:sz w:val="24"/>
+          <w:szCs w:val="24"/>
+          <w:lang w:val="es-CO"/>
+        </w:rPr>
+        <w:t>expo)%</w:t>
+      </w:r>
+      <w:proofErr w:type="gramEnd"/>
+      <w:r>
+        <w:rPr>
+          <w:sz w:val="24"/>
+          <w:szCs w:val="24"/>
+          <w:lang w:val="es-CO"/>
+        </w:rPr>
+        <w:t xml:space="preserve">10] &lt;- </w:t>
+      </w:r>
+      <w:proofErr w:type="spellStart"/>
+      <w:r>
+        <w:rPr>
+          <w:sz w:val="24"/>
+          <w:szCs w:val="24"/>
+          <w:lang w:val="es-CO"/>
+        </w:rPr>
+        <w:t>count</w:t>
+      </w:r>
+      <w:proofErr w:type="spellEnd"/>
+      <w:r>
+        <w:rPr>
+          <w:sz w:val="24"/>
+          <w:szCs w:val="24"/>
+          <w:lang w:val="es-CO"/>
+        </w:rPr>
+        <w:t>[(</w:t>
+      </w:r>
+      <w:proofErr w:type="spellStart"/>
+      <w:r>
+        <w:rPr>
+          <w:sz w:val="24"/>
+          <w:szCs w:val="24"/>
+          <w:lang w:val="es-CO"/>
+        </w:rPr>
+        <w:t>bitRepre</w:t>
+      </w:r>
+      <w:proofErr w:type="spellEnd"/>
+      <w:r>
+        <w:rPr>
+          <w:sz w:val="24"/>
+          <w:szCs w:val="24"/>
+          <w:lang w:val="es-CO"/>
+        </w:rPr>
+        <w:t>/expo)%10]+1</w:t>
+      </w:r>
+    </w:p>
+    <w:p>
+      <w:pPr>
+        <w:spacing w:before="240"/>
+        <w:ind w:left="0" w:firstLine="0"/>
+        <w:rPr>
+          <w:sz w:val="24"/>
+          <w:szCs w:val="24"/>
+          <w:lang w:val="es-CO"/>
+        </w:rPr>
+      </w:pPr>
+      <w:r>
+        <w:rPr>
+          <w:sz w:val="24"/>
+          <w:szCs w:val="24"/>
+          <w:lang w:val="es-CO"/>
+        </w:rPr>
+        <w:tab/>
+      </w:r>
+      <w:r>
+        <w:rPr>
+          <w:sz w:val="24"/>
+          <w:szCs w:val="24"/>
+          <w:lang w:val="es-CO"/>
+        </w:rPr>
+        <w:tab/>
+        <w:t>Fin Para</w:t>
+      </w:r>
+    </w:p>
+    <w:p>
+      <w:pPr>
+        <w:spacing w:before="240"/>
+        <w:ind w:left="0" w:firstLine="0"/>
+        <w:rPr>
+          <w:sz w:val="24"/>
+          <w:szCs w:val="24"/>
+          <w:lang w:val="es-CO"/>
+        </w:rPr>
+      </w:pPr>
+      <w:r>
+        <w:rPr>
+          <w:sz w:val="24"/>
+          <w:szCs w:val="24"/>
+          <w:lang w:val="es-CO"/>
+        </w:rPr>
+        <w:tab/>
+        <w:t xml:space="preserve">//ahora se cambian lo que hay en </w:t>
+      </w:r>
+      <w:proofErr w:type="spellStart"/>
+      <w:r>
+        <w:rPr>
+          <w:sz w:val="24"/>
+          <w:szCs w:val="24"/>
+          <w:lang w:val="es-CO"/>
+        </w:rPr>
+        <w:t>count</w:t>
+      </w:r>
+      <w:proofErr w:type="spellEnd"/>
+      <w:r>
+        <w:rPr>
+          <w:sz w:val="24"/>
+          <w:szCs w:val="24"/>
+          <w:lang w:val="es-CO"/>
+        </w:rPr>
+        <w:t>[i] para tener</w:t>
+      </w:r>
+    </w:p>
+    <w:p>
+      <w:pPr>
+        <w:spacing w:before="240"/>
+        <w:ind w:left="0" w:firstLine="0"/>
+        <w:rPr>
+          <w:sz w:val="24"/>
+          <w:szCs w:val="24"/>
+          <w:lang w:val="es-CO"/>
+        </w:rPr>
+      </w:pPr>
+      <w:r>
+        <w:rPr>
+          <w:sz w:val="24"/>
+          <w:szCs w:val="24"/>
+          <w:lang w:val="es-CO"/>
+        </w:rPr>
+        <w:lastRenderedPageBreak/>
+        <w:tab/>
+        <w:t xml:space="preserve">//la </w:t>
+      </w:r>
+      <w:proofErr w:type="spellStart"/>
+      <w:r>
+        <w:rPr>
+          <w:sz w:val="24"/>
+          <w:szCs w:val="24"/>
+          <w:lang w:val="es-CO"/>
+        </w:rPr>
+        <w:t>posicion</w:t>
+      </w:r>
+      <w:proofErr w:type="spellEnd"/>
+      <w:r>
+        <w:rPr>
+          <w:sz w:val="24"/>
+          <w:szCs w:val="24"/>
+          <w:lang w:val="es-CO"/>
+        </w:rPr>
+        <w:t xml:space="preserve"> de los </w:t>
+      </w:r>
+      <w:proofErr w:type="spellStart"/>
+      <w:r>
+        <w:rPr>
+          <w:sz w:val="24"/>
+          <w:szCs w:val="24"/>
+          <w:lang w:val="es-CO"/>
+        </w:rPr>
+        <w:t>digitos</w:t>
+      </w:r>
+      <w:proofErr w:type="spellEnd"/>
+      <w:r>
+        <w:rPr>
+          <w:sz w:val="24"/>
+          <w:szCs w:val="24"/>
+          <w:lang w:val="es-CO"/>
+        </w:rPr>
+        <w:t xml:space="preserve"> en el </w:t>
+      </w:r>
+      <w:proofErr w:type="gramStart"/>
+      <w:r>
+        <w:rPr>
+          <w:sz w:val="24"/>
+          <w:szCs w:val="24"/>
+          <w:lang w:val="es-CO"/>
+        </w:rPr>
+        <w:t>output[</w:t>
+      </w:r>
+      <w:proofErr w:type="gramEnd"/>
+      <w:r>
+        <w:rPr>
+          <w:sz w:val="24"/>
+          <w:szCs w:val="24"/>
+          <w:lang w:val="es-CO"/>
+        </w:rPr>
+        <w:t>]</w:t>
+      </w:r>
+    </w:p>
+    <w:p>
+      <w:pPr>
+        <w:spacing w:before="240"/>
+        <w:ind w:left="0" w:firstLine="0"/>
+        <w:rPr>
+          <w:sz w:val="24"/>
+          <w:szCs w:val="24"/>
+          <w:lang w:val="es-CO"/>
+        </w:rPr>
+      </w:pPr>
+      <w:r>
+        <w:rPr>
+          <w:sz w:val="24"/>
+          <w:szCs w:val="24"/>
+          <w:lang w:val="es-CO"/>
+        </w:rPr>
+        <w:tab/>
+        <w:t>Para i&lt;-1 Hasta 9 Con Paso 1 Hacer</w:t>
+      </w:r>
+    </w:p>
+    <w:p>
+      <w:pPr>
+        <w:spacing w:before="240"/>
+        <w:ind w:left="0" w:firstLine="0"/>
+        <w:rPr>
+          <w:sz w:val="24"/>
+          <w:szCs w:val="24"/>
+          <w:lang w:val="es-CO"/>
+        </w:rPr>
+      </w:pPr>
+      <w:r>
+        <w:rPr>
+          <w:sz w:val="24"/>
+          <w:szCs w:val="24"/>
+          <w:lang w:val="es-CO"/>
+        </w:rPr>
+        <w:tab/>
+      </w:r>
+      <w:r>
+        <w:rPr>
+          <w:sz w:val="24"/>
+          <w:szCs w:val="24"/>
+          <w:lang w:val="es-CO"/>
+        </w:rPr>
+        <w:tab/>
+      </w:r>
+      <w:proofErr w:type="spellStart"/>
+      <w:r>
+        <w:rPr>
+          <w:sz w:val="24"/>
+          <w:szCs w:val="24"/>
+          <w:lang w:val="es-CO"/>
+        </w:rPr>
+        <w:t>count</w:t>
+      </w:r>
+      <w:proofErr w:type="spellEnd"/>
+      <w:r>
+        <w:rPr>
+          <w:sz w:val="24"/>
+          <w:szCs w:val="24"/>
+          <w:lang w:val="es-CO"/>
+        </w:rPr>
+        <w:t xml:space="preserve">[i] &lt;- </w:t>
+      </w:r>
+      <w:proofErr w:type="spellStart"/>
+      <w:r>
+        <w:rPr>
+          <w:sz w:val="24"/>
+          <w:szCs w:val="24"/>
+          <w:lang w:val="es-CO"/>
+        </w:rPr>
+        <w:t>count</w:t>
+      </w:r>
+      <w:proofErr w:type="spellEnd"/>
+      <w:r>
+        <w:rPr>
+          <w:sz w:val="24"/>
+          <w:szCs w:val="24"/>
+          <w:lang w:val="es-CO"/>
+        </w:rPr>
+        <w:t xml:space="preserve">[i] + </w:t>
+      </w:r>
+      <w:proofErr w:type="spellStart"/>
+      <w:r>
+        <w:rPr>
+          <w:sz w:val="24"/>
+          <w:szCs w:val="24"/>
+          <w:lang w:val="es-CO"/>
+        </w:rPr>
+        <w:t>count</w:t>
+      </w:r>
+      <w:proofErr w:type="spellEnd"/>
+      <w:r>
+        <w:rPr>
+          <w:sz w:val="24"/>
+          <w:szCs w:val="24"/>
+          <w:lang w:val="es-CO"/>
+        </w:rPr>
+        <w:t>[i-1]</w:t>
+      </w:r>
+    </w:p>
+    <w:p>
+      <w:pPr>
+        <w:spacing w:before="240"/>
+        <w:ind w:left="0" w:firstLine="0"/>
+        <w:rPr>
+          <w:sz w:val="24"/>
+          <w:szCs w:val="24"/>
+          <w:lang w:val="es-CO"/>
+        </w:rPr>
+      </w:pPr>
+      <w:r>
+        <w:rPr>
+          <w:sz w:val="24"/>
+          <w:szCs w:val="24"/>
+          <w:lang w:val="es-CO"/>
+        </w:rPr>
+        <w:tab/>
+        <w:t>Fin Para</w:t>
+      </w:r>
+    </w:p>
+    <w:p>
+      <w:pPr>
+        <w:spacing w:before="240"/>
+        <w:ind w:left="0" w:firstLine="0"/>
+        <w:rPr>
+          <w:sz w:val="24"/>
+          <w:szCs w:val="24"/>
+          <w:lang w:val="es-CO"/>
+        </w:rPr>
+      </w:pPr>
+      <w:r>
+        <w:rPr>
+          <w:sz w:val="24"/>
+          <w:szCs w:val="24"/>
+          <w:lang w:val="es-CO"/>
+        </w:rPr>
+        <w:tab/>
+        <w:t xml:space="preserve">//construir el arreglo de salida </w:t>
+      </w:r>
+      <w:proofErr w:type="gramStart"/>
+      <w:r>
+        <w:rPr>
+          <w:sz w:val="24"/>
+          <w:szCs w:val="24"/>
+          <w:lang w:val="es-CO"/>
+        </w:rPr>
+        <w:t>output[</w:t>
+      </w:r>
+      <w:proofErr w:type="gramEnd"/>
+      <w:r>
+        <w:rPr>
+          <w:sz w:val="24"/>
+          <w:szCs w:val="24"/>
+          <w:lang w:val="es-CO"/>
+        </w:rPr>
+        <w:t>]</w:t>
+      </w:r>
+    </w:p>
+    <w:p>
+      <w:pPr>
+        <w:spacing w:before="240"/>
+        <w:ind w:left="0" w:firstLine="0"/>
+        <w:rPr>
+          <w:sz w:val="24"/>
+          <w:szCs w:val="24"/>
+          <w:lang w:val="es-CO"/>
+        </w:rPr>
+      </w:pPr>
+      <w:r>
+        <w:rPr>
+          <w:sz w:val="24"/>
+          <w:szCs w:val="24"/>
+          <w:lang w:val="es-CO"/>
+        </w:rPr>
+        <w:tab/>
+        <w:t xml:space="preserve">//con los enteros que representan al </w:t>
+      </w:r>
+      <w:proofErr w:type="spellStart"/>
+      <w:r>
+        <w:rPr>
+          <w:sz w:val="24"/>
+          <w:szCs w:val="24"/>
+          <w:lang w:val="es-CO"/>
+        </w:rPr>
+        <w:t>float</w:t>
+      </w:r>
+      <w:proofErr w:type="spellEnd"/>
+      <w:r>
+        <w:rPr>
+          <w:sz w:val="24"/>
+          <w:szCs w:val="24"/>
+          <w:lang w:val="es-CO"/>
+        </w:rPr>
+        <w:t xml:space="preserve"> en forma bit</w:t>
+      </w:r>
+    </w:p>
+    <w:p>
+      <w:pPr>
+        <w:spacing w:before="240"/>
+        <w:ind w:left="0" w:firstLine="0"/>
+        <w:rPr>
+          <w:sz w:val="24"/>
+          <w:szCs w:val="24"/>
+          <w:lang w:val="es-CO"/>
+        </w:rPr>
+      </w:pPr>
+      <w:r>
+        <w:rPr>
+          <w:sz w:val="24"/>
+          <w:szCs w:val="24"/>
+          <w:lang w:val="es-CO"/>
+        </w:rPr>
+        <w:tab/>
+        <w:t>Definir i como entero</w:t>
+      </w:r>
+      <w:r>
+        <w:rPr>
+          <w:sz w:val="24"/>
+          <w:szCs w:val="24"/>
+          <w:lang w:val="es-CO"/>
+        </w:rPr>
+        <w:tab/>
+      </w:r>
+    </w:p>
+    <w:p>
+      <w:pPr>
+        <w:spacing w:before="240"/>
+        <w:ind w:left="0" w:firstLine="0"/>
+        <w:rPr>
+          <w:sz w:val="24"/>
+          <w:szCs w:val="24"/>
+          <w:lang w:val="es-CO"/>
+        </w:rPr>
+      </w:pPr>
+      <w:r>
+        <w:rPr>
+          <w:sz w:val="24"/>
+          <w:szCs w:val="24"/>
+          <w:lang w:val="es-CO"/>
+        </w:rPr>
+        <w:tab/>
+        <w:t>i &lt;- n-1</w:t>
+      </w:r>
+    </w:p>
+    <w:p>
+      <w:pPr>
+        <w:spacing w:before="240"/>
+        <w:ind w:left="0" w:firstLine="0"/>
+        <w:rPr>
+          <w:sz w:val="24"/>
+          <w:szCs w:val="24"/>
+          <w:lang w:val="es-CO"/>
+        </w:rPr>
+      </w:pPr>
+      <w:r>
+        <w:rPr>
+          <w:sz w:val="24"/>
+          <w:szCs w:val="24"/>
+          <w:lang w:val="es-CO"/>
+        </w:rPr>
+        <w:tab/>
+        <w:t>Mientras i&gt;=0 Hacer</w:t>
+      </w:r>
+    </w:p>
+    <w:p>
+      <w:pPr>
+        <w:spacing w:before="240"/>
+        <w:ind w:left="0" w:firstLine="0"/>
+        <w:rPr>
+          <w:sz w:val="24"/>
+          <w:szCs w:val="24"/>
+          <w:lang w:val="es-CO"/>
+        </w:rPr>
+      </w:pPr>
+      <w:r>
+        <w:rPr>
+          <w:sz w:val="24"/>
+          <w:szCs w:val="24"/>
+          <w:lang w:val="es-CO"/>
+        </w:rPr>
+        <w:tab/>
+      </w:r>
+      <w:r>
+        <w:rPr>
+          <w:sz w:val="24"/>
+          <w:szCs w:val="24"/>
+          <w:lang w:val="es-CO"/>
+        </w:rPr>
+        <w:tab/>
+        <w:t xml:space="preserve">Definir </w:t>
+      </w:r>
+      <w:proofErr w:type="spellStart"/>
+      <w:r>
+        <w:rPr>
+          <w:sz w:val="24"/>
+          <w:szCs w:val="24"/>
+          <w:lang w:val="es-CO"/>
+        </w:rPr>
+        <w:t>bitRepre</w:t>
+      </w:r>
+      <w:proofErr w:type="spellEnd"/>
+      <w:r>
+        <w:rPr>
+          <w:sz w:val="24"/>
+          <w:szCs w:val="24"/>
+          <w:lang w:val="es-CO"/>
+        </w:rPr>
+        <w:t xml:space="preserve"> como Entero</w:t>
+      </w:r>
+    </w:p>
+    <w:p>
+      <w:pPr>
+        <w:spacing w:before="240"/>
+        <w:ind w:left="0" w:firstLine="0"/>
+        <w:rPr>
+          <w:sz w:val="24"/>
+          <w:szCs w:val="24"/>
+          <w:lang w:val="es-CO"/>
+        </w:rPr>
+      </w:pPr>
+      <w:r>
+        <w:rPr>
+          <w:sz w:val="24"/>
+          <w:szCs w:val="24"/>
+          <w:lang w:val="es-CO"/>
+        </w:rPr>
+        <w:tab/>
+      </w:r>
+      <w:r>
+        <w:rPr>
+          <w:sz w:val="24"/>
+          <w:szCs w:val="24"/>
+          <w:lang w:val="es-CO"/>
+        </w:rPr>
+        <w:tab/>
+      </w:r>
+      <w:proofErr w:type="spellStart"/>
+      <w:r>
+        <w:rPr>
+          <w:sz w:val="24"/>
+          <w:szCs w:val="24"/>
+          <w:lang w:val="es-CO"/>
+        </w:rPr>
+        <w:t>bitRepre</w:t>
+      </w:r>
+      <w:proofErr w:type="spellEnd"/>
+      <w:r>
+        <w:rPr>
+          <w:sz w:val="24"/>
+          <w:szCs w:val="24"/>
+          <w:lang w:val="es-CO"/>
+        </w:rPr>
+        <w:t xml:space="preserve"> &lt;- </w:t>
+      </w:r>
+      <w:proofErr w:type="spellStart"/>
+      <w:r>
+        <w:rPr>
+          <w:sz w:val="24"/>
+          <w:szCs w:val="24"/>
+          <w:lang w:val="es-CO"/>
+        </w:rPr>
+        <w:t>floatToIntBits</w:t>
+      </w:r>
+      <w:proofErr w:type="spellEnd"/>
+      <w:r>
+        <w:rPr>
+          <w:sz w:val="24"/>
+          <w:szCs w:val="24"/>
+          <w:lang w:val="es-CO"/>
+        </w:rPr>
+        <w:t>(</w:t>
+      </w:r>
+      <w:proofErr w:type="spellStart"/>
+      <w:r>
+        <w:rPr>
+          <w:sz w:val="24"/>
+          <w:szCs w:val="24"/>
+          <w:lang w:val="es-CO"/>
+        </w:rPr>
+        <w:t>arr</w:t>
+      </w:r>
+      <w:proofErr w:type="spellEnd"/>
+      <w:r>
+        <w:rPr>
+          <w:sz w:val="24"/>
+          <w:szCs w:val="24"/>
+          <w:lang w:val="es-CO"/>
+        </w:rPr>
+        <w:t>[i])</w:t>
+      </w:r>
+    </w:p>
+    <w:p>
+      <w:pPr>
+        <w:spacing w:before="240"/>
+        <w:ind w:left="0" w:firstLine="0"/>
+        <w:rPr>
+          <w:sz w:val="24"/>
+          <w:szCs w:val="24"/>
+          <w:lang w:val="es-CO"/>
+        </w:rPr>
+      </w:pPr>
+      <w:r>
+        <w:rPr>
+          <w:sz w:val="24"/>
+          <w:szCs w:val="24"/>
+          <w:lang w:val="es-CO"/>
+        </w:rPr>
+        <w:tab/>
+      </w:r>
+      <w:r>
+        <w:rPr>
+          <w:sz w:val="24"/>
+          <w:szCs w:val="24"/>
+          <w:lang w:val="es-CO"/>
+        </w:rPr>
+        <w:tab/>
+        <w:t>output[</w:t>
+      </w:r>
+      <w:proofErr w:type="spellStart"/>
+      <w:r>
+        <w:rPr>
+          <w:sz w:val="24"/>
+          <w:szCs w:val="24"/>
+          <w:lang w:val="es-CO"/>
+        </w:rPr>
+        <w:t>count</w:t>
+      </w:r>
+      <w:proofErr w:type="spellEnd"/>
+      <w:r>
+        <w:rPr>
+          <w:sz w:val="24"/>
+          <w:szCs w:val="24"/>
+          <w:lang w:val="es-CO"/>
+        </w:rPr>
+        <w:t>[(</w:t>
+      </w:r>
+      <w:proofErr w:type="spellStart"/>
+      <w:r>
+        <w:rPr>
+          <w:sz w:val="24"/>
+          <w:szCs w:val="24"/>
+          <w:lang w:val="es-CO"/>
+        </w:rPr>
+        <w:t>bitRepre</w:t>
+      </w:r>
+      <w:proofErr w:type="spellEnd"/>
+      <w:r>
+        <w:rPr>
+          <w:sz w:val="24"/>
+          <w:szCs w:val="24"/>
+          <w:lang w:val="es-CO"/>
+        </w:rPr>
+        <w:t>/</w:t>
+      </w:r>
+      <w:proofErr w:type="gramStart"/>
+      <w:r>
+        <w:rPr>
+          <w:sz w:val="24"/>
+          <w:szCs w:val="24"/>
+          <w:lang w:val="es-CO"/>
+        </w:rPr>
+        <w:t>expo)%</w:t>
+      </w:r>
+      <w:proofErr w:type="gramEnd"/>
+      <w:r>
+        <w:rPr>
+          <w:sz w:val="24"/>
+          <w:szCs w:val="24"/>
+          <w:lang w:val="es-CO"/>
+        </w:rPr>
+        <w:t xml:space="preserve">10]-1] &lt;- </w:t>
+      </w:r>
+      <w:proofErr w:type="spellStart"/>
+      <w:r>
+        <w:rPr>
+          <w:sz w:val="24"/>
+          <w:szCs w:val="24"/>
+          <w:lang w:val="es-CO"/>
+        </w:rPr>
+        <w:t>bitRepre</w:t>
+      </w:r>
+      <w:proofErr w:type="spellEnd"/>
+    </w:p>
+    <w:p>
+      <w:pPr>
+        <w:spacing w:before="240"/>
+        <w:ind w:left="0" w:firstLine="0"/>
+        <w:rPr>
+          <w:sz w:val="24"/>
+          <w:szCs w:val="24"/>
+          <w:lang w:val="es-CO"/>
+        </w:rPr>
+      </w:pPr>
+      <w:r>
+        <w:rPr>
+          <w:sz w:val="24"/>
+          <w:szCs w:val="24"/>
+          <w:lang w:val="es-CO"/>
+        </w:rPr>
+        <w:tab/>
+      </w:r>
+      <w:r>
+        <w:rPr>
+          <w:sz w:val="24"/>
+          <w:szCs w:val="24"/>
+          <w:lang w:val="es-CO"/>
+        </w:rPr>
+        <w:tab/>
+      </w:r>
+      <w:proofErr w:type="spellStart"/>
+      <w:r>
+        <w:rPr>
+          <w:sz w:val="24"/>
+          <w:szCs w:val="24"/>
+          <w:lang w:val="es-CO"/>
+        </w:rPr>
+        <w:t>count</w:t>
+      </w:r>
+      <w:proofErr w:type="spellEnd"/>
+      <w:r>
+        <w:rPr>
+          <w:sz w:val="24"/>
+          <w:szCs w:val="24"/>
+          <w:lang w:val="es-CO"/>
+        </w:rPr>
+        <w:t>[(</w:t>
+      </w:r>
+      <w:proofErr w:type="spellStart"/>
+      <w:r>
+        <w:rPr>
+          <w:sz w:val="24"/>
+          <w:szCs w:val="24"/>
+          <w:lang w:val="es-CO"/>
+        </w:rPr>
+        <w:t>bitRepre</w:t>
+      </w:r>
+      <w:proofErr w:type="spellEnd"/>
+      <w:r>
+        <w:rPr>
+          <w:sz w:val="24"/>
+          <w:szCs w:val="24"/>
+          <w:lang w:val="es-CO"/>
+        </w:rPr>
+        <w:t>/</w:t>
+      </w:r>
+      <w:proofErr w:type="gramStart"/>
+      <w:r>
+        <w:rPr>
+          <w:sz w:val="24"/>
+          <w:szCs w:val="24"/>
+          <w:lang w:val="es-CO"/>
+        </w:rPr>
+        <w:t>expo)%</w:t>
+      </w:r>
+      <w:proofErr w:type="gramEnd"/>
+      <w:r>
+        <w:rPr>
+          <w:sz w:val="24"/>
+          <w:szCs w:val="24"/>
+          <w:lang w:val="es-CO"/>
+        </w:rPr>
+        <w:t xml:space="preserve">10]&lt;- </w:t>
+      </w:r>
+      <w:proofErr w:type="spellStart"/>
+      <w:r>
+        <w:rPr>
+          <w:sz w:val="24"/>
+          <w:szCs w:val="24"/>
+          <w:lang w:val="es-CO"/>
+        </w:rPr>
+        <w:t>count</w:t>
+      </w:r>
+      <w:proofErr w:type="spellEnd"/>
+      <w:r>
+        <w:rPr>
+          <w:sz w:val="24"/>
+          <w:szCs w:val="24"/>
+          <w:lang w:val="es-CO"/>
+        </w:rPr>
+        <w:t>[(</w:t>
+      </w:r>
+      <w:proofErr w:type="spellStart"/>
+      <w:r>
+        <w:rPr>
+          <w:sz w:val="24"/>
+          <w:szCs w:val="24"/>
+          <w:lang w:val="es-CO"/>
+        </w:rPr>
+        <w:t>bitRepre</w:t>
+      </w:r>
+      <w:proofErr w:type="spellEnd"/>
+      <w:r>
+        <w:rPr>
+          <w:sz w:val="24"/>
+          <w:szCs w:val="24"/>
+          <w:lang w:val="es-CO"/>
+        </w:rPr>
+        <w:t>/expo)%10]-1</w:t>
+      </w:r>
+    </w:p>
+    <w:p>
+      <w:pPr>
+        <w:spacing w:before="240"/>
+        <w:ind w:left="0" w:firstLine="0"/>
+        <w:rPr>
+          <w:sz w:val="24"/>
+          <w:szCs w:val="24"/>
+          <w:lang w:val="es-CO"/>
+        </w:rPr>
+      </w:pPr>
+      <w:r>
+        <w:rPr>
+          <w:sz w:val="24"/>
+          <w:szCs w:val="24"/>
+          <w:lang w:val="es-CO"/>
+        </w:rPr>
+        <w:tab/>
+      </w:r>
+      <w:r>
+        <w:rPr>
+          <w:sz w:val="24"/>
+          <w:szCs w:val="24"/>
+          <w:lang w:val="es-CO"/>
+        </w:rPr>
+        <w:tab/>
+        <w:t>i&lt;- i-1</w:t>
+      </w:r>
+    </w:p>
+    <w:p>
+      <w:pPr>
+        <w:spacing w:before="240"/>
+        <w:ind w:left="0" w:firstLine="0"/>
+        <w:rPr>
+          <w:sz w:val="24"/>
+          <w:szCs w:val="24"/>
+          <w:lang w:val="es-CO"/>
+        </w:rPr>
+      </w:pPr>
+      <w:r>
+        <w:rPr>
+          <w:sz w:val="24"/>
+          <w:szCs w:val="24"/>
+          <w:lang w:val="es-CO"/>
+        </w:rPr>
+        <w:tab/>
+        <w:t>Fin Mientras</w:t>
+      </w:r>
+    </w:p>
+    <w:p>
+      <w:pPr>
+        <w:spacing w:before="240"/>
+        <w:ind w:left="0" w:firstLine="0"/>
+        <w:rPr>
+          <w:sz w:val="24"/>
+          <w:szCs w:val="24"/>
+          <w:lang w:val="es-CO"/>
+        </w:rPr>
+      </w:pPr>
+      <w:r>
+        <w:rPr>
+          <w:sz w:val="24"/>
+          <w:szCs w:val="24"/>
+          <w:lang w:val="es-CO"/>
+        </w:rPr>
+        <w:tab/>
+        <w:t xml:space="preserve">//copiar el arreglo </w:t>
+      </w:r>
+      <w:proofErr w:type="gramStart"/>
+      <w:r>
+        <w:rPr>
+          <w:sz w:val="24"/>
+          <w:szCs w:val="24"/>
+          <w:lang w:val="es-CO"/>
+        </w:rPr>
+        <w:t>output[</w:t>
+      </w:r>
+      <w:proofErr w:type="gramEnd"/>
+      <w:r>
+        <w:rPr>
+          <w:sz w:val="24"/>
+          <w:szCs w:val="24"/>
+          <w:lang w:val="es-CO"/>
+        </w:rPr>
+        <w:t xml:space="preserve">] al </w:t>
+      </w:r>
+      <w:proofErr w:type="spellStart"/>
+      <w:r>
+        <w:rPr>
+          <w:sz w:val="24"/>
+          <w:szCs w:val="24"/>
+          <w:lang w:val="es-CO"/>
+        </w:rPr>
+        <w:t>arr</w:t>
+      </w:r>
+      <w:proofErr w:type="spellEnd"/>
+      <w:r>
+        <w:rPr>
+          <w:sz w:val="24"/>
+          <w:szCs w:val="24"/>
+          <w:lang w:val="es-CO"/>
+        </w:rPr>
+        <w:t>[],</w:t>
+      </w:r>
+    </w:p>
+    <w:p>
+      <w:pPr>
+        <w:spacing w:before="240"/>
+        <w:ind w:left="0" w:firstLine="0"/>
+        <w:rPr>
+          <w:sz w:val="24"/>
+          <w:szCs w:val="24"/>
+          <w:lang w:val="es-CO"/>
+        </w:rPr>
+      </w:pPr>
+      <w:r>
+        <w:rPr>
+          <w:sz w:val="24"/>
+          <w:szCs w:val="24"/>
+          <w:lang w:val="es-CO"/>
+        </w:rPr>
+        <w:tab/>
+        <w:t>//hasta este punto, el arreglo tiene ordenado los</w:t>
+      </w:r>
+    </w:p>
+    <w:p>
+      <w:pPr>
+        <w:spacing w:before="240"/>
+        <w:ind w:left="0" w:firstLine="0"/>
+        <w:rPr>
+          <w:sz w:val="24"/>
+          <w:szCs w:val="24"/>
+          <w:lang w:val="es-CO"/>
+        </w:rPr>
+      </w:pPr>
+      <w:r>
+        <w:rPr>
+          <w:sz w:val="24"/>
+          <w:szCs w:val="24"/>
+          <w:lang w:val="es-CO"/>
+        </w:rPr>
+        <w:tab/>
+        <w:t>//</w:t>
+      </w:r>
+      <w:proofErr w:type="spellStart"/>
+      <w:r>
+        <w:rPr>
+          <w:sz w:val="24"/>
+          <w:szCs w:val="24"/>
+          <w:lang w:val="es-CO"/>
+        </w:rPr>
+        <w:t>floats</w:t>
+      </w:r>
+      <w:proofErr w:type="spellEnd"/>
+      <w:r>
+        <w:rPr>
+          <w:sz w:val="24"/>
+          <w:szCs w:val="24"/>
+          <w:lang w:val="es-CO"/>
+        </w:rPr>
+        <w:t xml:space="preserve"> </w:t>
+      </w:r>
+      <w:proofErr w:type="spellStart"/>
+      <w:r>
+        <w:rPr>
+          <w:sz w:val="24"/>
+          <w:szCs w:val="24"/>
+          <w:lang w:val="es-CO"/>
+        </w:rPr>
+        <w:t>depediendo</w:t>
+      </w:r>
+      <w:proofErr w:type="spellEnd"/>
+      <w:r>
+        <w:rPr>
+          <w:sz w:val="24"/>
+          <w:szCs w:val="24"/>
+          <w:lang w:val="es-CO"/>
+        </w:rPr>
+        <w:t xml:space="preserve"> su digito en </w:t>
+      </w:r>
+      <w:proofErr w:type="spellStart"/>
+      <w:r>
+        <w:rPr>
+          <w:sz w:val="24"/>
+          <w:szCs w:val="24"/>
+          <w:lang w:val="es-CO"/>
+        </w:rPr>
+        <w:t>representacion</w:t>
+      </w:r>
+      <w:proofErr w:type="spellEnd"/>
+      <w:r>
+        <w:rPr>
+          <w:sz w:val="24"/>
+          <w:szCs w:val="24"/>
+          <w:lang w:val="es-CO"/>
+        </w:rPr>
+        <w:t xml:space="preserve"> bit</w:t>
+      </w:r>
+    </w:p>
+    <w:p>
+      <w:pPr>
+        <w:spacing w:before="240"/>
+        <w:ind w:left="0" w:firstLine="0"/>
+        <w:rPr>
+          <w:sz w:val="24"/>
+          <w:szCs w:val="24"/>
+          <w:lang w:val="es-CO"/>
+        </w:rPr>
+      </w:pPr>
+      <w:r>
+        <w:rPr>
+          <w:sz w:val="24"/>
+          <w:szCs w:val="24"/>
+          <w:lang w:val="es-CO"/>
+        </w:rPr>
+        <w:tab/>
+        <w:t xml:space="preserve">//lo que se hace es convertir lo que </w:t>
+      </w:r>
+      <w:proofErr w:type="spellStart"/>
+      <w:r>
+        <w:rPr>
+          <w:sz w:val="24"/>
+          <w:szCs w:val="24"/>
+          <w:lang w:val="es-CO"/>
+        </w:rPr>
+        <w:t>esta</w:t>
+      </w:r>
+      <w:proofErr w:type="spellEnd"/>
+      <w:r>
+        <w:rPr>
+          <w:sz w:val="24"/>
+          <w:szCs w:val="24"/>
+          <w:lang w:val="es-CO"/>
+        </w:rPr>
+        <w:t xml:space="preserve"> en el </w:t>
+      </w:r>
+      <w:proofErr w:type="gramStart"/>
+      <w:r>
+        <w:rPr>
+          <w:sz w:val="24"/>
+          <w:szCs w:val="24"/>
+          <w:lang w:val="es-CO"/>
+        </w:rPr>
+        <w:t>output[</w:t>
+      </w:r>
+      <w:proofErr w:type="gramEnd"/>
+      <w:r>
+        <w:rPr>
+          <w:sz w:val="24"/>
+          <w:szCs w:val="24"/>
+          <w:lang w:val="es-CO"/>
+        </w:rPr>
+        <w:t>]</w:t>
+      </w:r>
+    </w:p>
+    <w:p>
+      <w:pPr>
+        <w:spacing w:before="240"/>
+        <w:ind w:left="0" w:firstLine="0"/>
+        <w:rPr>
+          <w:sz w:val="24"/>
+          <w:szCs w:val="24"/>
+          <w:lang w:val="es-CO"/>
+        </w:rPr>
+      </w:pPr>
+      <w:r>
+        <w:rPr>
+          <w:sz w:val="24"/>
+          <w:szCs w:val="24"/>
+          <w:lang w:val="es-CO"/>
+        </w:rPr>
+        <w:tab/>
+        <w:t xml:space="preserve">//al </w:t>
+      </w:r>
+      <w:proofErr w:type="spellStart"/>
+      <w:r>
+        <w:rPr>
+          <w:sz w:val="24"/>
+          <w:szCs w:val="24"/>
+          <w:lang w:val="es-CO"/>
+        </w:rPr>
+        <w:t>float</w:t>
+      </w:r>
+      <w:proofErr w:type="spellEnd"/>
+    </w:p>
+    <w:p>
+      <w:pPr>
+        <w:spacing w:before="240"/>
+        <w:ind w:left="0" w:firstLine="0"/>
+        <w:rPr>
+          <w:sz w:val="24"/>
+          <w:szCs w:val="24"/>
+          <w:lang w:val="es-CO"/>
+        </w:rPr>
+      </w:pPr>
+      <w:r>
+        <w:rPr>
+          <w:sz w:val="24"/>
+          <w:szCs w:val="24"/>
+          <w:lang w:val="es-CO"/>
+        </w:rPr>
+        <w:tab/>
+        <w:t>Para i&lt;-0 Hasta n-1 Con Paso 1 Hacer</w:t>
+      </w:r>
+    </w:p>
+    <w:p>
+      <w:pPr>
+        <w:spacing w:before="240"/>
+        <w:ind w:left="0" w:firstLine="0"/>
+        <w:rPr>
+          <w:sz w:val="24"/>
+          <w:szCs w:val="24"/>
+          <w:lang w:val="es-CO"/>
+        </w:rPr>
+      </w:pPr>
+      <w:r>
+        <w:rPr>
+          <w:sz w:val="24"/>
+          <w:szCs w:val="24"/>
+          <w:lang w:val="es-CO"/>
+        </w:rPr>
+        <w:tab/>
+      </w:r>
+      <w:r>
+        <w:rPr>
+          <w:sz w:val="24"/>
+          <w:szCs w:val="24"/>
+          <w:lang w:val="es-CO"/>
+        </w:rPr>
+        <w:tab/>
+      </w:r>
+      <w:proofErr w:type="spellStart"/>
+      <w:r>
+        <w:rPr>
+          <w:sz w:val="24"/>
+          <w:szCs w:val="24"/>
+          <w:lang w:val="es-CO"/>
+        </w:rPr>
+        <w:t>arr</w:t>
+      </w:r>
+      <w:proofErr w:type="spellEnd"/>
+      <w:r>
+        <w:rPr>
+          <w:sz w:val="24"/>
+          <w:szCs w:val="24"/>
+          <w:lang w:val="es-CO"/>
+        </w:rPr>
+        <w:t xml:space="preserve">[i] &lt;- </w:t>
+      </w:r>
+      <w:proofErr w:type="spellStart"/>
+      <w:r>
+        <w:rPr>
+          <w:sz w:val="24"/>
+          <w:szCs w:val="24"/>
+          <w:lang w:val="es-CO"/>
+        </w:rPr>
+        <w:t>intBitsToFloat</w:t>
+      </w:r>
+      <w:proofErr w:type="spellEnd"/>
+      <w:r>
+        <w:rPr>
+          <w:sz w:val="24"/>
+          <w:szCs w:val="24"/>
+          <w:lang w:val="es-CO"/>
+        </w:rPr>
+        <w:t>(output[i])</w:t>
+      </w:r>
+    </w:p>
+    <w:p>
+      <w:pPr>
+        <w:spacing w:before="240"/>
+        <w:ind w:left="0" w:firstLine="0"/>
+        <w:rPr>
+          <w:sz w:val="24"/>
+          <w:szCs w:val="24"/>
+          <w:lang w:val="es-CO"/>
+        </w:rPr>
+      </w:pPr>
+      <w:r>
+        <w:rPr>
+          <w:sz w:val="24"/>
+          <w:szCs w:val="24"/>
+          <w:lang w:val="es-CO"/>
+        </w:rPr>
+        <w:tab/>
+        <w:t>Fin Para</w:t>
+      </w:r>
+    </w:p>
+    <w:p>
+      <w:pPr>
+        <w:spacing w:before="240"/>
+        <w:ind w:left="0" w:firstLine="0"/>
+        <w:rPr>
+          <w:sz w:val="24"/>
+          <w:szCs w:val="24"/>
+          <w:lang w:val="es-CO"/>
+        </w:rPr>
+      </w:pPr>
+      <w:r>
+        <w:rPr>
+          <w:sz w:val="24"/>
+          <w:szCs w:val="24"/>
+          <w:lang w:val="es-CO"/>
+        </w:rPr>
+        <w:tab/>
+      </w:r>
+    </w:p>
+    <w:p>
+      <w:pPr>
+        <w:spacing w:before="240"/>
+        <w:ind w:left="0" w:firstLine="0"/>
+        <w:rPr>
+          <w:sz w:val="24"/>
+          <w:szCs w:val="24"/>
+          <w:lang w:val="es-CO"/>
+        </w:rPr>
+      </w:pPr>
+      <w:r>
+        <w:rPr>
+          <w:sz w:val="24"/>
+          <w:szCs w:val="24"/>
+          <w:lang w:val="es-CO"/>
+        </w:rPr>
+        <w:t xml:space="preserve">Fin </w:t>
+      </w:r>
+      <w:proofErr w:type="spellStart"/>
+      <w:r>
+        <w:rPr>
+          <w:sz w:val="24"/>
+          <w:szCs w:val="24"/>
+          <w:lang w:val="es-CO"/>
+        </w:rPr>
+        <w:t>Funcion</w:t>
+      </w:r>
+      <w:proofErr w:type="spellEnd"/>
+    </w:p>
+    <w:p>
+      <w:pPr>
+        <w:spacing w:before="240"/>
+        <w:ind w:left="0" w:firstLine="0"/>
+        <w:rPr>
+          <w:sz w:val="24"/>
+          <w:szCs w:val="24"/>
+          <w:lang w:val="es-CO"/>
+        </w:rPr>
+      </w:pPr>
+    </w:p>
+    <w:p>
+      <w:pPr>
+        <w:spacing w:before="240"/>
+        <w:ind w:left="0" w:firstLine="0"/>
+        <w:rPr>
+          <w:sz w:val="24"/>
+          <w:szCs w:val="24"/>
+          <w:lang w:val="es-CO"/>
+        </w:rPr>
+      </w:pPr>
+    </w:p>
+    <w:p>
+      <w:pPr>
+        <w:spacing w:before="240"/>
+        <w:ind w:left="0" w:firstLine="0"/>
+        <w:rPr>
+          <w:sz w:val="24"/>
+          <w:szCs w:val="24"/>
+          <w:lang w:val="es-CO"/>
+        </w:rPr>
+      </w:pPr>
+    </w:p>
+    <w:p>
+      <w:pPr>
+        <w:spacing w:before="240"/>
+        <w:ind w:left="0" w:firstLine="0"/>
+        <w:rPr>
+          <w:sz w:val="24"/>
+          <w:szCs w:val="24"/>
+          <w:lang w:val="es-CO"/>
+        </w:rPr>
+      </w:pPr>
+      <w:r>
+        <w:rPr>
+          <w:sz w:val="24"/>
+          <w:szCs w:val="24"/>
+          <w:lang w:val="es-CO"/>
+        </w:rPr>
+        <w:t xml:space="preserve">Adaptado </w:t>
+      </w:r>
+      <w:proofErr w:type="gramStart"/>
+      <w:r>
+        <w:rPr>
+          <w:sz w:val="24"/>
+          <w:szCs w:val="24"/>
+          <w:lang w:val="es-CO"/>
+        </w:rPr>
+        <w:t>de :</w:t>
+      </w:r>
+      <w:proofErr w:type="gramEnd"/>
+      <w:r>
+        <w:rPr>
+          <w:sz w:val="24"/>
+          <w:szCs w:val="24"/>
+          <w:lang w:val="es-CO"/>
+        </w:rPr>
+        <w:t xml:space="preserve"> </w:t>
+      </w:r>
+    </w:p>
+    <w:p>
+      <w:pPr>
+        <w:spacing w:before="240"/>
+        <w:ind w:left="0" w:firstLine="0"/>
+        <w:rPr>
+          <w:sz w:val="24"/>
+          <w:szCs w:val="24"/>
+          <w:lang w:val="es-CO"/>
+        </w:rPr>
+      </w:pPr>
+      <w:r>
+        <w:rPr>
+          <w:sz w:val="24"/>
+          <w:szCs w:val="24"/>
+          <w:lang w:val="es-CO"/>
+        </w:rPr>
+        <w:t>https://www.geeksforgeeks.org/radix-sort/</w:t>
+      </w:r>
+    </w:p>
+    <w:p>
+      <w:pPr>
+        <w:spacing w:before="240"/>
+        <w:ind w:left="0" w:firstLine="0"/>
+        <w:rPr>
+          <w:sz w:val="24"/>
+          <w:szCs w:val="24"/>
+          <w:lang w:val="es-CO"/>
+        </w:rPr>
+      </w:pPr>
+      <w:r>
+        <w:rPr>
+          <w:sz w:val="24"/>
+          <w:szCs w:val="24"/>
+          <w:lang w:val="es-CO"/>
+        </w:rPr>
+        <w:t>https://stackoverflow.com/questions/42303108/how-can-i-use-radix-sort-for-an-array-of-float-numbers</w:t>
+      </w:r>
+    </w:p>
+    <w:p>
+      <w:pPr>
+        <w:spacing w:before="240"/>
+        <w:ind w:left="0" w:firstLine="0"/>
+        <w:rPr>
+          <w:sz w:val="24"/>
+          <w:szCs w:val="24"/>
+          <w:lang w:val="es-CO"/>
+        </w:rPr>
+      </w:pPr>
+      <w:r>
+        <w:rPr>
+          <w:sz w:val="24"/>
+          <w:szCs w:val="24"/>
+          <w:lang w:val="es-CO"/>
+        </w:rPr>
+        <w:t>https://stackoverflow.com/questions/14619653/how-to-convert-a-float-into-a-byte-array-and-vice-versa/14619742</w:t>
+      </w:r>
+    </w:p>
+    <w:p>
+      <w:pPr>
+        <w:spacing w:before="240"/>
+        <w:ind w:left="0" w:firstLine="0"/>
+        <w:rPr>
+          <w:sz w:val="24"/>
+          <w:szCs w:val="24"/>
+          <w:lang w:val="es-CO"/>
+        </w:rPr>
+      </w:pPr>
+    </w:p>
+    <w:p>
+      <w:pPr>
+        <w:spacing w:before="240"/>
+        <w:ind w:left="0" w:firstLine="0"/>
+        <w:rPr>
+          <w:sz w:val="24"/>
+          <w:szCs w:val="24"/>
+          <w:lang w:val="es-CO"/>
+        </w:rPr>
+      </w:pPr>
+    </w:p>
+    <w:p>
+      <w:pPr>
+        <w:spacing w:before="240"/>
+        <w:ind w:left="0" w:firstLine="0"/>
+        <w:rPr>
+          <w:sz w:val="24"/>
+          <w:szCs w:val="24"/>
+          <w:lang w:val="es-CO"/>
+        </w:rPr>
+      </w:pPr>
+    </w:p>
+    <w:p>
+      <w:pPr>
+        <w:spacing w:before="240"/>
+        <w:ind w:left="0" w:firstLine="0"/>
+        <w:rPr>
+          <w:sz w:val="24"/>
+          <w:szCs w:val="24"/>
+          <w:lang w:val="es-CO"/>
+        </w:rPr>
+      </w:pPr>
+    </w:p>
+    <w:p>
+      <w:pPr>
+        <w:spacing w:before="240"/>
+        <w:ind w:left="0" w:firstLine="0"/>
+        <w:rPr>
+          <w:sz w:val="24"/>
+          <w:szCs w:val="24"/>
+          <w:lang w:val="es-CO"/>
+        </w:rPr>
+      </w:pPr>
+    </w:p>
+    <w:p>
+      <w:pPr>
+        <w:spacing w:before="240"/>
+        <w:ind w:left="0" w:firstLine="0"/>
+        <w:rPr>
+          <w:sz w:val="24"/>
+          <w:szCs w:val="24"/>
+          <w:lang w:val="es-CO"/>
+        </w:rPr>
+      </w:pPr>
+    </w:p>
+    <w:p>
+      <w:pPr>
+        <w:spacing w:before="240"/>
+        <w:ind w:left="0" w:firstLine="0"/>
+        <w:rPr>
+          <w:sz w:val="24"/>
+          <w:szCs w:val="24"/>
+          <w:lang w:val="es-CO"/>
+        </w:rPr>
+      </w:pPr>
+    </w:p>
+    <w:p>
+      <w:pPr>
+        <w:spacing w:before="240"/>
+        <w:ind w:left="0" w:firstLine="0"/>
+        <w:rPr>
+          <w:sz w:val="24"/>
+          <w:szCs w:val="24"/>
+          <w:lang w:val="es-CO"/>
+        </w:rPr>
+      </w:pPr>
+    </w:p>
+    <w:p>
+      <w:pPr>
+        <w:spacing w:before="240"/>
+        <w:ind w:left="0" w:firstLine="0"/>
+        <w:rPr>
+          <w:sz w:val="24"/>
+          <w:szCs w:val="24"/>
+          <w:lang w:val="es-CO"/>
+        </w:rPr>
+      </w:pPr>
+    </w:p>
+    <w:p>
+      <w:pPr>
+        <w:spacing w:before="240"/>
+        <w:ind w:left="0" w:firstLine="0"/>
+        <w:rPr>
+          <w:sz w:val="24"/>
+          <w:szCs w:val="24"/>
+          <w:lang w:val="es-CO"/>
+        </w:rPr>
+      </w:pPr>
+    </w:p>
+    <w:p>
+      <w:pPr>
+        <w:spacing w:before="240"/>
+        <w:ind w:left="0" w:firstLine="0"/>
+        <w:rPr>
+          <w:sz w:val="24"/>
+          <w:szCs w:val="24"/>
+          <w:lang w:val="es-CO"/>
+        </w:rPr>
+      </w:pPr>
+    </w:p>
+    <w:p>
+      <w:pPr>
+        <w:spacing w:before="240"/>
+        <w:ind w:left="0" w:firstLine="0"/>
+        <w:rPr>
+          <w:sz w:val="24"/>
+          <w:szCs w:val="24"/>
+          <w:lang w:val="es-CO"/>
+        </w:rPr>
+      </w:pPr>
+    </w:p>
+    <w:p>
+      <w:pPr>
+        <w:spacing w:before="240"/>
+        <w:ind w:left="0" w:firstLine="0"/>
+        <w:rPr>
+          <w:sz w:val="24"/>
+          <w:szCs w:val="24"/>
+          <w:lang w:val="es-CO"/>
+        </w:rPr>
+      </w:pPr>
+    </w:p>
+    <w:p>
+      <w:pPr>
+        <w:spacing w:before="240"/>
+        <w:ind w:left="0" w:firstLine="0"/>
+        <w:rPr>
+          <w:sz w:val="24"/>
+          <w:szCs w:val="24"/>
+          <w:lang w:val="es-CO"/>
+        </w:rPr>
+      </w:pPr>
+    </w:p>
+    <w:p>
+      <w:pPr>
+        <w:spacing w:before="240"/>
+        <w:ind w:left="0" w:firstLine="0"/>
+        <w:rPr>
+          <w:sz w:val="24"/>
+          <w:szCs w:val="24"/>
+          <w:lang w:val="es-CO"/>
+        </w:rPr>
+      </w:pPr>
+      <w:r>
+        <w:rPr>
+          <w:sz w:val="24"/>
+          <w:szCs w:val="24"/>
+          <w:lang w:val="es-CO"/>
+        </w:rPr>
+        <w:t>Consideraciones</w:t>
+      </w:r>
+    </w:p>
+    <w:p>
+      <w:pPr>
+        <w:spacing w:before="240"/>
+        <w:ind w:left="0" w:firstLine="0"/>
+        <w:rPr>
+          <w:sz w:val="24"/>
+          <w:szCs w:val="24"/>
+          <w:lang w:val="es-CO"/>
+        </w:rPr>
+      </w:pPr>
+      <w:r>
+        <w:rPr>
+          <w:sz w:val="24"/>
+          <w:szCs w:val="24"/>
+          <w:lang w:val="es-CO"/>
+        </w:rPr>
+        <w:t>Se deben tener en cuenta los siguientes casos para calcular el valor de las raíces:</w:t>
+      </w:r>
+    </w:p>
+    <w:p>
+      <w:pPr>
+        <w:spacing w:before="240"/>
+        <w:ind w:left="0" w:firstLine="0"/>
+        <w:rPr>
+          <w:sz w:val="24"/>
+          <w:szCs w:val="24"/>
+          <w:lang w:val="es-CO"/>
+        </w:rPr>
+      </w:pPr>
+      <w:r>
+        <w:rPr>
+          <w:sz w:val="24"/>
+          <w:szCs w:val="24"/>
+          <w:lang w:val="es-CO"/>
+        </w:rPr>
+        <w:t>1. La función tiene dos soluciones reales, que ocurre cuando la parábola descrita por la función</w:t>
+      </w:r>
+    </w:p>
+    <w:p>
+      <w:pPr>
+        <w:spacing w:before="240"/>
+        <w:ind w:left="0" w:firstLine="0"/>
+        <w:rPr>
+          <w:sz w:val="24"/>
+          <w:szCs w:val="24"/>
+          <w:lang w:val="es-CO"/>
+        </w:rPr>
+      </w:pPr>
+      <w:r>
+        <w:rPr>
+          <w:sz w:val="24"/>
+          <w:szCs w:val="24"/>
+          <w:lang w:val="es-CO"/>
+        </w:rPr>
+        <w:t>cuadrática corta el eje X en dos puntos diferentes. En este caso el discriminante es positivo.</w:t>
+      </w:r>
+    </w:p>
+    <w:p>
+      <w:pPr>
+        <w:spacing w:before="240"/>
+        <w:ind w:left="0" w:firstLine="0"/>
+        <w:rPr>
+          <w:sz w:val="24"/>
+          <w:szCs w:val="24"/>
+          <w:lang w:val="es-CO"/>
+        </w:rPr>
+      </w:pPr>
+      <w:r>
+        <w:rPr>
+          <w:sz w:val="24"/>
+          <w:szCs w:val="24"/>
+          <w:lang w:val="es-CO"/>
+        </w:rPr>
+        <w:t>2. La función tiene una solución real, que ocurre cuando la parábola es tangente al eje X. Aquí el</w:t>
+      </w:r>
+    </w:p>
+    <w:p>
+      <w:pPr>
+        <w:spacing w:before="240"/>
+        <w:ind w:left="0" w:firstLine="0"/>
+        <w:rPr>
+          <w:sz w:val="24"/>
+          <w:szCs w:val="24"/>
+          <w:lang w:val="es-CO"/>
+        </w:rPr>
+      </w:pPr>
+      <w:r>
+        <w:rPr>
+          <w:sz w:val="24"/>
+          <w:szCs w:val="24"/>
+          <w:lang w:val="es-CO"/>
+        </w:rPr>
+        <w:t>discriminante es cero.</w:t>
+      </w:r>
+    </w:p>
+    <w:p>
+      <w:pPr>
+        <w:spacing w:before="240"/>
+        <w:ind w:left="0" w:firstLine="0"/>
+        <w:rPr>
+          <w:sz w:val="24"/>
+          <w:szCs w:val="24"/>
+          <w:lang w:val="es-CO"/>
+        </w:rPr>
+      </w:pPr>
+      <w:r>
+        <w:rPr>
+          <w:sz w:val="24"/>
+          <w:szCs w:val="24"/>
+          <w:lang w:val="es-CO"/>
+        </w:rPr>
+        <w:lastRenderedPageBreak/>
+        <w:t>3. No hay solución real. La parábola no corta el eje X. El discriminante es menor que cero, y por tanto la</w:t>
+      </w:r>
+    </w:p>
+    <w:p>
+      <w:pPr>
+        <w:spacing w:before="240"/>
+        <w:ind w:left="0" w:firstLine="0"/>
+        <w:rPr>
+          <w:sz w:val="24"/>
+          <w:szCs w:val="24"/>
+          <w:lang w:val="es-CO"/>
+        </w:rPr>
+      </w:pPr>
+      <w:r>
+        <w:rPr>
+          <w:sz w:val="24"/>
+          <w:szCs w:val="24"/>
+          <w:lang w:val="es-CO"/>
+        </w:rPr>
+        <w:t>función puede tener una o dos soluciones complejas.</w:t>
+      </w:r>
+    </w:p>
+    <w:p>
+      <w:pPr>
+        <w:spacing w:before="240"/>
+        <w:ind w:left="0" w:firstLine="0"/>
+        <w:rPr>
+          <w:sz w:val="24"/>
+          <w:szCs w:val="24"/>
+          <w:lang w:val="es-CO"/>
+        </w:rPr>
+      </w:pPr>
+    </w:p>
+    <w:p>
+      <w:pPr>
+        <w:spacing w:before="240"/>
+        <w:ind w:left="0" w:firstLine="0"/>
+        <w:rPr>
           <w:sz w:val="24"/>
           <w:szCs w:val="24"/>
           <w:lang w:val="es-CO"/>
@@ -20822,7 +24854,7 @@
 </file>
 
 <file path=customXml/itemProps1.xml><?xml version="1.0" encoding="utf-8"?>
-<ds:datastoreItem xmlns:ds="http://schemas.openxmlformats.org/officeDocument/2006/customXml" ds:itemID="{5A6B6295-2996-45DF-9E11-52DDDBB0108A}">
+<ds:datastoreItem xmlns:ds="http://schemas.openxmlformats.org/officeDocument/2006/customXml" ds:itemID="{C419951E-33E6-4EEE-A5F7-1E5A28460804}">
   <ds:schemaRefs>
     <ds:schemaRef ds:uri="http://schemas.openxmlformats.org/officeDocument/2006/bibliography"/>
   </ds:schemaRefs>

</xml_diff>

<commit_message>
I made the Pseudocodigo of the Method RadixSort and the Time Complexity
</commit_message>
<xml_diff>
--- a/Doc/reports/Analysis_Report.docx
+++ b/Doc/reports/Analysis_Report.docx
@@ -18520,18 +18520,76 @@
         <w:spacing w:before="240"/>
         <w:ind w:left="0" w:firstLine="0"/>
         <w:rPr>
-          <w:sz w:val="24"/>
-          <w:szCs w:val="24"/>
-          <w:lang w:val="es-CO"/>
-        </w:rPr>
-      </w:pPr>
-      <w:r>
-        <w:rPr>
-          <w:sz w:val="24"/>
-          <w:szCs w:val="24"/>
-          <w:lang w:val="es-CO"/>
-        </w:rPr>
-        <w:t xml:space="preserve">Salida: </w:t>
+          <w:b/>
+          <w:sz w:val="24"/>
+          <w:szCs w:val="24"/>
+          <w:u w:val="single"/>
+          <w:lang w:val="es-CO"/>
+        </w:rPr>
+      </w:pPr>
+      <w:r>
+        <w:rPr>
+          <w:b/>
+          <w:sz w:val="24"/>
+          <w:szCs w:val="24"/>
+          <w:u w:val="single"/>
+          <w:lang w:val="es-CO"/>
+        </w:rPr>
+        <w:t xml:space="preserve">8.1 </w:t>
+      </w:r>
+      <w:r>
+        <w:rPr>
+          <w:b/>
+          <w:sz w:val="24"/>
+          <w:szCs w:val="24"/>
+          <w:u w:val="single"/>
+          <w:lang w:val="es-CO"/>
+        </w:rPr>
+        <w:t xml:space="preserve">Método de Ordenamiento </w:t>
+      </w:r>
+      <w:proofErr w:type="spellStart"/>
+      <w:r>
+        <w:rPr>
+          <w:b/>
+          <w:sz w:val="24"/>
+          <w:szCs w:val="24"/>
+          <w:u w:val="single"/>
+          <w:lang w:val="es-CO"/>
+        </w:rPr>
+        <w:t>Radix</w:t>
+      </w:r>
+      <w:proofErr w:type="spellEnd"/>
+      <w:r>
+        <w:rPr>
+          <w:b/>
+          <w:sz w:val="24"/>
+          <w:szCs w:val="24"/>
+          <w:u w:val="single"/>
+          <w:lang w:val="es-CO"/>
+        </w:rPr>
+        <w:t xml:space="preserve"> </w:t>
+      </w:r>
+      <w:proofErr w:type="spellStart"/>
+      <w:r>
+        <w:rPr>
+          <w:b/>
+          <w:sz w:val="24"/>
+          <w:szCs w:val="24"/>
+          <w:u w:val="single"/>
+          <w:lang w:val="es-CO"/>
+        </w:rPr>
+        <w:t>Sort</w:t>
+      </w:r>
+      <w:proofErr w:type="spellEnd"/>
+      <w:r>
+        <w:rPr>
+          <w:b/>
+          <w:sz w:val="24"/>
+          <w:szCs w:val="24"/>
+          <w:u w:val="single"/>
+          <w:lang w:val="es-CO"/>
+        </w:rPr>
+        <w:t>:</w:t>
       </w:r>
     </w:p>
     <w:p>
@@ -18544,6 +18602,14 @@
           <w:lang w:val="es-CO"/>
         </w:rPr>
       </w:pPr>
+      <w:r>
+        <w:rPr>
+          <w:sz w:val="24"/>
+          <w:szCs w:val="24"/>
+          <w:lang w:val="es-CO"/>
+        </w:rPr>
+        <w:t>En esta fase procedemos a evaluar cada uno de los métodos y a sacarle su respectiva complejidad temporal. Empezaremos por el método RADIXSORT.</w:t>
+      </w:r>
     </w:p>
     <w:p>
       <w:pPr>
@@ -18555,31 +18621,74 @@
           <w:lang w:val="es-CO"/>
         </w:rPr>
       </w:pPr>
-      <w:r>
-        <w:rPr>
-          <w:sz w:val="24"/>
-          <w:szCs w:val="24"/>
-          <w:lang w:val="es-CO"/>
-        </w:rPr>
-        <w:t xml:space="preserve">//es el </w:t>
-      </w:r>
       <w:proofErr w:type="spellStart"/>
       <w:r>
         <w:rPr>
-          <w:sz w:val="24"/>
-          <w:szCs w:val="24"/>
-          <w:lang w:val="es-CO"/>
-        </w:rPr>
-        <w:t>metodo</w:t>
+          <w:b/>
+          <w:sz w:val="24"/>
+          <w:szCs w:val="24"/>
+          <w:u w:val="single"/>
+          <w:lang w:val="es-CO"/>
+        </w:rPr>
+        <w:t>Pseudoco</w:t>
+      </w:r>
+      <w:r>
+        <w:rPr>
+          <w:b/>
+          <w:sz w:val="24"/>
+          <w:szCs w:val="24"/>
+          <w:u w:val="single"/>
+          <w:lang w:val="es-CO"/>
+        </w:rPr>
+        <w:t>digo</w:t>
       </w:r>
       <w:proofErr w:type="spellEnd"/>
       <w:r>
         <w:rPr>
-          <w:sz w:val="24"/>
-          <w:szCs w:val="24"/>
-          <w:lang w:val="es-CO"/>
-        </w:rPr>
-        <w:t xml:space="preserve"> principal del ordenamiento</w:t>
+          <w:b/>
+          <w:sz w:val="24"/>
+          <w:szCs w:val="24"/>
+          <w:u w:val="single"/>
+          <w:lang w:val="es-CO"/>
+        </w:rPr>
+        <w:t xml:space="preserve"> del Algoritmo de Ordenamiento.</w:t>
+      </w:r>
+      <w:r>
+        <w:rPr>
+          <w:sz w:val="24"/>
+          <w:szCs w:val="24"/>
+          <w:lang w:val="es-CO"/>
+        </w:rPr>
+        <w:t xml:space="preserve">          </w:t>
+      </w:r>
+      <w:r>
+        <w:rPr>
+          <w:sz w:val="24"/>
+          <w:szCs w:val="24"/>
+          <w:u w:val="single"/>
+          <w:lang w:val="es-CO"/>
+        </w:rPr>
+        <w:t xml:space="preserve"> </w:t>
+      </w:r>
+      <w:r>
+        <w:rPr>
+          <w:b/>
+          <w:sz w:val="24"/>
+          <w:szCs w:val="24"/>
+          <w:u w:val="single"/>
+          <w:lang w:val="es-CO"/>
+        </w:rPr>
+        <w:t xml:space="preserve">Complejidad Temporal del </w:t>
+      </w:r>
+      <w:r>
+        <w:rPr>
+          <w:b/>
+          <w:sz w:val="24"/>
+          <w:szCs w:val="24"/>
+          <w:u w:val="single"/>
+          <w:lang w:val="es-CO"/>
+        </w:rPr>
+        <w:t>Algoritmo</w:t>
       </w:r>
     </w:p>
     <w:p>
@@ -18721,6 +18830,31 @@
         </w:rPr>
         <w:t xml:space="preserve"> como Entero</w:t>
       </w:r>
+      <w:r>
+        <w:rPr>
+          <w:sz w:val="24"/>
+          <w:szCs w:val="24"/>
+          <w:lang w:val="es-CO"/>
+        </w:rPr>
+        <w:t xml:space="preserve">             </w:t>
+      </w:r>
+      <w:r>
+        <w:rPr>
+          <w:sz w:val="24"/>
+          <w:szCs w:val="24"/>
+          <w:lang w:val="es-CO"/>
+        </w:rPr>
+        <w:t xml:space="preserve">                                       </w:t>
+      </w:r>
+      <w:r>
+        <w:rPr>
+          <w:b/>
+          <w:sz w:val="24"/>
+          <w:szCs w:val="24"/>
+          <w:lang w:val="es-CO"/>
+        </w:rPr>
+        <w:t>1</w:t>
+      </w:r>
     </w:p>
     <w:p>
       <w:pPr>
@@ -18796,6 +18930,23 @@
         </w:rPr>
         <w:t xml:space="preserve">); </w:t>
       </w:r>
+      <w:r>
+        <w:rPr>
+          <w:sz w:val="24"/>
+          <w:szCs w:val="24"/>
+          <w:lang w:val="es-CO"/>
+        </w:rPr>
+        <w:t xml:space="preserve">                                                         </w:t>
+      </w:r>
+      <w:r>
+        <w:rPr>
+          <w:b/>
+          <w:sz w:val="24"/>
+          <w:szCs w:val="24"/>
+          <w:lang w:val="es-CO"/>
+        </w:rPr>
+        <w:t>1</w:t>
+      </w:r>
     </w:p>
     <w:p>
       <w:pPr>
@@ -18816,6 +18967,14 @@
         <w:tab/>
         <w:t>Definir expo como entero</w:t>
       </w:r>
+      <w:r>
+        <w:rPr>
+          <w:sz w:val="24"/>
+          <w:szCs w:val="24"/>
+          <w:lang w:val="es-CO"/>
+        </w:rPr>
+        <w:t xml:space="preserve">                                                      </w:t>
+      </w:r>
     </w:p>
     <w:p>
       <w:pPr>
@@ -18836,6 +18995,23 @@
         <w:tab/>
         <w:t>expo&lt;-1</w:t>
       </w:r>
+      <w:r>
+        <w:rPr>
+          <w:sz w:val="24"/>
+          <w:szCs w:val="24"/>
+          <w:lang w:val="es-CO"/>
+        </w:rPr>
+        <w:t xml:space="preserve">                                                                                </w:t>
+      </w:r>
+      <w:r>
+        <w:rPr>
+          <w:b/>
+          <w:sz w:val="24"/>
+          <w:szCs w:val="24"/>
+          <w:lang w:val="es-CO"/>
+        </w:rPr>
+        <w:t>1</w:t>
+      </w:r>
     </w:p>
     <w:p>
       <w:pPr>
@@ -18929,6 +19105,97 @@
         </w:rPr>
         <w:t>)</w:t>
       </w:r>
+      <w:r>
+        <w:rPr>
+          <w:sz w:val="24"/>
+          <w:szCs w:val="24"/>
+          <w:lang w:val="es-CO"/>
+        </w:rPr>
+        <w:t xml:space="preserve">                                                  </w:t>
+      </w:r>
+      <m:oMath>
+        <m:func>
+          <m:funcPr>
+            <m:ctrlPr>
+              <w:rPr>
+                <w:rFonts w:ascii="Cambria Math" w:hAnsi="Cambria Math"/>
+                <w:b/>
+                <w:i/>
+                <w:sz w:val="24"/>
+                <w:szCs w:val="24"/>
+                <w:lang w:val="es-CO"/>
+              </w:rPr>
+            </m:ctrlPr>
+          </m:funcPr>
+          <m:fName>
+            <m:sSub>
+              <m:sSubPr>
+                <m:ctrlPr>
+                  <w:rPr>
+                    <w:rFonts w:ascii="Cambria Math" w:hAnsi="Cambria Math"/>
+                    <w:b/>
+                    <w:i/>
+                    <w:sz w:val="24"/>
+                    <w:szCs w:val="24"/>
+                    <w:lang w:val="es-CO"/>
+                  </w:rPr>
+                </m:ctrlPr>
+              </m:sSubPr>
+              <m:e>
+                <m:r>
+                  <m:rPr>
+                    <m:sty m:val="b"/>
+                  </m:rPr>
+                  <w:rPr>
+                    <w:rFonts w:ascii="Cambria Math" w:hAnsi="Cambria Math"/>
+                    <w:sz w:val="24"/>
+                    <w:szCs w:val="24"/>
+                    <w:lang w:val="es-CO"/>
+                  </w:rPr>
+                  <m:t>log</m:t>
+                </m:r>
+              </m:e>
+              <m:sub>
+                <m:r>
+                  <m:rPr>
+                    <m:sty m:val="bi"/>
+                  </m:rPr>
+                  <w:rPr>
+                    <w:rFonts w:ascii="Cambria Math" w:hAnsi="Cambria Math"/>
+                    <w:sz w:val="24"/>
+                    <w:szCs w:val="24"/>
+                    <w:lang w:val="es-CO"/>
+                  </w:rPr>
+                  <m:t>10</m:t>
+                </m:r>
+              </m:sub>
+            </m:sSub>
+          </m:fName>
+          <m:e>
+            <m:r>
+              <m:rPr>
+                <m:sty m:val="bi"/>
+              </m:rPr>
+              <w:rPr>
+                <w:rFonts w:ascii="Cambria Math" w:hAnsi="Cambria Math"/>
+                <w:sz w:val="24"/>
+                <w:szCs w:val="24"/>
+                <w:lang w:val="es-CO"/>
+              </w:rPr>
+              <m:t>n</m:t>
+            </m:r>
+          </m:e>
+        </m:func>
+      </m:oMath>
+      <w:r>
+        <w:rPr>
+          <w:b/>
+          <w:sz w:val="24"/>
+          <w:szCs w:val="24"/>
+          <w:lang w:val="es-CO"/>
+        </w:rPr>
+        <w:t xml:space="preserve">   x O(n)</w:t>
+      </w:r>
     </w:p>
     <w:p>
       <w:pPr>
@@ -18957,6 +19224,97 @@
         <w:tab/>
         <w:t>expo&lt;- expo*10</w:t>
       </w:r>
+      <w:r>
+        <w:rPr>
+          <w:sz w:val="24"/>
+          <w:szCs w:val="24"/>
+          <w:lang w:val="es-CO"/>
+        </w:rPr>
+        <w:t xml:space="preserve">                                                         </w:t>
+      </w:r>
+      <m:oMath>
+        <m:func>
+          <m:funcPr>
+            <m:ctrlPr>
+              <w:rPr>
+                <w:rFonts w:ascii="Cambria Math" w:hAnsi="Cambria Math"/>
+                <w:b/>
+                <w:i/>
+                <w:sz w:val="24"/>
+                <w:szCs w:val="24"/>
+                <w:lang w:val="es-CO"/>
+              </w:rPr>
+            </m:ctrlPr>
+          </m:funcPr>
+          <m:fName>
+            <m:sSub>
+              <m:sSubPr>
+                <m:ctrlPr>
+                  <w:rPr>
+                    <w:rFonts w:ascii="Cambria Math" w:hAnsi="Cambria Math"/>
+                    <w:b/>
+                    <w:i/>
+                    <w:sz w:val="24"/>
+                    <w:szCs w:val="24"/>
+                    <w:lang w:val="es-CO"/>
+                  </w:rPr>
+                </m:ctrlPr>
+              </m:sSubPr>
+              <m:e>
+                <m:r>
+                  <m:rPr>
+                    <m:sty m:val="b"/>
+                  </m:rPr>
+                  <w:rPr>
+                    <w:rFonts w:ascii="Cambria Math" w:hAnsi="Cambria Math"/>
+                    <w:sz w:val="24"/>
+                    <w:szCs w:val="24"/>
+                    <w:lang w:val="es-CO"/>
+                  </w:rPr>
+                  <m:t>log</m:t>
+                </m:r>
+              </m:e>
+              <m:sub>
+                <m:r>
+                  <m:rPr>
+                    <m:sty m:val="bi"/>
+                  </m:rPr>
+                  <w:rPr>
+                    <w:rFonts w:ascii="Cambria Math" w:hAnsi="Cambria Math"/>
+                    <w:sz w:val="24"/>
+                    <w:szCs w:val="24"/>
+                    <w:lang w:val="es-CO"/>
+                  </w:rPr>
+                  <m:t>10</m:t>
+                </m:r>
+              </m:sub>
+            </m:sSub>
+          </m:fName>
+          <m:e>
+            <m:r>
+              <m:rPr>
+                <m:sty m:val="bi"/>
+              </m:rPr>
+              <w:rPr>
+                <w:rFonts w:ascii="Cambria Math" w:hAnsi="Cambria Math"/>
+                <w:sz w:val="24"/>
+                <w:szCs w:val="24"/>
+                <w:lang w:val="es-CO"/>
+              </w:rPr>
+              <m:t>n</m:t>
+            </m:r>
+          </m:e>
+        </m:func>
+      </m:oMath>
+      <w:r>
+        <w:rPr>
+          <w:b/>
+          <w:sz w:val="24"/>
+          <w:szCs w:val="24"/>
+          <w:lang w:val="es-CO"/>
+        </w:rPr>
+        <w:t xml:space="preserve"> x O(n)</w:t>
+      </w:r>
     </w:p>
     <w:p>
       <w:pPr>
@@ -18995,6 +19353,88 @@
         </w:rPr>
         <w:t>/expo&lt;0</w:t>
       </w:r>
+      <w:r>
+        <w:rPr>
+          <w:sz w:val="24"/>
+          <w:szCs w:val="24"/>
+          <w:lang w:val="es-CO"/>
+        </w:rPr>
+        <w:t xml:space="preserve">                                                       </w:t>
+      </w:r>
+      <m:oMath>
+        <m:func>
+          <m:funcPr>
+            <m:ctrlPr>
+              <w:rPr>
+                <w:rFonts w:ascii="Cambria Math" w:hAnsi="Cambria Math"/>
+                <w:b/>
+                <w:i/>
+                <w:sz w:val="24"/>
+                <w:szCs w:val="24"/>
+                <w:lang w:val="es-CO"/>
+              </w:rPr>
+            </m:ctrlPr>
+          </m:funcPr>
+          <m:fName>
+            <m:sSub>
+              <m:sSubPr>
+                <m:ctrlPr>
+                  <w:rPr>
+                    <w:rFonts w:ascii="Cambria Math" w:hAnsi="Cambria Math"/>
+                    <w:b/>
+                    <w:i/>
+                    <w:sz w:val="24"/>
+                    <w:szCs w:val="24"/>
+                    <w:lang w:val="es-CO"/>
+                  </w:rPr>
+                </m:ctrlPr>
+              </m:sSubPr>
+              <m:e>
+                <m:r>
+                  <m:rPr>
+                    <m:sty m:val="b"/>
+                  </m:rPr>
+                  <w:rPr>
+                    <w:rFonts w:ascii="Cambria Math" w:hAnsi="Cambria Math"/>
+                    <w:sz w:val="24"/>
+                    <w:szCs w:val="24"/>
+                    <w:lang w:val="es-CO"/>
+                  </w:rPr>
+                  <m:t>log</m:t>
+                </m:r>
+              </m:e>
+              <m:sub>
+                <m:r>
+                  <m:rPr>
+                    <m:sty m:val="bi"/>
+                  </m:rPr>
+                  <w:rPr>
+                    <w:rFonts w:ascii="Cambria Math" w:hAnsi="Cambria Math"/>
+                    <w:sz w:val="24"/>
+                    <w:szCs w:val="24"/>
+                    <w:lang w:val="es-CO"/>
+                  </w:rPr>
+                  <m:t>10</m:t>
+                </m:r>
+              </m:sub>
+            </m:sSub>
+          </m:fName>
+          <m:e>
+            <m:r>
+              <m:rPr>
+                <m:sty m:val="bi"/>
+              </m:rPr>
+              <w:rPr>
+                <w:rFonts w:ascii="Cambria Math" w:hAnsi="Cambria Math"/>
+                <w:sz w:val="24"/>
+                <w:szCs w:val="24"/>
+                <w:lang w:val="es-CO"/>
+              </w:rPr>
+              <m:t>n</m:t>
+            </m:r>
+          </m:e>
+        </m:func>
+      </m:oMath>
     </w:p>
     <w:p>
       <w:pPr>
@@ -19118,6 +19558,14 @@
         </w:rPr>
         <w:t xml:space="preserve"> )</w:t>
       </w:r>
+      <w:r>
+        <w:rPr>
+          <w:sz w:val="24"/>
+          <w:szCs w:val="24"/>
+          <w:lang w:val="es-CO"/>
+        </w:rPr>
+        <w:t xml:space="preserve">                                               </w:t>
+      </w:r>
     </w:p>
     <w:p>
       <w:pPr>
@@ -19328,8 +19776,6 @@
           <w:lang w:val="es-CO"/>
         </w:rPr>
       </w:pPr>
-      <w:bookmarkStart w:id="0" w:name="_GoBack"/>
-      <w:bookmarkEnd w:id="0"/>
       <w:r>
         <w:rPr>
           <w:sz w:val="24"/>
@@ -19560,6 +20006,23 @@
         </w:rPr>
         <w:t xml:space="preserve"> Como Entero</w:t>
       </w:r>
+      <w:r>
+        <w:rPr>
+          <w:sz w:val="24"/>
+          <w:szCs w:val="24"/>
+          <w:lang w:val="es-CO"/>
+        </w:rPr>
+        <w:t xml:space="preserve">                                                    </w:t>
+      </w:r>
+      <w:r>
+        <w:rPr>
+          <w:b/>
+          <w:sz w:val="24"/>
+          <w:szCs w:val="24"/>
+          <w:lang w:val="es-CO"/>
+        </w:rPr>
+        <w:t>1</w:t>
+      </w:r>
     </w:p>
     <w:p>
       <w:pPr>
@@ -19644,6 +20107,23 @@
         </w:rPr>
         <w:t>0])</w:t>
       </w:r>
+      <w:r>
+        <w:rPr>
+          <w:sz w:val="24"/>
+          <w:szCs w:val="24"/>
+          <w:lang w:val="es-CO"/>
+        </w:rPr>
+        <w:t xml:space="preserve">                                                  </w:t>
+      </w:r>
+      <w:r>
+        <w:rPr>
+          <w:b/>
+          <w:sz w:val="24"/>
+          <w:szCs w:val="24"/>
+          <w:lang w:val="es-CO"/>
+        </w:rPr>
+        <w:t>1</w:t>
+      </w:r>
     </w:p>
     <w:p>
       <w:pPr>
@@ -19682,6 +20162,23 @@
         </w:rPr>
         <w:t xml:space="preserve"> Paso 1  Hacer</w:t>
       </w:r>
+      <w:r>
+        <w:rPr>
+          <w:sz w:val="24"/>
+          <w:szCs w:val="24"/>
+          <w:lang w:val="es-CO"/>
+        </w:rPr>
+        <w:t xml:space="preserve">                                   </w:t>
+      </w:r>
+      <w:r>
+        <w:rPr>
+          <w:b/>
+          <w:sz w:val="24"/>
+          <w:szCs w:val="24"/>
+          <w:lang w:val="es-CO"/>
+        </w:rPr>
+        <w:t>n</w:t>
+      </w:r>
     </w:p>
     <w:p>
       <w:pPr>
@@ -19728,6 +20225,23 @@
         </w:rPr>
         <w:t xml:space="preserve"> como entero</w:t>
       </w:r>
+      <w:r>
+        <w:rPr>
+          <w:sz w:val="24"/>
+          <w:szCs w:val="24"/>
+          <w:lang w:val="es-CO"/>
+        </w:rPr>
+        <w:t xml:space="preserve">                                          </w:t>
+      </w:r>
+      <w:r>
+        <w:rPr>
+          <w:b/>
+          <w:sz w:val="24"/>
+          <w:szCs w:val="24"/>
+          <w:lang w:val="es-CO"/>
+        </w:rPr>
+        <w:t>n-1</w:t>
+      </w:r>
     </w:p>
     <w:p>
       <w:pPr>
@@ -19807,7 +20321,42 @@
           <w:szCs w:val="24"/>
           <w:lang w:val="es-CO"/>
         </w:rPr>
-        <w:t>[i])</w:t>
+        <w:t>[i</w:t>
+      </w:r>
+      <w:proofErr w:type="gramStart"/>
+      <w:r>
+        <w:rPr>
+          <w:sz w:val="24"/>
+          <w:szCs w:val="24"/>
+          <w:lang w:val="es-CO"/>
+        </w:rPr>
+        <w:t>])</w:t>
+      </w:r>
+      <w:r>
+        <w:rPr>
+          <w:sz w:val="24"/>
+          <w:szCs w:val="24"/>
+          <w:lang w:val="es-CO"/>
+        </w:rPr>
+        <w:t xml:space="preserve">   </w:t>
+      </w:r>
+      <w:proofErr w:type="gramEnd"/>
+      <w:r>
+        <w:rPr>
+          <w:sz w:val="24"/>
+          <w:szCs w:val="24"/>
+          <w:lang w:val="es-CO"/>
+        </w:rPr>
+        <w:t xml:space="preserve">                                    </w:t>
+      </w:r>
+      <w:r>
+        <w:rPr>
+          <w:b/>
+          <w:sz w:val="24"/>
+          <w:szCs w:val="24"/>
+          <w:lang w:val="es-CO"/>
+        </w:rPr>
+        <w:t>n-1</w:t>
       </w:r>
     </w:p>
     <w:p>
@@ -19873,6 +20422,31 @@
         </w:rPr>
         <w:t xml:space="preserve"> Entonces</w:t>
       </w:r>
+      <w:r>
+        <w:rPr>
+          <w:sz w:val="24"/>
+          <w:szCs w:val="24"/>
+          <w:lang w:val="es-CO"/>
+        </w:rPr>
+        <w:t xml:space="preserve">                                         </w:t>
+      </w:r>
+      <w:r>
+        <w:rPr>
+          <w:b/>
+          <w:sz w:val="24"/>
+          <w:szCs w:val="24"/>
+          <w:lang w:val="es-CO"/>
+        </w:rPr>
+        <w:t>n-1</w:t>
+      </w:r>
+      <w:r>
+        <w:rPr>
+          <w:sz w:val="24"/>
+          <w:szCs w:val="24"/>
+          <w:lang w:val="es-CO"/>
+        </w:rPr>
+        <w:t xml:space="preserve">    </w:t>
+      </w:r>
     </w:p>
     <w:p>
       <w:pPr>
@@ -19936,6 +20510,23 @@
         <w:t>bitTemp</w:t>
       </w:r>
       <w:proofErr w:type="spellEnd"/>
+      <w:r>
+        <w:rPr>
+          <w:sz w:val="24"/>
+          <w:szCs w:val="24"/>
+          <w:lang w:val="es-CO"/>
+        </w:rPr>
+        <w:t xml:space="preserve">                                                </w:t>
+      </w:r>
+      <w:r>
+        <w:rPr>
+          <w:b/>
+          <w:sz w:val="24"/>
+          <w:szCs w:val="24"/>
+          <w:lang w:val="es-CO"/>
+        </w:rPr>
+        <w:t>n-1</w:t>
+      </w:r>
     </w:p>
     <w:p>
       <w:pPr>
@@ -19964,6 +20555,14 @@
         <w:tab/>
         <w:t>Fin Si</w:t>
       </w:r>
+      <w:r>
+        <w:rPr>
+          <w:sz w:val="24"/>
+          <w:szCs w:val="24"/>
+          <w:lang w:val="es-CO"/>
+        </w:rPr>
+        <w:t xml:space="preserve">                                                                   </w:t>
+      </w:r>
     </w:p>
     <w:p>
       <w:pPr>
@@ -20047,6 +20646,23 @@
         </w:rPr>
         <w:t xml:space="preserve"> </w:t>
       </w:r>
+      <w:r>
+        <w:rPr>
+          <w:sz w:val="24"/>
+          <w:szCs w:val="24"/>
+          <w:lang w:val="es-CO"/>
+        </w:rPr>
+        <w:t xml:space="preserve">                                                                           </w:t>
+      </w:r>
+      <w:r>
+        <w:rPr>
+          <w:b/>
+          <w:sz w:val="24"/>
+          <w:szCs w:val="24"/>
+          <w:lang w:val="es-CO"/>
+        </w:rPr>
+        <w:t>1</w:t>
+      </w:r>
     </w:p>
     <w:p>
       <w:pPr>
@@ -20299,6 +20915,23 @@
         </w:rPr>
         <w:t xml:space="preserve"> output[n] //arreglo de salida</w:t>
       </w:r>
+      <w:r>
+        <w:rPr>
+          <w:sz w:val="24"/>
+          <w:szCs w:val="24"/>
+          <w:lang w:val="es-CO"/>
+        </w:rPr>
+        <w:t xml:space="preserve">                                     </w:t>
+      </w:r>
+      <w:r>
+        <w:rPr>
+          <w:b/>
+          <w:sz w:val="24"/>
+          <w:szCs w:val="24"/>
+          <w:lang w:val="es-CO"/>
+        </w:rPr>
+        <w:t>1</w:t>
+      </w:r>
     </w:p>
     <w:p>
       <w:pPr>
@@ -20364,6 +20997,23 @@
         </w:rPr>
         <w:t>10]</w:t>
       </w:r>
+      <w:r>
+        <w:rPr>
+          <w:sz w:val="24"/>
+          <w:szCs w:val="24"/>
+          <w:lang w:val="es-CO"/>
+        </w:rPr>
+        <w:t xml:space="preserve">                                                                  </w:t>
+      </w:r>
+      <w:r>
+        <w:rPr>
+          <w:b/>
+          <w:sz w:val="24"/>
+          <w:szCs w:val="24"/>
+          <w:lang w:val="es-CO"/>
+        </w:rPr>
+        <w:t>1</w:t>
+      </w:r>
     </w:p>
     <w:p>
       <w:pPr>
@@ -20384,6 +21034,23 @@
         <w:tab/>
         <w:t>Para i&lt;-0 Hasta 9 Con Paso 1 Hacer</w:t>
       </w:r>
+      <w:r>
+        <w:rPr>
+          <w:sz w:val="24"/>
+          <w:szCs w:val="24"/>
+          <w:lang w:val="es-CO"/>
+        </w:rPr>
+        <w:t xml:space="preserve">                                        </w:t>
+      </w:r>
+      <w:r>
+        <w:rPr>
+          <w:b/>
+          <w:sz w:val="24"/>
+          <w:szCs w:val="24"/>
+          <w:lang w:val="es-CO"/>
+        </w:rPr>
+        <w:t>10</w:t>
+      </w:r>
     </w:p>
     <w:p>
       <w:pPr>
@@ -20420,6 +21087,23 @@
           <w:lang w:val="es-CO"/>
         </w:rPr>
         <w:t>[i] = 0</w:t>
+      </w:r>
+      <w:r>
+        <w:rPr>
+          <w:sz w:val="24"/>
+          <w:szCs w:val="24"/>
+          <w:lang w:val="es-CO"/>
+        </w:rPr>
+        <w:t xml:space="preserve">                                                                                  </w:t>
+      </w:r>
+      <w:r>
+        <w:rPr>
+          <w:b/>
+          <w:sz w:val="24"/>
+          <w:szCs w:val="24"/>
+          <w:lang w:val="es-CO"/>
+        </w:rPr>
+        <w:t>9</w:t>
       </w:r>
     </w:p>
     <w:p>
@@ -20509,6 +21193,23 @@
         <w:tab/>
         <w:t>Para i&lt;-0 Hasta n-1 Con Paso 1 Hacer</w:t>
       </w:r>
+      <w:r>
+        <w:rPr>
+          <w:sz w:val="24"/>
+          <w:szCs w:val="24"/>
+          <w:lang w:val="es-CO"/>
+        </w:rPr>
+        <w:t xml:space="preserve">                                      </w:t>
+      </w:r>
+      <w:r>
+        <w:rPr>
+          <w:b/>
+          <w:sz w:val="24"/>
+          <w:szCs w:val="24"/>
+          <w:lang w:val="es-CO"/>
+        </w:rPr>
+        <w:t>n</w:t>
+      </w:r>
     </w:p>
     <w:p>
       <w:pPr>
@@ -20555,6 +21256,23 @@
         </w:rPr>
         <w:t xml:space="preserve"> como Entero</w:t>
       </w:r>
+      <w:r>
+        <w:rPr>
+          <w:sz w:val="24"/>
+          <w:szCs w:val="24"/>
+          <w:lang w:val="es-CO"/>
+        </w:rPr>
+        <w:t xml:space="preserve">                                           </w:t>
+      </w:r>
+      <w:r>
+        <w:rPr>
+          <w:b/>
+          <w:sz w:val="24"/>
+          <w:szCs w:val="24"/>
+          <w:lang w:val="es-CO"/>
+        </w:rPr>
+        <w:t>n-1</w:t>
+      </w:r>
     </w:p>
     <w:p>
       <w:pPr>
@@ -20634,7 +21352,42 @@
           <w:szCs w:val="24"/>
           <w:lang w:val="es-CO"/>
         </w:rPr>
-        <w:t>[i])</w:t>
+        <w:t>[i</w:t>
+      </w:r>
+      <w:proofErr w:type="gramStart"/>
+      <w:r>
+        <w:rPr>
+          <w:sz w:val="24"/>
+          <w:szCs w:val="24"/>
+          <w:lang w:val="es-CO"/>
+        </w:rPr>
+        <w:t>])</w:t>
+      </w:r>
+      <w:r>
+        <w:rPr>
+          <w:sz w:val="24"/>
+          <w:szCs w:val="24"/>
+          <w:lang w:val="es-CO"/>
+        </w:rPr>
+        <w:t xml:space="preserve">   </w:t>
+      </w:r>
+      <w:proofErr w:type="gramEnd"/>
+      <w:r>
+        <w:rPr>
+          <w:sz w:val="24"/>
+          <w:szCs w:val="24"/>
+          <w:lang w:val="es-CO"/>
+        </w:rPr>
+        <w:t xml:space="preserve">                                     </w:t>
+      </w:r>
+      <w:r>
+        <w:rPr>
+          <w:b/>
+          <w:sz w:val="24"/>
+          <w:szCs w:val="24"/>
+          <w:lang w:val="es-CO"/>
+        </w:rPr>
+        <w:t>n-1</w:t>
       </w:r>
     </w:p>
     <w:p>
@@ -20752,6 +21505,23 @@
           <w:lang w:val="es-CO"/>
         </w:rPr>
         <w:t>/expo)%10]+1</w:t>
+      </w:r>
+      <w:r>
+        <w:rPr>
+          <w:sz w:val="24"/>
+          <w:szCs w:val="24"/>
+          <w:lang w:val="es-CO"/>
+        </w:rPr>
+        <w:t xml:space="preserve">         </w:t>
+      </w:r>
+      <w:r>
+        <w:rPr>
+          <w:b/>
+          <w:sz w:val="24"/>
+          <w:szCs w:val="24"/>
+          <w:lang w:val="es-CO"/>
+        </w:rPr>
+        <w:t>n-1</w:t>
       </w:r>
     </w:p>
     <w:p>
@@ -20818,6 +21588,14 @@
           <w:lang w:val="es-CO"/>
         </w:rPr>
         <w:t>[i] para tener</w:t>
+      </w:r>
+      <w:r>
+        <w:rPr>
+          <w:sz w:val="24"/>
+          <w:szCs w:val="24"/>
+          <w:lang w:val="es-CO"/>
+        </w:rPr>
+        <w:t xml:space="preserve"> </w:t>
       </w:r>
     </w:p>
     <w:p>
@@ -20914,6 +21692,23 @@
         <w:tab/>
         <w:t>Para i&lt;-1 Hasta 9 Con Paso 1 Hacer</w:t>
       </w:r>
+      <w:r>
+        <w:rPr>
+          <w:sz w:val="24"/>
+          <w:szCs w:val="24"/>
+          <w:lang w:val="es-CO"/>
+        </w:rPr>
+        <w:t xml:space="preserve">                                           </w:t>
+      </w:r>
+      <w:r>
+        <w:rPr>
+          <w:b/>
+          <w:sz w:val="24"/>
+          <w:szCs w:val="24"/>
+          <w:lang w:val="es-CO"/>
+        </w:rPr>
+        <w:t>10</w:t>
+      </w:r>
     </w:p>
     <w:p>
       <w:pPr>
@@ -20994,6 +21789,23 @@
           <w:lang w:val="es-CO"/>
         </w:rPr>
         <w:t>[i-1]</w:t>
+      </w:r>
+      <w:r>
+        <w:rPr>
+          <w:sz w:val="24"/>
+          <w:szCs w:val="24"/>
+          <w:lang w:val="es-CO"/>
+        </w:rPr>
+        <w:t xml:space="preserve">                                            </w:t>
+      </w:r>
+      <w:r>
+        <w:rPr>
+          <w:b/>
+          <w:sz w:val="24"/>
+          <w:szCs w:val="24"/>
+          <w:lang w:val="es-CO"/>
+        </w:rPr>
+        <w:t>9</w:t>
       </w:r>
     </w:p>
     <w:p>
@@ -21139,6 +21951,23 @@
         <w:tab/>
         <w:t>i &lt;- n-1</w:t>
       </w:r>
+      <w:r>
+        <w:rPr>
+          <w:sz w:val="24"/>
+          <w:szCs w:val="24"/>
+          <w:lang w:val="es-CO"/>
+        </w:rPr>
+        <w:t xml:space="preserve">                                                                                           </w:t>
+      </w:r>
+      <w:r>
+        <w:rPr>
+          <w:b/>
+          <w:sz w:val="24"/>
+          <w:szCs w:val="24"/>
+          <w:lang w:val="es-CO"/>
+        </w:rPr>
+        <w:t>1</w:t>
+      </w:r>
     </w:p>
     <w:p>
       <w:pPr>
@@ -21159,6 +21988,23 @@
         <w:tab/>
         <w:t>Mientras i&gt;=0 Hacer</w:t>
       </w:r>
+      <w:r>
+        <w:rPr>
+          <w:sz w:val="24"/>
+          <w:szCs w:val="24"/>
+          <w:lang w:val="es-CO"/>
+        </w:rPr>
+        <w:t xml:space="preserve">                                                                     </w:t>
+      </w:r>
+      <w:r>
+        <w:rPr>
+          <w:b/>
+          <w:sz w:val="24"/>
+          <w:szCs w:val="24"/>
+          <w:lang w:val="es-CO"/>
+        </w:rPr>
+        <w:t xml:space="preserve"> n                                                                   </w:t>
+      </w:r>
     </w:p>
     <w:p>
       <w:pPr>
@@ -21205,6 +22051,23 @@
         </w:rPr>
         <w:t xml:space="preserve"> como Entero</w:t>
       </w:r>
+      <w:r>
+        <w:rPr>
+          <w:sz w:val="24"/>
+          <w:szCs w:val="24"/>
+          <w:lang w:val="es-CO"/>
+        </w:rPr>
+        <w:t xml:space="preserve">                                             </w:t>
+      </w:r>
+      <w:r>
+        <w:rPr>
+          <w:b/>
+          <w:sz w:val="24"/>
+          <w:szCs w:val="24"/>
+          <w:lang w:val="es-CO"/>
+        </w:rPr>
+        <w:t>n-1</w:t>
+      </w:r>
     </w:p>
     <w:p>
       <w:pPr>
@@ -21284,7 +22147,42 @@
           <w:szCs w:val="24"/>
           <w:lang w:val="es-CO"/>
         </w:rPr>
-        <w:t>[i])</w:t>
+        <w:t>[i</w:t>
+      </w:r>
+      <w:proofErr w:type="gramStart"/>
+      <w:r>
+        <w:rPr>
+          <w:sz w:val="24"/>
+          <w:szCs w:val="24"/>
+          <w:lang w:val="es-CO"/>
+        </w:rPr>
+        <w:t>])</w:t>
+      </w:r>
+      <w:r>
+        <w:rPr>
+          <w:sz w:val="24"/>
+          <w:szCs w:val="24"/>
+          <w:lang w:val="es-CO"/>
+        </w:rPr>
+        <w:t xml:space="preserve">   </w:t>
+      </w:r>
+      <w:proofErr w:type="gramEnd"/>
+      <w:r>
+        <w:rPr>
+          <w:sz w:val="24"/>
+          <w:szCs w:val="24"/>
+          <w:lang w:val="es-CO"/>
+        </w:rPr>
+        <w:t xml:space="preserve">                                       </w:t>
+      </w:r>
+      <w:r>
+        <w:rPr>
+          <w:b/>
+          <w:sz w:val="24"/>
+          <w:szCs w:val="24"/>
+          <w:lang w:val="es-CO"/>
+        </w:rPr>
+        <w:t>n-1</w:t>
       </w:r>
     </w:p>
     <w:p>
@@ -21378,6 +22276,23 @@
         <w:t>bitRepre</w:t>
       </w:r>
       <w:proofErr w:type="spellEnd"/>
+      <w:r>
+        <w:rPr>
+          <w:sz w:val="24"/>
+          <w:szCs w:val="24"/>
+          <w:lang w:val="es-CO"/>
+        </w:rPr>
+        <w:t xml:space="preserve">               </w:t>
+      </w:r>
+      <w:r>
+        <w:rPr>
+          <w:b/>
+          <w:sz w:val="24"/>
+          <w:szCs w:val="24"/>
+          <w:lang w:val="es-CO"/>
+        </w:rPr>
+        <w:t>n-1</w:t>
+      </w:r>
     </w:p>
     <w:p>
       <w:pPr>
@@ -21494,6 +22409,23 @@
           <w:lang w:val="es-CO"/>
         </w:rPr>
         <w:t>/expo)%10]-1</w:t>
+      </w:r>
+      <w:r>
+        <w:rPr>
+          <w:sz w:val="24"/>
+          <w:szCs w:val="24"/>
+          <w:lang w:val="es-CO"/>
+        </w:rPr>
+        <w:t xml:space="preserve">         </w:t>
+      </w:r>
+      <w:r>
+        <w:rPr>
+          <w:b/>
+          <w:sz w:val="24"/>
+          <w:szCs w:val="24"/>
+          <w:lang w:val="es-CO"/>
+        </w:rPr>
+        <w:t>n-1</w:t>
       </w:r>
     </w:p>
     <w:p>
@@ -21523,6 +22455,23 @@
         <w:tab/>
         <w:t>i&lt;- i-1</w:t>
       </w:r>
+      <w:r>
+        <w:rPr>
+          <w:sz w:val="24"/>
+          <w:szCs w:val="24"/>
+          <w:lang w:val="es-CO"/>
+        </w:rPr>
+        <w:t xml:space="preserve">v                                                                                 </w:t>
+      </w:r>
+      <w:r>
+        <w:rPr>
+          <w:b/>
+          <w:sz w:val="24"/>
+          <w:szCs w:val="24"/>
+          <w:lang w:val="es-CO"/>
+        </w:rPr>
+        <w:t>n-1</w:t>
+      </w:r>
     </w:p>
     <w:p>
       <w:pPr>
@@ -21799,6 +22748,23 @@
         <w:tab/>
         <w:t>Para i&lt;-0 Hasta n-1 Con Paso 1 Hacer</w:t>
       </w:r>
+      <w:r>
+        <w:rPr>
+          <w:sz w:val="24"/>
+          <w:szCs w:val="24"/>
+          <w:lang w:val="es-CO"/>
+        </w:rPr>
+        <w:t xml:space="preserve">                                        </w:t>
+      </w:r>
+      <w:r>
+        <w:rPr>
+          <w:b/>
+          <w:sz w:val="24"/>
+          <w:szCs w:val="24"/>
+          <w:lang w:val="es-CO"/>
+        </w:rPr>
+        <w:t>n</w:t>
+      </w:r>
     </w:p>
     <w:p>
       <w:pPr>
@@ -21860,7 +22826,42 @@
           <w:szCs w:val="24"/>
           <w:lang w:val="es-CO"/>
         </w:rPr>
-        <w:t>(output[i])</w:t>
+        <w:t>(output[i</w:t>
+      </w:r>
+      <w:proofErr w:type="gramStart"/>
+      <w:r>
+        <w:rPr>
+          <w:sz w:val="24"/>
+          <w:szCs w:val="24"/>
+          <w:lang w:val="es-CO"/>
+        </w:rPr>
+        <w:t>])</w:t>
+      </w:r>
+      <w:r>
+        <w:rPr>
+          <w:sz w:val="24"/>
+          <w:szCs w:val="24"/>
+          <w:lang w:val="es-CO"/>
+        </w:rPr>
+        <w:t xml:space="preserve">   </w:t>
+      </w:r>
+      <w:proofErr w:type="gramEnd"/>
+      <w:r>
+        <w:rPr>
+          <w:sz w:val="24"/>
+          <w:szCs w:val="24"/>
+          <w:lang w:val="es-CO"/>
+        </w:rPr>
+        <w:t xml:space="preserve">                                      </w:t>
+      </w:r>
+      <w:r>
+        <w:rPr>
+          <w:b/>
+          <w:sz w:val="24"/>
+          <w:szCs w:val="24"/>
+          <w:lang w:val="es-CO"/>
+        </w:rPr>
+        <w:t>n-1</w:t>
       </w:r>
     </w:p>
     <w:p>
@@ -21918,6 +22919,16 @@
           <w:szCs w:val="24"/>
           <w:lang w:val="es-CO"/>
         </w:rPr>
+        <w:t xml:space="preserve">                  </w:t>
+      </w:r>
+      <w:bookmarkStart w:id="0" w:name="_GoBack"/>
+      <w:bookmarkEnd w:id="0"/>
+      <w:r>
+        <w:rPr>
+          <w:sz w:val="24"/>
+          <w:szCs w:val="24"/>
+          <w:lang w:val="es-CO"/>
+        </w:rPr>
         <w:t xml:space="preserve">Fin </w:t>
       </w:r>
       <w:proofErr w:type="spellStart"/>
@@ -21947,11 +22958,60 @@
         <w:spacing w:before="240"/>
         <w:ind w:left="0" w:firstLine="0"/>
         <w:rPr>
-          <w:sz w:val="24"/>
-          <w:szCs w:val="24"/>
-          <w:lang w:val="es-CO"/>
-        </w:rPr>
-      </w:pPr>
+          <w:b/>
+          <w:sz w:val="24"/>
+          <w:szCs w:val="24"/>
+          <w:lang w:val="es-CO"/>
+        </w:rPr>
+      </w:pPr>
+      <w:r>
+        <w:rPr>
+          <w:b/>
+          <w:sz w:val="24"/>
+          <w:szCs w:val="24"/>
+          <w:lang w:val="es-CO"/>
+        </w:rPr>
+        <w:lastRenderedPageBreak/>
+        <w:t>8.</w:t>
+      </w:r>
+      <w:r>
+        <w:rPr>
+          <w:b/>
+          <w:sz w:val="24"/>
+          <w:szCs w:val="24"/>
+          <w:lang w:val="es-CO"/>
+        </w:rPr>
+        <w:t>2</w:t>
+      </w:r>
+      <w:r>
+        <w:rPr>
+          <w:b/>
+          <w:sz w:val="24"/>
+          <w:szCs w:val="24"/>
+          <w:lang w:val="es-CO"/>
+        </w:rPr>
+        <w:t xml:space="preserve"> </w:t>
+      </w:r>
+      <w:r>
+        <w:rPr>
+          <w:b/>
+          <w:sz w:val="24"/>
+          <w:szCs w:val="24"/>
+          <w:lang w:val="es-CO"/>
+        </w:rPr>
+        <w:t xml:space="preserve">Complejidad del Algoritmo de Ordenamiento </w:t>
+      </w:r>
+      <w:proofErr w:type="spellStart"/>
+      <w:r>
+        <w:rPr>
+          <w:b/>
+          <w:sz w:val="24"/>
+          <w:szCs w:val="24"/>
+          <w:lang w:val="es-CO"/>
+        </w:rPr>
+        <w:t>Radix</w:t>
+      </w:r>
+      <w:proofErr w:type="spellEnd"/>
     </w:p>
     <w:p>
       <w:pPr>
@@ -21963,23 +23023,722 @@
           <w:lang w:val="es-CO"/>
         </w:rPr>
       </w:pPr>
+      <w:r>
+        <w:rPr>
+          <w:sz w:val="24"/>
+          <w:szCs w:val="24"/>
+          <w:lang w:val="es-CO"/>
+        </w:rPr>
+        <w:t xml:space="preserve">La complejidad del </w:t>
+      </w:r>
+      <w:proofErr w:type="spellStart"/>
+      <w:r>
+        <w:rPr>
+          <w:sz w:val="24"/>
+          <w:szCs w:val="24"/>
+          <w:lang w:val="es-CO"/>
+        </w:rPr>
+        <w:t>algortimo</w:t>
+      </w:r>
+      <w:proofErr w:type="spellEnd"/>
+      <w:r>
+        <w:rPr>
+          <w:sz w:val="24"/>
+          <w:szCs w:val="24"/>
+          <w:lang w:val="es-CO"/>
+        </w:rPr>
+        <w:t xml:space="preserve"> </w:t>
+      </w:r>
+      <w:proofErr w:type="spellStart"/>
+      <w:r>
+        <w:rPr>
+          <w:sz w:val="24"/>
+          <w:szCs w:val="24"/>
+          <w:lang w:val="es-CO"/>
+        </w:rPr>
+        <w:t>Radix</w:t>
+      </w:r>
+      <w:proofErr w:type="spellEnd"/>
+      <w:r>
+        <w:rPr>
+          <w:sz w:val="24"/>
+          <w:szCs w:val="24"/>
+          <w:lang w:val="es-CO"/>
+        </w:rPr>
+        <w:t xml:space="preserve"> es O(n) y lo comprobamos al hacer la suma de cada una de las filas </w:t>
+      </w:r>
+      <w:proofErr w:type="spellStart"/>
+      <w:r>
+        <w:rPr>
+          <w:sz w:val="24"/>
+          <w:szCs w:val="24"/>
+          <w:lang w:val="es-CO"/>
+        </w:rPr>
+        <w:t>corresponientes</w:t>
+      </w:r>
+      <w:proofErr w:type="spellEnd"/>
+      <w:r>
+        <w:rPr>
+          <w:sz w:val="24"/>
+          <w:szCs w:val="24"/>
+          <w:lang w:val="es-CO"/>
+        </w:rPr>
+        <w:t>.</w:t>
+      </w:r>
     </w:p>
     <w:p>
       <w:pPr>
         <w:spacing w:before="240"/>
         <w:ind w:left="0" w:firstLine="0"/>
         <w:rPr>
-          <w:sz w:val="24"/>
-          <w:szCs w:val="24"/>
-          <w:lang w:val="es-CO"/>
-        </w:rPr>
-      </w:pPr>
-      <w:r>
-        <w:rPr>
-          <w:sz w:val="24"/>
-          <w:szCs w:val="24"/>
-          <w:lang w:val="es-CO"/>
-        </w:rPr>
+          <w:b/>
+          <w:sz w:val="24"/>
+          <w:szCs w:val="24"/>
+          <w:lang w:val="es-CO"/>
+        </w:rPr>
+      </w:pPr>
+      <w:r>
+        <w:rPr>
+          <w:b/>
+          <w:sz w:val="24"/>
+          <w:szCs w:val="24"/>
+          <w:lang w:val="es-CO"/>
+        </w:rPr>
+        <w:t>47+</w:t>
+      </w:r>
+      <m:oMath>
+        <m:func>
+          <m:funcPr>
+            <m:ctrlPr>
+              <w:rPr>
+                <w:rFonts w:ascii="Cambria Math" w:hAnsi="Cambria Math"/>
+                <w:b/>
+                <w:i/>
+                <w:sz w:val="24"/>
+                <w:szCs w:val="24"/>
+                <w:lang w:val="es-CO"/>
+              </w:rPr>
+            </m:ctrlPr>
+          </m:funcPr>
+          <m:fName>
+            <m:sSub>
+              <m:sSubPr>
+                <m:ctrlPr>
+                  <w:rPr>
+                    <w:rFonts w:ascii="Cambria Math" w:hAnsi="Cambria Math"/>
+                    <w:b/>
+                    <w:i/>
+                    <w:sz w:val="24"/>
+                    <w:szCs w:val="24"/>
+                    <w:lang w:val="es-CO"/>
+                  </w:rPr>
+                </m:ctrlPr>
+              </m:sSubPr>
+              <m:e>
+                <m:r>
+                  <m:rPr>
+                    <m:sty m:val="b"/>
+                  </m:rPr>
+                  <w:rPr>
+                    <w:rFonts w:ascii="Cambria Math" w:hAnsi="Cambria Math"/>
+                    <w:sz w:val="24"/>
+                    <w:szCs w:val="24"/>
+                    <w:lang w:val="es-CO"/>
+                  </w:rPr>
+                  <m:t>log</m:t>
+                </m:r>
+              </m:e>
+              <m:sub>
+                <m:r>
+                  <m:rPr>
+                    <m:sty m:val="bi"/>
+                  </m:rPr>
+                  <w:rPr>
+                    <w:rFonts w:ascii="Cambria Math" w:hAnsi="Cambria Math"/>
+                    <w:sz w:val="24"/>
+                    <w:szCs w:val="24"/>
+                    <w:lang w:val="es-CO"/>
+                  </w:rPr>
+                  <m:t>10</m:t>
+                </m:r>
+              </m:sub>
+            </m:sSub>
+          </m:fName>
+          <m:e>
+            <m:r>
+              <m:rPr>
+                <m:sty m:val="bi"/>
+              </m:rPr>
+              <w:rPr>
+                <w:rFonts w:ascii="Cambria Math" w:hAnsi="Cambria Math"/>
+                <w:sz w:val="24"/>
+                <w:szCs w:val="24"/>
+                <w:lang w:val="es-CO"/>
+              </w:rPr>
+              <m:t>n</m:t>
+            </m:r>
+          </m:e>
+        </m:func>
+      </m:oMath>
+      <w:r>
+        <w:rPr>
+          <w:b/>
+          <w:sz w:val="24"/>
+          <w:szCs w:val="24"/>
+          <w:lang w:val="es-CO"/>
+        </w:rPr>
+        <w:t xml:space="preserve">   x O(n)</w:t>
+      </w:r>
+      <w:r>
+        <w:rPr>
+          <w:b/>
+          <w:sz w:val="24"/>
+          <w:szCs w:val="24"/>
+          <w:lang w:val="es-CO"/>
+        </w:rPr>
+        <w:t>+</w:t>
+      </w:r>
+      <m:oMath>
+        <m:r>
+          <m:rPr>
+            <m:sty m:val="bi"/>
+          </m:rPr>
+          <w:rPr>
+            <w:rFonts w:ascii="Cambria Math" w:hAnsi="Cambria Math"/>
+            <w:sz w:val="24"/>
+            <w:szCs w:val="24"/>
+            <w:lang w:val="es-CO"/>
+          </w:rPr>
+          <m:t xml:space="preserve"> </m:t>
+        </m:r>
+        <m:func>
+          <m:funcPr>
+            <m:ctrlPr>
+              <w:rPr>
+                <w:rFonts w:ascii="Cambria Math" w:hAnsi="Cambria Math"/>
+                <w:b/>
+                <w:i/>
+                <w:sz w:val="24"/>
+                <w:szCs w:val="24"/>
+                <w:lang w:val="es-CO"/>
+              </w:rPr>
+            </m:ctrlPr>
+          </m:funcPr>
+          <m:fName>
+            <m:sSub>
+              <m:sSubPr>
+                <m:ctrlPr>
+                  <w:rPr>
+                    <w:rFonts w:ascii="Cambria Math" w:hAnsi="Cambria Math"/>
+                    <w:b/>
+                    <w:i/>
+                    <w:sz w:val="24"/>
+                    <w:szCs w:val="24"/>
+                    <w:lang w:val="es-CO"/>
+                  </w:rPr>
+                </m:ctrlPr>
+              </m:sSubPr>
+              <m:e>
+                <m:r>
+                  <m:rPr>
+                    <m:sty m:val="b"/>
+                  </m:rPr>
+                  <w:rPr>
+                    <w:rFonts w:ascii="Cambria Math" w:hAnsi="Cambria Math"/>
+                    <w:sz w:val="24"/>
+                    <w:szCs w:val="24"/>
+                    <w:lang w:val="es-CO"/>
+                  </w:rPr>
+                  <m:t>log</m:t>
+                </m:r>
+              </m:e>
+              <m:sub>
+                <m:r>
+                  <m:rPr>
+                    <m:sty m:val="bi"/>
+                  </m:rPr>
+                  <w:rPr>
+                    <w:rFonts w:ascii="Cambria Math" w:hAnsi="Cambria Math"/>
+                    <w:sz w:val="24"/>
+                    <w:szCs w:val="24"/>
+                    <w:lang w:val="es-CO"/>
+                  </w:rPr>
+                  <m:t>10</m:t>
+                </m:r>
+              </m:sub>
+            </m:sSub>
+          </m:fName>
+          <m:e>
+            <m:r>
+              <m:rPr>
+                <m:sty m:val="bi"/>
+              </m:rPr>
+              <w:rPr>
+                <w:rFonts w:ascii="Cambria Math" w:hAnsi="Cambria Math"/>
+                <w:sz w:val="24"/>
+                <w:szCs w:val="24"/>
+                <w:lang w:val="es-CO"/>
+              </w:rPr>
+              <m:t>n</m:t>
+            </m:r>
+          </m:e>
+        </m:func>
+      </m:oMath>
+      <w:r>
+        <w:rPr>
+          <w:b/>
+          <w:sz w:val="24"/>
+          <w:szCs w:val="24"/>
+          <w:lang w:val="es-CO"/>
+        </w:rPr>
+        <w:t xml:space="preserve">   x O(n)</w:t>
+      </w:r>
+      <w:r>
+        <w:rPr>
+          <w:b/>
+          <w:sz w:val="24"/>
+          <w:szCs w:val="24"/>
+          <w:lang w:val="es-CO"/>
+        </w:rPr>
+        <w:t>+</w:t>
+      </w:r>
+      <m:oMath>
+        <m:r>
+          <m:rPr>
+            <m:sty m:val="bi"/>
+          </m:rPr>
+          <w:rPr>
+            <w:rFonts w:ascii="Cambria Math" w:hAnsi="Cambria Math"/>
+            <w:sz w:val="24"/>
+            <w:szCs w:val="24"/>
+            <w:lang w:val="es-CO"/>
+          </w:rPr>
+          <m:t xml:space="preserve"> </m:t>
+        </m:r>
+        <m:func>
+          <m:funcPr>
+            <m:ctrlPr>
+              <w:rPr>
+                <w:rFonts w:ascii="Cambria Math" w:hAnsi="Cambria Math"/>
+                <w:b/>
+                <w:i/>
+                <w:sz w:val="24"/>
+                <w:szCs w:val="24"/>
+                <w:lang w:val="es-CO"/>
+              </w:rPr>
+            </m:ctrlPr>
+          </m:funcPr>
+          <m:fName>
+            <m:sSub>
+              <m:sSubPr>
+                <m:ctrlPr>
+                  <w:rPr>
+                    <w:rFonts w:ascii="Cambria Math" w:hAnsi="Cambria Math"/>
+                    <w:b/>
+                    <w:i/>
+                    <w:sz w:val="24"/>
+                    <w:szCs w:val="24"/>
+                    <w:lang w:val="es-CO"/>
+                  </w:rPr>
+                </m:ctrlPr>
+              </m:sSubPr>
+              <m:e>
+                <m:r>
+                  <m:rPr>
+                    <m:sty m:val="b"/>
+                  </m:rPr>
+                  <w:rPr>
+                    <w:rFonts w:ascii="Cambria Math" w:hAnsi="Cambria Math"/>
+                    <w:sz w:val="24"/>
+                    <w:szCs w:val="24"/>
+                    <w:lang w:val="es-CO"/>
+                  </w:rPr>
+                  <m:t>log</m:t>
+                </m:r>
+              </m:e>
+              <m:sub>
+                <m:r>
+                  <m:rPr>
+                    <m:sty m:val="bi"/>
+                  </m:rPr>
+                  <w:rPr>
+                    <w:rFonts w:ascii="Cambria Math" w:hAnsi="Cambria Math"/>
+                    <w:sz w:val="24"/>
+                    <w:szCs w:val="24"/>
+                    <w:lang w:val="es-CO"/>
+                  </w:rPr>
+                  <m:t>10</m:t>
+                </m:r>
+              </m:sub>
+            </m:sSub>
+          </m:fName>
+          <m:e>
+            <m:r>
+              <m:rPr>
+                <m:sty m:val="bi"/>
+              </m:rPr>
+              <w:rPr>
+                <w:rFonts w:ascii="Cambria Math" w:hAnsi="Cambria Math"/>
+                <w:sz w:val="24"/>
+                <w:szCs w:val="24"/>
+                <w:lang w:val="es-CO"/>
+              </w:rPr>
+              <m:t>n</m:t>
+            </m:r>
+          </m:e>
+        </m:func>
+      </m:oMath>
+      <w:r>
+        <w:rPr>
+          <w:b/>
+          <w:sz w:val="24"/>
+          <w:szCs w:val="24"/>
+          <w:lang w:val="es-CO"/>
+        </w:rPr>
+        <w:t>+ 13(n-</w:t>
+      </w:r>
+      <w:proofErr w:type="gramStart"/>
+      <w:r>
+        <w:rPr>
+          <w:b/>
+          <w:sz w:val="24"/>
+          <w:szCs w:val="24"/>
+          <w:lang w:val="es-CO"/>
+        </w:rPr>
+        <w:t>1)+</w:t>
+      </w:r>
+      <w:proofErr w:type="gramEnd"/>
+      <w:r>
+        <w:rPr>
+          <w:b/>
+          <w:sz w:val="24"/>
+          <w:szCs w:val="24"/>
+          <w:lang w:val="es-CO"/>
+        </w:rPr>
+        <w:t>4n= O(N)</w:t>
+      </w:r>
+    </w:p>
+    <w:p>
+      <w:pPr>
+        <w:spacing w:before="240"/>
+        <w:ind w:left="0" w:firstLine="0"/>
+        <w:rPr>
+          <w:b/>
+          <w:sz w:val="24"/>
+          <w:szCs w:val="24"/>
+          <w:lang w:val="es-CO"/>
+        </w:rPr>
+      </w:pPr>
+      <w:r>
+        <w:rPr>
+          <w:b/>
+          <w:sz w:val="24"/>
+          <w:szCs w:val="24"/>
+          <w:lang w:val="es-CO"/>
+        </w:rPr>
+        <w:t>8.</w:t>
+      </w:r>
+      <w:r>
+        <w:rPr>
+          <w:b/>
+          <w:sz w:val="24"/>
+          <w:szCs w:val="24"/>
+          <w:lang w:val="es-CO"/>
+        </w:rPr>
+        <w:t>3</w:t>
+      </w:r>
+      <w:r>
+        <w:rPr>
+          <w:b/>
+          <w:sz w:val="24"/>
+          <w:szCs w:val="24"/>
+          <w:lang w:val="es-CO"/>
+        </w:rPr>
+        <w:t xml:space="preserve"> Complejidad Espacial del Algoritmo de Ordenamiento </w:t>
+      </w:r>
+      <w:proofErr w:type="spellStart"/>
+      <w:r>
+        <w:rPr>
+          <w:b/>
+          <w:sz w:val="24"/>
+          <w:szCs w:val="24"/>
+          <w:lang w:val="es-CO"/>
+        </w:rPr>
+        <w:t>Radix</w:t>
+      </w:r>
+      <w:proofErr w:type="spellEnd"/>
+      <w:r>
+        <w:rPr>
+          <w:b/>
+          <w:sz w:val="24"/>
+          <w:szCs w:val="24"/>
+          <w:lang w:val="es-CO"/>
+        </w:rPr>
+        <w:t>.</w:t>
+      </w:r>
+    </w:p>
+    <w:p>
+      <w:pPr>
+        <w:spacing w:before="240"/>
+        <w:ind w:left="0" w:firstLine="0"/>
+        <w:rPr>
+          <w:b/>
+          <w:sz w:val="24"/>
+          <w:szCs w:val="24"/>
+          <w:lang w:val="es-CO"/>
+        </w:rPr>
+      </w:pPr>
+    </w:p>
+    <w:p>
+      <w:pPr>
+        <w:spacing w:before="240"/>
+        <w:ind w:left="0" w:firstLine="0"/>
+        <w:rPr>
+          <w:b/>
+          <w:sz w:val="24"/>
+          <w:szCs w:val="24"/>
+          <w:lang w:val="es-CO"/>
+        </w:rPr>
+      </w:pPr>
+    </w:p>
+    <w:p>
+      <w:pPr>
+        <w:spacing w:before="240"/>
+        <w:ind w:left="0" w:firstLine="0"/>
+        <w:rPr>
+          <w:b/>
+          <w:sz w:val="24"/>
+          <w:szCs w:val="24"/>
+          <w:lang w:val="es-CO"/>
+        </w:rPr>
+      </w:pPr>
+    </w:p>
+    <w:p>
+      <w:pPr>
+        <w:spacing w:before="240"/>
+        <w:ind w:left="0" w:firstLine="0"/>
+        <w:rPr>
+          <w:sz w:val="24"/>
+          <w:szCs w:val="24"/>
+          <w:lang w:val="es-CO"/>
+        </w:rPr>
+      </w:pPr>
+    </w:p>
+    <w:p>
+      <w:pPr>
+        <w:spacing w:before="240"/>
+        <w:ind w:left="0" w:firstLine="0"/>
+        <w:rPr>
+          <w:sz w:val="24"/>
+          <w:szCs w:val="24"/>
+          <w:lang w:val="es-CO"/>
+        </w:rPr>
+      </w:pPr>
+    </w:p>
+    <w:p>
+      <w:pPr>
+        <w:spacing w:before="240"/>
+        <w:ind w:left="0" w:firstLine="0"/>
+        <w:rPr>
+          <w:sz w:val="24"/>
+          <w:szCs w:val="24"/>
+          <w:lang w:val="es-CO"/>
+        </w:rPr>
+      </w:pPr>
+    </w:p>
+    <w:p>
+      <w:pPr>
+        <w:spacing w:before="240"/>
+        <w:ind w:left="0" w:firstLine="0"/>
+        <w:rPr>
+          <w:sz w:val="24"/>
+          <w:szCs w:val="24"/>
+          <w:lang w:val="es-CO"/>
+        </w:rPr>
+      </w:pPr>
+    </w:p>
+    <w:p>
+      <w:pPr>
+        <w:spacing w:before="240"/>
+        <w:ind w:left="0" w:firstLine="0"/>
+        <w:rPr>
+          <w:sz w:val="24"/>
+          <w:szCs w:val="24"/>
+          <w:lang w:val="es-CO"/>
+        </w:rPr>
+      </w:pPr>
+    </w:p>
+    <w:p>
+      <w:pPr>
+        <w:spacing w:before="240"/>
+        <w:ind w:left="0" w:firstLine="0"/>
+        <w:rPr>
+          <w:sz w:val="24"/>
+          <w:szCs w:val="24"/>
+          <w:lang w:val="es-CO"/>
+        </w:rPr>
+      </w:pPr>
+    </w:p>
+    <w:p>
+      <w:pPr>
+        <w:spacing w:before="240"/>
+        <w:ind w:left="0" w:firstLine="0"/>
+        <w:rPr>
+          <w:sz w:val="24"/>
+          <w:szCs w:val="24"/>
+          <w:lang w:val="es-CO"/>
+        </w:rPr>
+      </w:pPr>
+    </w:p>
+    <w:p>
+      <w:pPr>
+        <w:spacing w:before="240"/>
+        <w:ind w:left="0" w:firstLine="0"/>
+        <w:rPr>
+          <w:sz w:val="24"/>
+          <w:szCs w:val="24"/>
+          <w:lang w:val="es-CO"/>
+        </w:rPr>
+      </w:pPr>
+    </w:p>
+    <w:p>
+      <w:pPr>
+        <w:spacing w:before="240"/>
+        <w:ind w:left="0" w:firstLine="0"/>
+        <w:rPr>
+          <w:sz w:val="24"/>
+          <w:szCs w:val="24"/>
+          <w:lang w:val="es-CO"/>
+        </w:rPr>
+      </w:pPr>
+    </w:p>
+    <w:p>
+      <w:pPr>
+        <w:spacing w:before="240"/>
+        <w:ind w:left="0" w:firstLine="0"/>
+        <w:rPr>
+          <w:sz w:val="24"/>
+          <w:szCs w:val="24"/>
+          <w:lang w:val="es-CO"/>
+        </w:rPr>
+      </w:pPr>
+    </w:p>
+    <w:p>
+      <w:pPr>
+        <w:spacing w:before="240"/>
+        <w:ind w:left="0" w:firstLine="0"/>
+        <w:rPr>
+          <w:sz w:val="24"/>
+          <w:szCs w:val="24"/>
+          <w:lang w:val="es-CO"/>
+        </w:rPr>
+      </w:pPr>
+    </w:p>
+    <w:p>
+      <w:pPr>
+        <w:spacing w:before="240"/>
+        <w:ind w:left="0" w:firstLine="0"/>
+        <w:rPr>
+          <w:sz w:val="24"/>
+          <w:szCs w:val="24"/>
+          <w:lang w:val="es-CO"/>
+        </w:rPr>
+      </w:pPr>
+    </w:p>
+    <w:p>
+      <w:pPr>
+        <w:spacing w:before="240"/>
+        <w:ind w:left="0" w:firstLine="0"/>
+        <w:rPr>
+          <w:sz w:val="24"/>
+          <w:szCs w:val="24"/>
+          <w:lang w:val="es-CO"/>
+        </w:rPr>
+      </w:pPr>
+    </w:p>
+    <w:p>
+      <w:pPr>
+        <w:spacing w:before="240"/>
+        <w:ind w:left="0" w:firstLine="0"/>
+        <w:rPr>
+          <w:sz w:val="24"/>
+          <w:szCs w:val="24"/>
+          <w:lang w:val="es-CO"/>
+        </w:rPr>
+      </w:pPr>
+    </w:p>
+    <w:p>
+      <w:pPr>
+        <w:spacing w:before="240"/>
+        <w:ind w:left="0" w:firstLine="0"/>
+        <w:rPr>
+          <w:sz w:val="24"/>
+          <w:szCs w:val="24"/>
+          <w:lang w:val="es-CO"/>
+        </w:rPr>
+      </w:pPr>
+    </w:p>
+    <w:p>
+      <w:pPr>
+        <w:spacing w:before="240"/>
+        <w:ind w:left="0" w:firstLine="0"/>
+        <w:rPr>
+          <w:sz w:val="24"/>
+          <w:szCs w:val="24"/>
+          <w:lang w:val="es-CO"/>
+        </w:rPr>
+      </w:pPr>
+    </w:p>
+    <w:p>
+      <w:pPr>
+        <w:spacing w:before="240"/>
+        <w:ind w:left="0" w:firstLine="0"/>
+        <w:rPr>
+          <w:sz w:val="24"/>
+          <w:szCs w:val="24"/>
+          <w:lang w:val="es-CO"/>
+        </w:rPr>
+      </w:pPr>
+    </w:p>
+    <w:p>
+      <w:pPr>
+        <w:spacing w:before="240"/>
+        <w:ind w:left="0" w:firstLine="0"/>
+        <w:rPr>
+          <w:sz w:val="24"/>
+          <w:szCs w:val="24"/>
+          <w:lang w:val="es-CO"/>
+        </w:rPr>
+      </w:pPr>
+    </w:p>
+    <w:p>
+      <w:pPr>
+        <w:spacing w:before="240"/>
+        <w:ind w:left="0" w:firstLine="0"/>
+        <w:rPr>
+          <w:sz w:val="24"/>
+          <w:szCs w:val="24"/>
+          <w:lang w:val="es-CO"/>
+        </w:rPr>
+      </w:pPr>
+    </w:p>
+    <w:p>
+      <w:pPr>
+        <w:spacing w:before="240"/>
+        <w:ind w:left="0" w:firstLine="0"/>
+        <w:rPr>
+          <w:sz w:val="24"/>
+          <w:szCs w:val="24"/>
+          <w:lang w:val="es-CO"/>
+        </w:rPr>
+      </w:pPr>
+      <w:r>
+        <w:rPr>
+          <w:sz w:val="24"/>
+          <w:szCs w:val="24"/>
+          <w:lang w:val="es-CO"/>
+        </w:rPr>
+        <w:lastRenderedPageBreak/>
         <w:t xml:space="preserve">Adaptado </w:t>
       </w:r>
       <w:proofErr w:type="gramStart"/>
@@ -22342,26 +24101,26 @@
           <w:szCs w:val="24"/>
           <w:lang w:val="es-CO"/>
         </w:rPr>
+        <w:t>3. No hay solución real. La parábola no corta el eje X. El discriminante es menor que cero, y por tanto la</w:t>
+      </w:r>
+    </w:p>
+    <w:p>
+      <w:pPr>
+        <w:spacing w:before="240"/>
+        <w:ind w:left="0" w:firstLine="0"/>
+        <w:rPr>
+          <w:sz w:val="24"/>
+          <w:szCs w:val="24"/>
+          <w:lang w:val="es-CO"/>
+        </w:rPr>
+      </w:pPr>
+      <w:r>
+        <w:rPr>
+          <w:sz w:val="24"/>
+          <w:szCs w:val="24"/>
+          <w:lang w:val="es-CO"/>
+        </w:rPr>
         <w:lastRenderedPageBreak/>
-        <w:t>3. No hay solución real. La parábola no corta el eje X. El discriminante es menor que cero, y por tanto la</w:t>
-      </w:r>
-    </w:p>
-    <w:p>
-      <w:pPr>
-        <w:spacing w:before="240"/>
-        <w:ind w:left="0" w:firstLine="0"/>
-        <w:rPr>
-          <w:sz w:val="24"/>
-          <w:szCs w:val="24"/>
-          <w:lang w:val="es-CO"/>
-        </w:rPr>
-      </w:pPr>
-      <w:r>
-        <w:rPr>
-          <w:sz w:val="24"/>
-          <w:szCs w:val="24"/>
-          <w:lang w:val="es-CO"/>
-        </w:rPr>
         <w:t>función puede tener una o dos soluciones complejas.</w:t>
       </w:r>
     </w:p>
@@ -24551,6 +26310,16 @@
       </w:tblBorders>
     </w:tblPr>
   </w:style>
+  <w:style w:type="character" w:styleId="PlaceholderText">
+    <w:name w:val="Placeholder Text"/>
+    <w:basedOn w:val="DefaultParagraphFont"/>
+    <w:uiPriority w:val="99"/>
+    <w:semiHidden/>
+    <w:rsid w:val="00943B53"/>
+    <w:rPr>
+      <w:color w:val="808080"/>
+    </w:rPr>
+  </w:style>
 </w:styles>
 </file>
 
@@ -24854,7 +26623,7 @@
 </file>
 
 <file path=customXml/itemProps1.xml><?xml version="1.0" encoding="utf-8"?>
-<ds:datastoreItem xmlns:ds="http://schemas.openxmlformats.org/officeDocument/2006/customXml" ds:itemID="{C419951E-33E6-4EEE-A5F7-1E5A28460804}">
+<ds:datastoreItem xmlns:ds="http://schemas.openxmlformats.org/officeDocument/2006/customXml" ds:itemID="{3710F054-3B1D-46D3-832B-7D4EE535051C}">
   <ds:schemaRefs>
     <ds:schemaRef ds:uri="http://schemas.openxmlformats.org/officeDocument/2006/bibliography"/>
   </ds:schemaRefs>

</xml_diff>